<commit_message>
fourth commit, add CHECK, id, pw, test INSERTs
</commit_message>
<xml_diff>
--- a/Bank_DB_Design.docx
+++ b/Bank_DB_Design.docx
@@ -237,7 +237,13 @@
         <w:contextualSpacing/>
       </w:pPr>
       <w:r>
-        <w:t>bank_adress</w:t>
+        <w:t>bank_ad</w:t>
+      </w:r>
+      <w:r>
+        <w:t>d</w:t>
+      </w:r>
+      <w:r>
+        <w:t>ress</w:t>
       </w:r>
       <w:r>
         <w:t xml:space="preserve"> varchar</w:t>
@@ -310,7 +316,34 @@
         <w:contextualSpacing/>
       </w:pPr>
       <w:r>
-        <w:t>emp_lname</w:t>
+        <w:t>emp_lname varchar</w:t>
+      </w:r>
+    </w:p>
+    <w:p>
+      <w:pPr>
+        <w:spacing w:line="240" w:lineRule="auto"/>
+        <w:contextualSpacing/>
+      </w:pPr>
+      <w:r>
+        <w:t>emp_</w:t>
+      </w:r>
+      <w:r>
+        <w:t>log_id</w:t>
+      </w:r>
+      <w:r>
+        <w:t xml:space="preserve"> varchar</w:t>
+      </w:r>
+    </w:p>
+    <w:p>
+      <w:pPr>
+        <w:spacing w:line="240" w:lineRule="auto"/>
+        <w:contextualSpacing/>
+      </w:pPr>
+      <w:r>
+        <w:t>emp_</w:t>
+      </w:r>
+      <w:r>
+        <w:t>log_pw</w:t>
       </w:r>
       <w:r>
         <w:t xml:space="preserve"> varchar</w:t>
@@ -394,6 +427,30 @@
         <w:spacing w:line="240" w:lineRule="auto"/>
         <w:contextualSpacing/>
       </w:pPr>
+      <w:r>
+        <w:t>cust</w:t>
+      </w:r>
+      <w:r>
+        <w:t>_log_id varchar</w:t>
+      </w:r>
+    </w:p>
+    <w:p>
+      <w:pPr>
+        <w:spacing w:line="240" w:lineRule="auto"/>
+        <w:contextualSpacing/>
+      </w:pPr>
+      <w:r>
+        <w:t>cust</w:t>
+      </w:r>
+      <w:r>
+        <w:t>_log_pw varchar</w:t>
+      </w:r>
+    </w:p>
+    <w:p>
+      <w:pPr>
+        <w:spacing w:line="240" w:lineRule="auto"/>
+        <w:contextualSpacing/>
+      </w:pPr>
     </w:p>
     <w:p>
       <w:pPr>
@@ -727,6 +784,7 @@
         <w:contextualSpacing/>
       </w:pPr>
       <w:r>
+        <w:lastRenderedPageBreak/>
         <w:t xml:space="preserve">tran_transfer_from_acct_id </w:t>
       </w:r>
       <w:r>
@@ -751,7 +809,7 @@
         <w:contextualSpacing/>
       </w:pPr>
       <w:r>
-        <w:t>tran_amount</w:t>
+        <w:t>tran_amt</w:t>
       </w:r>
       <w:r>
         <w:t xml:space="preserve"> decimal</w:t>
@@ -1067,7 +1125,21 @@
           <w:color w:val="000000" w:themeColor="text1"/>
         </w:rPr>
         <w:tab/>
-        <w:t>bank_adress varchar(50) NOT NULL</w:t>
+        <w:t>bank_ad</w:t>
+      </w:r>
+      <w:r>
+        <w:rPr>
+          <w:rFonts w:cstheme="minorHAnsi"/>
+          <w:color w:val="000000" w:themeColor="text1"/>
+        </w:rPr>
+        <w:t>d</w:t>
+      </w:r>
+      <w:r>
+        <w:rPr>
+          <w:rFonts w:cstheme="minorHAnsi"/>
+          <w:color w:val="000000" w:themeColor="text1"/>
+        </w:rPr>
+        <w:t>ress varchar(50) NOT NULL</w:t>
       </w:r>
       <w:r>
         <w:rPr>
@@ -1269,55 +1341,109 @@
         <w:adjustRightInd w:val="0"/>
         <w:spacing w:after="0" w:line="240" w:lineRule="auto"/>
         <w:rPr>
-          <w:rFonts w:cstheme="minorHAnsi"/>
-          <w:color w:val="000000" w:themeColor="text1"/>
-        </w:rPr>
-      </w:pPr>
-      <w:r>
-        <w:rPr>
-          <w:rFonts w:ascii="Consolas" w:hAnsi="Consolas" w:cs="Consolas"/>
-          <w:color w:val="000000"/>
-          <w:sz w:val="20"/>
-          <w:szCs w:val="20"/>
+          <w:rFonts w:ascii="Consolas" w:hAnsi="Consolas" w:cs="Consolas"/>
+          <w:color w:val="000000"/>
+          <w:sz w:val="20"/>
+          <w:szCs w:val="20"/>
+        </w:rPr>
+      </w:pPr>
+      <w:r>
+        <w:rPr>
+          <w:rFonts w:cstheme="minorHAnsi"/>
+          <w:color w:val="000000" w:themeColor="text1"/>
         </w:rPr>
         <w:tab/>
-        <w:t xml:space="preserve">CONSTRAINT </w:t>
-      </w:r>
-      <w:r>
-        <w:rPr>
-          <w:rFonts w:ascii="Consolas" w:hAnsi="Consolas" w:cs="Consolas"/>
-          <w:color w:val="000000"/>
-          <w:sz w:val="20"/>
-          <w:szCs w:val="20"/>
-        </w:rPr>
-        <w:t>employee</w:t>
-      </w:r>
-      <w:r>
-        <w:rPr>
-          <w:rFonts w:ascii="Consolas" w:hAnsi="Consolas" w:cs="Consolas"/>
-          <w:color w:val="000000"/>
-          <w:sz w:val="20"/>
-          <w:szCs w:val="20"/>
-        </w:rPr>
-        <w:t>_pkey PRIMARY KEY (</w:t>
-      </w:r>
-      <w:r>
-        <w:rPr>
-          <w:rFonts w:ascii="Consolas" w:hAnsi="Consolas" w:cs="Consolas"/>
-          <w:color w:val="000000"/>
-          <w:sz w:val="20"/>
-          <w:szCs w:val="20"/>
-        </w:rPr>
-        <w:t>emp</w:t>
-      </w:r>
-      <w:r>
-        <w:rPr>
-          <w:rFonts w:ascii="Consolas" w:hAnsi="Consolas" w:cs="Consolas"/>
-          <w:color w:val="000000"/>
-          <w:sz w:val="20"/>
-          <w:szCs w:val="20"/>
-        </w:rPr>
-        <w:t>_id)</w:t>
+        <w:t>emp_</w:t>
+      </w:r>
+      <w:r>
+        <w:rPr>
+          <w:rFonts w:cstheme="minorHAnsi"/>
+          <w:color w:val="000000" w:themeColor="text1"/>
+        </w:rPr>
+        <w:t>log_id</w:t>
+      </w:r>
+      <w:r>
+        <w:rPr>
+          <w:rFonts w:cstheme="minorHAnsi"/>
+          <w:color w:val="000000" w:themeColor="text1"/>
+        </w:rPr>
+        <w:t xml:space="preserve"> varchar(50) NOT NULL</w:t>
+      </w:r>
+      <w:r>
+        <w:rPr>
+          <w:rFonts w:ascii="Consolas" w:hAnsi="Consolas" w:cs="Consolas"/>
+          <w:color w:val="000000"/>
+          <w:sz w:val="20"/>
+          <w:szCs w:val="20"/>
+        </w:rPr>
+        <w:t>,</w:t>
+      </w:r>
+    </w:p>
+    <w:p>
+      <w:pPr>
+        <w:autoSpaceDE w:val="0"/>
+        <w:autoSpaceDN w:val="0"/>
+        <w:adjustRightInd w:val="0"/>
+        <w:spacing w:after="0" w:line="240" w:lineRule="auto"/>
+        <w:rPr>
+          <w:rFonts w:ascii="Consolas" w:hAnsi="Consolas" w:cs="Consolas"/>
+          <w:color w:val="000000"/>
+          <w:sz w:val="20"/>
+          <w:szCs w:val="20"/>
+        </w:rPr>
+      </w:pPr>
+      <w:r>
+        <w:rPr>
+          <w:rFonts w:cstheme="minorHAnsi"/>
+          <w:color w:val="000000" w:themeColor="text1"/>
+        </w:rPr>
+        <w:tab/>
+        <w:t>emp_</w:t>
+      </w:r>
+      <w:r>
+        <w:rPr>
+          <w:rFonts w:cstheme="minorHAnsi"/>
+          <w:color w:val="000000" w:themeColor="text1"/>
+        </w:rPr>
+        <w:t>log_pw</w:t>
+      </w:r>
+      <w:r>
+        <w:rPr>
+          <w:rFonts w:cstheme="minorHAnsi"/>
+          <w:color w:val="000000" w:themeColor="text1"/>
+        </w:rPr>
+        <w:t xml:space="preserve"> varchar(50) NOT NULL</w:t>
+      </w:r>
+      <w:r>
+        <w:rPr>
+          <w:rFonts w:ascii="Consolas" w:hAnsi="Consolas" w:cs="Consolas"/>
+          <w:color w:val="000000"/>
+          <w:sz w:val="20"/>
+          <w:szCs w:val="20"/>
+        </w:rPr>
+        <w:t>,</w:t>
+      </w:r>
+    </w:p>
+    <w:p>
+      <w:pPr>
+        <w:autoSpaceDE w:val="0"/>
+        <w:autoSpaceDN w:val="0"/>
+        <w:adjustRightInd w:val="0"/>
+        <w:spacing w:after="0" w:line="240" w:lineRule="auto"/>
+        <w:rPr>
+          <w:rFonts w:cstheme="minorHAnsi"/>
+          <w:color w:val="000000" w:themeColor="text1"/>
+        </w:rPr>
+      </w:pPr>
+      <w:r>
+        <w:rPr>
+          <w:rFonts w:ascii="Consolas" w:hAnsi="Consolas" w:cs="Consolas"/>
+          <w:color w:val="000000"/>
+          <w:sz w:val="20"/>
+          <w:szCs w:val="20"/>
+        </w:rPr>
+        <w:tab/>
+        <w:t>CONSTRAINT employee_pkey PRIMARY KEY (emp_id)</w:t>
       </w:r>
       <w:r>
         <w:rPr>
@@ -1544,49 +1670,95 @@
       </w:pPr>
       <w:r>
         <w:rPr>
-          <w:rFonts w:ascii="Consolas" w:hAnsi="Consolas" w:cs="Consolas"/>
-          <w:color w:val="000000"/>
-          <w:sz w:val="20"/>
-          <w:szCs w:val="20"/>
+          <w:rFonts w:cstheme="minorHAnsi"/>
+          <w:color w:val="000000" w:themeColor="text1"/>
         </w:rPr>
         <w:tab/>
-        <w:t xml:space="preserve">CONSTRAINT </w:t>
-      </w:r>
-      <w:r>
-        <w:rPr>
-          <w:rFonts w:ascii="Consolas" w:hAnsi="Consolas" w:cs="Consolas"/>
-          <w:color w:val="000000"/>
-          <w:sz w:val="20"/>
-          <w:szCs w:val="20"/>
-        </w:rPr>
-        <w:t>cust</w:t>
-      </w:r>
-      <w:r>
-        <w:rPr>
-          <w:rFonts w:ascii="Consolas" w:hAnsi="Consolas" w:cs="Consolas"/>
-          <w:color w:val="000000"/>
-          <w:sz w:val="20"/>
-          <w:szCs w:val="20"/>
-        </w:rPr>
-        <w:t>_pkey PRIMARY KEY (</w:t>
-      </w:r>
-      <w:r>
-        <w:rPr>
-          <w:rFonts w:ascii="Consolas" w:hAnsi="Consolas" w:cs="Consolas"/>
-          <w:color w:val="000000"/>
-          <w:sz w:val="20"/>
-          <w:szCs w:val="20"/>
-        </w:rPr>
-        <w:t>cust</w:t>
-      </w:r>
-      <w:r>
-        <w:rPr>
-          <w:rFonts w:ascii="Consolas" w:hAnsi="Consolas" w:cs="Consolas"/>
-          <w:color w:val="000000"/>
-          <w:sz w:val="20"/>
-          <w:szCs w:val="20"/>
-        </w:rPr>
-        <w:t>_id)</w:t>
+        <w:t>cust_</w:t>
+      </w:r>
+      <w:r>
+        <w:rPr>
+          <w:rFonts w:cstheme="minorHAnsi"/>
+          <w:color w:val="000000" w:themeColor="text1"/>
+        </w:rPr>
+        <w:t>log_id</w:t>
+      </w:r>
+      <w:r>
+        <w:rPr>
+          <w:rFonts w:cstheme="minorHAnsi"/>
+          <w:color w:val="000000" w:themeColor="text1"/>
+        </w:rPr>
+        <w:t xml:space="preserve"> varchar(50) NOT NULL</w:t>
+      </w:r>
+      <w:r>
+        <w:rPr>
+          <w:rFonts w:cstheme="minorHAnsi"/>
+          <w:color w:val="000000" w:themeColor="text1"/>
+        </w:rPr>
+        <w:t>,</w:t>
+      </w:r>
+    </w:p>
+    <w:p>
+      <w:pPr>
+        <w:autoSpaceDE w:val="0"/>
+        <w:autoSpaceDN w:val="0"/>
+        <w:adjustRightInd w:val="0"/>
+        <w:spacing w:after="0" w:line="240" w:lineRule="auto"/>
+        <w:rPr>
+          <w:rFonts w:cstheme="minorHAnsi"/>
+          <w:color w:val="000000" w:themeColor="text1"/>
+        </w:rPr>
+      </w:pPr>
+      <w:r>
+        <w:rPr>
+          <w:rFonts w:cstheme="minorHAnsi"/>
+          <w:color w:val="000000" w:themeColor="text1"/>
+        </w:rPr>
+        <w:tab/>
+        <w:t>cust_</w:t>
+      </w:r>
+      <w:r>
+        <w:rPr>
+          <w:rFonts w:cstheme="minorHAnsi"/>
+          <w:color w:val="000000" w:themeColor="text1"/>
+        </w:rPr>
+        <w:t>log_pw</w:t>
+      </w:r>
+      <w:r>
+        <w:rPr>
+          <w:rFonts w:cstheme="minorHAnsi"/>
+          <w:color w:val="000000" w:themeColor="text1"/>
+        </w:rPr>
+        <w:t xml:space="preserve"> varchar(50) NOT NULL</w:t>
+      </w:r>
+      <w:r>
+        <w:rPr>
+          <w:rFonts w:cstheme="minorHAnsi"/>
+          <w:color w:val="000000" w:themeColor="text1"/>
+        </w:rPr>
+        <w:t>,</w:t>
+      </w:r>
+    </w:p>
+    <w:p>
+      <w:pPr>
+        <w:autoSpaceDE w:val="0"/>
+        <w:autoSpaceDN w:val="0"/>
+        <w:adjustRightInd w:val="0"/>
+        <w:spacing w:after="0" w:line="240" w:lineRule="auto"/>
+        <w:rPr>
+          <w:rFonts w:cstheme="minorHAnsi"/>
+          <w:color w:val="000000" w:themeColor="text1"/>
+        </w:rPr>
+      </w:pPr>
+      <w:r>
+        <w:rPr>
+          <w:rFonts w:ascii="Consolas" w:hAnsi="Consolas" w:cs="Consolas"/>
+          <w:color w:val="000000"/>
+          <w:sz w:val="20"/>
+          <w:szCs w:val="20"/>
+        </w:rPr>
+        <w:tab/>
+        <w:t>CONSTRAINT cust_pkey PRIMARY KEY (cust_id)</w:t>
       </w:r>
       <w:r>
         <w:rPr>
@@ -1755,7 +1927,120 @@
           <w:color w:val="000000" w:themeColor="text1"/>
         </w:rPr>
         <w:tab/>
-        <w:t>acct_owner_type varchar(1) NOT NULL,</w:t>
+        <w:t>acct_owner_type varchar(1) NOT NULL</w:t>
+      </w:r>
+      <w:r>
+        <w:rPr>
+          <w:rFonts w:cstheme="minorHAnsi"/>
+          <w:color w:val="000000" w:themeColor="text1"/>
+        </w:rPr>
+        <w:t xml:space="preserve"> </w:t>
+      </w:r>
+      <w:r>
+        <w:rPr>
+          <w:rFonts w:ascii="Consolas" w:hAnsi="Consolas" w:cs="Consolas"/>
+          <w:b/>
+          <w:bCs/>
+          <w:color w:val="800000"/>
+          <w:sz w:val="20"/>
+          <w:szCs w:val="20"/>
+          <w:shd w:val="clear" w:color="auto" w:fill="E8F2FE"/>
+        </w:rPr>
+        <w:t>CONSTRAINT</w:t>
+      </w:r>
+      <w:r>
+        <w:rPr>
+          <w:rFonts w:ascii="Consolas" w:hAnsi="Consolas" w:cs="Consolas"/>
+          <w:color w:val="000000"/>
+          <w:sz w:val="20"/>
+          <w:szCs w:val="20"/>
+          <w:shd w:val="clear" w:color="auto" w:fill="E8F2FE"/>
+        </w:rPr>
+        <w:t xml:space="preserve"> owner_type </w:t>
+      </w:r>
+      <w:r>
+        <w:rPr>
+          <w:rFonts w:ascii="Consolas" w:hAnsi="Consolas" w:cs="Consolas"/>
+          <w:b/>
+          <w:bCs/>
+          <w:color w:val="800000"/>
+          <w:sz w:val="20"/>
+          <w:szCs w:val="20"/>
+          <w:shd w:val="clear" w:color="auto" w:fill="E8F2FE"/>
+        </w:rPr>
+        <w:t>CHECK</w:t>
+      </w:r>
+      <w:r>
+        <w:rPr>
+          <w:rFonts w:ascii="Consolas" w:hAnsi="Consolas" w:cs="Consolas"/>
+          <w:color w:val="000000"/>
+          <w:sz w:val="20"/>
+          <w:szCs w:val="20"/>
+          <w:shd w:val="clear" w:color="auto" w:fill="E8F2FE"/>
+        </w:rPr>
+        <w:t xml:space="preserve">(acct_owner_type </w:t>
+      </w:r>
+      <w:r>
+        <w:rPr>
+          <w:rFonts w:ascii="Consolas" w:hAnsi="Consolas" w:cs="Consolas"/>
+          <w:b/>
+          <w:bCs/>
+          <w:color w:val="800000"/>
+          <w:sz w:val="20"/>
+          <w:szCs w:val="20"/>
+          <w:shd w:val="clear" w:color="auto" w:fill="E8F2FE"/>
+        </w:rPr>
+        <w:t>IN</w:t>
+      </w:r>
+      <w:r>
+        <w:rPr>
+          <w:rFonts w:ascii="Consolas" w:hAnsi="Consolas" w:cs="Consolas"/>
+          <w:color w:val="000000"/>
+          <w:sz w:val="20"/>
+          <w:szCs w:val="20"/>
+          <w:shd w:val="clear" w:color="auto" w:fill="E8F2FE"/>
+        </w:rPr>
+        <w:t xml:space="preserve"> (</w:t>
+      </w:r>
+      <w:r>
+        <w:rPr>
+          <w:rFonts w:ascii="Consolas" w:hAnsi="Consolas" w:cs="Consolas"/>
+          <w:color w:val="008000"/>
+          <w:sz w:val="20"/>
+          <w:szCs w:val="20"/>
+          <w:shd w:val="clear" w:color="auto" w:fill="E8F2FE"/>
+        </w:rPr>
+        <w:t>'C'</w:t>
+      </w:r>
+      <w:r>
+        <w:rPr>
+          <w:rFonts w:ascii="Consolas" w:hAnsi="Consolas" w:cs="Consolas"/>
+          <w:color w:val="000000"/>
+          <w:sz w:val="20"/>
+          <w:szCs w:val="20"/>
+          <w:shd w:val="clear" w:color="auto" w:fill="E8F2FE"/>
+        </w:rPr>
+        <w:t xml:space="preserve">, </w:t>
+      </w:r>
+      <w:r>
+        <w:rPr>
+          <w:rFonts w:ascii="Consolas" w:hAnsi="Consolas" w:cs="Consolas"/>
+          <w:color w:val="008000"/>
+          <w:sz w:val="20"/>
+          <w:szCs w:val="20"/>
+          <w:shd w:val="clear" w:color="auto" w:fill="E8F2FE"/>
+        </w:rPr>
+        <w:t>'E'</w:t>
+      </w:r>
+      <w:r>
+        <w:rPr>
+          <w:rFonts w:ascii="Consolas" w:hAnsi="Consolas" w:cs="Consolas"/>
+          <w:color w:val="000000"/>
+          <w:sz w:val="20"/>
+          <w:szCs w:val="20"/>
+          <w:shd w:val="clear" w:color="auto" w:fill="E8F2FE"/>
+        </w:rPr>
+        <w:t>)),</w:t>
       </w:r>
     </w:p>
     <w:p>
@@ -1815,7 +2100,220 @@
           <w:color w:val="000000" w:themeColor="text1"/>
         </w:rPr>
         <w:tab/>
-        <w:t>acct_type varchar(1) NOT NULL,</w:t>
+        <w:t>acct_type varchar(1) NOT NULL</w:t>
+      </w:r>
+      <w:r>
+        <w:rPr>
+          <w:rFonts w:cstheme="minorHAnsi"/>
+          <w:color w:val="000000" w:themeColor="text1"/>
+        </w:rPr>
+        <w:t xml:space="preserve"> </w:t>
+      </w:r>
+      <w:r>
+        <w:rPr>
+          <w:rFonts w:ascii="Consolas" w:hAnsi="Consolas" w:cs="Consolas"/>
+          <w:b/>
+          <w:bCs/>
+          <w:color w:val="800000"/>
+          <w:sz w:val="20"/>
+          <w:szCs w:val="20"/>
+          <w:shd w:val="clear" w:color="auto" w:fill="E8F2FE"/>
+        </w:rPr>
+        <w:t>CONSTRAINT</w:t>
+      </w:r>
+      <w:r>
+        <w:rPr>
+          <w:rFonts w:ascii="Consolas" w:hAnsi="Consolas" w:cs="Consolas"/>
+          <w:color w:val="000000"/>
+          <w:sz w:val="20"/>
+          <w:szCs w:val="20"/>
+          <w:shd w:val="clear" w:color="auto" w:fill="E8F2FE"/>
+        </w:rPr>
+        <w:t xml:space="preserve"> type </w:t>
+      </w:r>
+      <w:r>
+        <w:rPr>
+          <w:rFonts w:ascii="Consolas" w:hAnsi="Consolas" w:cs="Consolas"/>
+          <w:b/>
+          <w:bCs/>
+          <w:color w:val="800000"/>
+          <w:sz w:val="20"/>
+          <w:szCs w:val="20"/>
+          <w:shd w:val="clear" w:color="auto" w:fill="E8F2FE"/>
+        </w:rPr>
+        <w:t>CHECK</w:t>
+      </w:r>
+      <w:r>
+        <w:rPr>
+          <w:rFonts w:ascii="Consolas" w:hAnsi="Consolas" w:cs="Consolas"/>
+          <w:color w:val="000000"/>
+          <w:sz w:val="20"/>
+          <w:szCs w:val="20"/>
+          <w:shd w:val="clear" w:color="auto" w:fill="E8F2FE"/>
+        </w:rPr>
+        <w:t>(</w:t>
+      </w:r>
+      <w:r>
+        <w:rPr>
+          <w:rFonts w:ascii="Consolas" w:hAnsi="Consolas" w:cs="Consolas"/>
+          <w:color w:val="000000"/>
+          <w:sz w:val="20"/>
+          <w:szCs w:val="20"/>
+          <w:shd w:val="clear" w:color="auto" w:fill="E8F2FE"/>
+        </w:rPr>
+        <w:t>acct_</w:t>
+      </w:r>
+      <w:r>
+        <w:rPr>
+          <w:rFonts w:ascii="Consolas" w:hAnsi="Consolas" w:cs="Consolas"/>
+          <w:color w:val="000000"/>
+          <w:sz w:val="20"/>
+          <w:szCs w:val="20"/>
+          <w:shd w:val="clear" w:color="auto" w:fill="E8F2FE"/>
+        </w:rPr>
+        <w:t xml:space="preserve">type </w:t>
+      </w:r>
+      <w:r>
+        <w:rPr>
+          <w:rFonts w:ascii="Consolas" w:hAnsi="Consolas" w:cs="Consolas"/>
+          <w:b/>
+          <w:bCs/>
+          <w:color w:val="800000"/>
+          <w:sz w:val="20"/>
+          <w:szCs w:val="20"/>
+          <w:shd w:val="clear" w:color="auto" w:fill="E8F2FE"/>
+        </w:rPr>
+        <w:t>IN</w:t>
+      </w:r>
+      <w:r>
+        <w:rPr>
+          <w:rFonts w:ascii="Consolas" w:hAnsi="Consolas" w:cs="Consolas"/>
+          <w:color w:val="000000"/>
+          <w:sz w:val="20"/>
+          <w:szCs w:val="20"/>
+          <w:shd w:val="clear" w:color="auto" w:fill="E8F2FE"/>
+        </w:rPr>
+        <w:t xml:space="preserve"> (</w:t>
+      </w:r>
+      <w:r>
+        <w:rPr>
+          <w:rFonts w:ascii="Consolas" w:hAnsi="Consolas" w:cs="Consolas"/>
+          <w:color w:val="008000"/>
+          <w:sz w:val="20"/>
+          <w:szCs w:val="20"/>
+          <w:shd w:val="clear" w:color="auto" w:fill="E8F2FE"/>
+        </w:rPr>
+        <w:t>'C'</w:t>
+      </w:r>
+      <w:r>
+        <w:rPr>
+          <w:rFonts w:ascii="Consolas" w:hAnsi="Consolas" w:cs="Consolas"/>
+          <w:color w:val="000000"/>
+          <w:sz w:val="20"/>
+          <w:szCs w:val="20"/>
+          <w:shd w:val="clear" w:color="auto" w:fill="E8F2FE"/>
+        </w:rPr>
+        <w:t xml:space="preserve">, </w:t>
+      </w:r>
+      <w:r>
+        <w:rPr>
+          <w:rFonts w:ascii="Consolas" w:hAnsi="Consolas" w:cs="Consolas"/>
+          <w:color w:val="008000"/>
+          <w:sz w:val="20"/>
+          <w:szCs w:val="20"/>
+          <w:shd w:val="clear" w:color="auto" w:fill="E8F2FE"/>
+        </w:rPr>
+        <w:t>'S',</w:t>
+      </w:r>
+      <w:r>
+        <w:rPr>
+          <w:rFonts w:ascii="Consolas" w:hAnsi="Consolas" w:cs="Consolas"/>
+          <w:color w:val="008000"/>
+          <w:sz w:val="20"/>
+          <w:szCs w:val="20"/>
+          <w:shd w:val="clear" w:color="auto" w:fill="E8F2FE"/>
+        </w:rPr>
+        <w:t xml:space="preserve"> </w:t>
+      </w:r>
+      <w:r>
+        <w:rPr>
+          <w:rFonts w:ascii="Consolas" w:hAnsi="Consolas" w:cs="Consolas"/>
+          <w:color w:val="008000"/>
+          <w:sz w:val="20"/>
+          <w:szCs w:val="20"/>
+          <w:shd w:val="clear" w:color="auto" w:fill="E8F2FE"/>
+        </w:rPr>
+        <w:t>'</w:t>
+      </w:r>
+      <w:r>
+        <w:rPr>
+          <w:rFonts w:ascii="Consolas" w:hAnsi="Consolas" w:cs="Consolas"/>
+          <w:color w:val="008000"/>
+          <w:sz w:val="20"/>
+          <w:szCs w:val="20"/>
+          <w:shd w:val="clear" w:color="auto" w:fill="E8F2FE"/>
+        </w:rPr>
+        <w:t>L</w:t>
+      </w:r>
+      <w:r>
+        <w:rPr>
+          <w:rFonts w:ascii="Consolas" w:hAnsi="Consolas" w:cs="Consolas"/>
+          <w:color w:val="008000"/>
+          <w:sz w:val="20"/>
+          <w:szCs w:val="20"/>
+          <w:shd w:val="clear" w:color="auto" w:fill="E8F2FE"/>
+        </w:rPr>
+        <w:t>'</w:t>
+      </w:r>
+      <w:r>
+        <w:rPr>
+          <w:rFonts w:ascii="Consolas" w:hAnsi="Consolas" w:cs="Consolas"/>
+          <w:color w:val="000000"/>
+          <w:sz w:val="20"/>
+          <w:szCs w:val="20"/>
+          <w:shd w:val="clear" w:color="auto" w:fill="E8F2FE"/>
+        </w:rPr>
+        <w:t xml:space="preserve">, </w:t>
+      </w:r>
+      <w:r>
+        <w:rPr>
+          <w:rFonts w:ascii="Consolas" w:hAnsi="Consolas" w:cs="Consolas"/>
+          <w:color w:val="008000"/>
+          <w:sz w:val="20"/>
+          <w:szCs w:val="20"/>
+          <w:shd w:val="clear" w:color="auto" w:fill="E8F2FE"/>
+        </w:rPr>
+        <w:t>'</w:t>
+      </w:r>
+      <w:r>
+        <w:rPr>
+          <w:rFonts w:ascii="Consolas" w:hAnsi="Consolas" w:cs="Consolas"/>
+          <w:color w:val="008000"/>
+          <w:sz w:val="20"/>
+          <w:szCs w:val="20"/>
+          <w:shd w:val="clear" w:color="auto" w:fill="E8F2FE"/>
+        </w:rPr>
+        <w:t>CC</w:t>
+      </w:r>
+      <w:r>
+        <w:rPr>
+          <w:rFonts w:ascii="Consolas" w:hAnsi="Consolas" w:cs="Consolas"/>
+          <w:color w:val="008000"/>
+          <w:sz w:val="20"/>
+          <w:szCs w:val="20"/>
+          <w:shd w:val="clear" w:color="auto" w:fill="E8F2FE"/>
+        </w:rPr>
+        <w:t>'</w:t>
+      </w:r>
+      <w:r>
+        <w:rPr>
+          <w:rFonts w:ascii="Consolas" w:hAnsi="Consolas" w:cs="Consolas"/>
+          <w:color w:val="000000"/>
+          <w:sz w:val="20"/>
+          <w:szCs w:val="20"/>
+          <w:shd w:val="clear" w:color="auto" w:fill="E8F2FE"/>
+        </w:rPr>
+        <w:t>)),</w:t>
       </w:r>
     </w:p>
     <w:p>
@@ -1855,7 +2353,7 @@
           <w:color w:val="000000" w:themeColor="text1"/>
         </w:rPr>
         <w:tab/>
-        <w:t>acct_approving_emp_id int4 NOT NULL,</w:t>
+        <w:t>acct_approving_emp_id int4,</w:t>
       </w:r>
     </w:p>
     <w:p>
@@ -1915,7 +2413,7 @@
           <w:color w:val="000000" w:themeColor="text1"/>
         </w:rPr>
         <w:tab/>
-        <w:t>acct_current_bal decimal NOT NULL</w:t>
+        <w:t>acct_current_bal decimal</w:t>
       </w:r>
       <w:r>
         <w:rPr>
@@ -1943,44 +2441,9 @@
           <w:sz w:val="20"/>
           <w:szCs w:val="20"/>
         </w:rPr>
+        <w:lastRenderedPageBreak/>
         <w:tab/>
-        <w:t xml:space="preserve">CONSTRAINT </w:t>
-      </w:r>
-      <w:r>
-        <w:rPr>
-          <w:rFonts w:ascii="Consolas" w:hAnsi="Consolas" w:cs="Consolas"/>
-          <w:color w:val="000000"/>
-          <w:sz w:val="20"/>
-          <w:szCs w:val="20"/>
-        </w:rPr>
-        <w:t>acct</w:t>
-      </w:r>
-      <w:r>
-        <w:rPr>
-          <w:rFonts w:ascii="Consolas" w:hAnsi="Consolas" w:cs="Consolas"/>
-          <w:color w:val="000000"/>
-          <w:sz w:val="20"/>
-          <w:szCs w:val="20"/>
-        </w:rPr>
-        <w:t>_pkey PRIMARY KEY (</w:t>
-      </w:r>
-      <w:r>
-        <w:rPr>
-          <w:rFonts w:ascii="Consolas" w:hAnsi="Consolas" w:cs="Consolas"/>
-          <w:color w:val="000000"/>
-          <w:sz w:val="20"/>
-          <w:szCs w:val="20"/>
-        </w:rPr>
-        <w:t>acct</w:t>
-      </w:r>
-      <w:r>
-        <w:rPr>
-          <w:rFonts w:ascii="Consolas" w:hAnsi="Consolas" w:cs="Consolas"/>
-          <w:color w:val="000000"/>
-          <w:sz w:val="20"/>
-          <w:szCs w:val="20"/>
-        </w:rPr>
-        <w:t>_id)</w:t>
+        <w:t>CONSTRAINT acct_pkey PRIMARY KEY (acct_id)</w:t>
       </w:r>
       <w:r>
         <w:rPr>
@@ -2007,129 +2470,105 @@
           <w:color w:val="000000" w:themeColor="text1"/>
         </w:rPr>
         <w:tab/>
-        <w:t>CONSTRAINT fk_bank FOREIGN KEY(acct_bank_id) references bank.</w:t>
-      </w:r>
-      <w:r>
-        <w:rPr>
-          <w:rFonts w:cstheme="minorHAnsi"/>
-          <w:color w:val="000000" w:themeColor="text1"/>
-        </w:rPr>
-        <w:t>bank(bank</w:t>
-      </w:r>
-      <w:r>
-        <w:rPr>
-          <w:rFonts w:cstheme="minorHAnsi"/>
-          <w:color w:val="000000" w:themeColor="text1"/>
-        </w:rPr>
-        <w:t>_id),</w:t>
-      </w:r>
-    </w:p>
-    <w:p>
-      <w:pPr>
-        <w:autoSpaceDE w:val="0"/>
-        <w:autoSpaceDN w:val="0"/>
-        <w:adjustRightInd w:val="0"/>
-        <w:spacing w:after="0" w:line="240" w:lineRule="auto"/>
-        <w:rPr>
-          <w:rFonts w:cstheme="minorHAnsi"/>
-          <w:color w:val="000000" w:themeColor="text1"/>
-        </w:rPr>
-      </w:pPr>
+        <w:t>CONSTRAINT fk_bank FOREIGN KEY(acct_bank_id) references bank.bank(bank_id)</w:t>
+      </w:r>
+    </w:p>
+    <w:p>
+      <w:pPr>
+        <w:autoSpaceDE w:val="0"/>
+        <w:autoSpaceDN w:val="0"/>
+        <w:adjustRightInd w:val="0"/>
+        <w:spacing w:after="0" w:line="240" w:lineRule="auto"/>
+        <w:rPr>
+          <w:rFonts w:cstheme="minorHAnsi"/>
+          <w:color w:val="000000" w:themeColor="text1"/>
+        </w:rPr>
+      </w:pPr>
+      <w:r>
+        <w:rPr>
+          <w:rFonts w:cstheme="minorHAnsi"/>
+          <w:color w:val="000000" w:themeColor="text1"/>
+        </w:rPr>
+        <w:t>--</w:t>
+      </w:r>
+      <w:r>
+        <w:rPr>
+          <w:rFonts w:cstheme="minorHAnsi"/>
+          <w:color w:val="000000" w:themeColor="text1"/>
+        </w:rPr>
+        <w:t>,</w:t>
+      </w:r>
+    </w:p>
+    <w:p>
+      <w:pPr>
+        <w:autoSpaceDE w:val="0"/>
+        <w:autoSpaceDN w:val="0"/>
+        <w:adjustRightInd w:val="0"/>
+        <w:spacing w:after="0" w:line="240" w:lineRule="auto"/>
+        <w:rPr>
+          <w:rFonts w:cstheme="minorHAnsi"/>
+          <w:color w:val="000000" w:themeColor="text1"/>
+        </w:rPr>
+      </w:pPr>
+      <w:r>
+        <w:rPr>
+          <w:rFonts w:cstheme="minorHAnsi"/>
+          <w:color w:val="000000" w:themeColor="text1"/>
+        </w:rPr>
+        <w:t>--</w:t>
+      </w:r>
       <w:r>
         <w:rPr>
           <w:rFonts w:cstheme="minorHAnsi"/>
           <w:color w:val="000000" w:themeColor="text1"/>
         </w:rPr>
         <w:tab/>
-        <w:t>CONSTRAINT fk_cust FOREIGN KEY(acct_owner_id) references bank.customer(cust_id)</w:t>
-      </w:r>
-      <w:r>
-        <w:rPr>
-          <w:rFonts w:cstheme="minorHAnsi"/>
-          <w:color w:val="000000" w:themeColor="text1"/>
-        </w:rPr>
-        <w:t>,</w:t>
-      </w:r>
-    </w:p>
-    <w:p>
-      <w:pPr>
-        <w:autoSpaceDE w:val="0"/>
-        <w:autoSpaceDN w:val="0"/>
-        <w:adjustRightInd w:val="0"/>
-        <w:spacing w:after="0" w:line="240" w:lineRule="auto"/>
-        <w:rPr>
-          <w:rFonts w:cstheme="minorHAnsi"/>
-          <w:color w:val="000000" w:themeColor="text1"/>
-        </w:rPr>
-      </w:pPr>
+        <w:t>CONSTRAINT fk_cust FOREIGN KEY(acct_owner_id) references bank.customer(cust_id),</w:t>
+      </w:r>
+    </w:p>
+    <w:p>
+      <w:pPr>
+        <w:autoSpaceDE w:val="0"/>
+        <w:autoSpaceDN w:val="0"/>
+        <w:adjustRightInd w:val="0"/>
+        <w:spacing w:after="0" w:line="240" w:lineRule="auto"/>
+        <w:rPr>
+          <w:rFonts w:cstheme="minorHAnsi"/>
+          <w:color w:val="000000" w:themeColor="text1"/>
+        </w:rPr>
+      </w:pPr>
+      <w:r>
+        <w:rPr>
+          <w:rFonts w:cstheme="minorHAnsi"/>
+          <w:color w:val="000000" w:themeColor="text1"/>
+        </w:rPr>
+        <w:t>--</w:t>
+      </w:r>
       <w:r>
         <w:rPr>
           <w:rFonts w:cstheme="minorHAnsi"/>
           <w:color w:val="000000" w:themeColor="text1"/>
         </w:rPr>
         <w:tab/>
-        <w:t>CONSTRAINT fk_</w:t>
-      </w:r>
-      <w:r>
-        <w:rPr>
-          <w:rFonts w:cstheme="minorHAnsi"/>
-          <w:color w:val="000000" w:themeColor="text1"/>
-        </w:rPr>
-        <w:t>emp</w:t>
-      </w:r>
-      <w:r>
-        <w:rPr>
-          <w:rFonts w:cstheme="minorHAnsi"/>
-          <w:color w:val="000000" w:themeColor="text1"/>
-        </w:rPr>
-        <w:t xml:space="preserve"> FOREIGN KEY(acct_owner_id) references bank.</w:t>
-      </w:r>
-      <w:r>
-        <w:rPr>
-          <w:rFonts w:cstheme="minorHAnsi"/>
-          <w:color w:val="000000" w:themeColor="text1"/>
-        </w:rPr>
-        <w:t>employee</w:t>
-      </w:r>
-      <w:r>
-        <w:rPr>
-          <w:rFonts w:cstheme="minorHAnsi"/>
-          <w:color w:val="000000" w:themeColor="text1"/>
-        </w:rPr>
-        <w:t>(</w:t>
-      </w:r>
-      <w:r>
-        <w:rPr>
-          <w:rFonts w:cstheme="minorHAnsi"/>
-          <w:color w:val="000000" w:themeColor="text1"/>
-        </w:rPr>
-        <w:t>emp</w:t>
-      </w:r>
-      <w:r>
-        <w:rPr>
-          <w:rFonts w:cstheme="minorHAnsi"/>
-          <w:color w:val="000000" w:themeColor="text1"/>
-        </w:rPr>
-        <w:t>_id)</w:t>
-      </w:r>
-    </w:p>
-    <w:p>
-      <w:pPr>
-        <w:autoSpaceDE w:val="0"/>
-        <w:autoSpaceDN w:val="0"/>
-        <w:adjustRightInd w:val="0"/>
-        <w:spacing w:after="0" w:line="240" w:lineRule="auto"/>
-        <w:rPr>
-          <w:rFonts w:cstheme="minorHAnsi"/>
-          <w:color w:val="000000" w:themeColor="text1"/>
-        </w:rPr>
-      </w:pPr>
-      <w:r>
-        <w:rPr>
-          <w:rFonts w:cstheme="minorHAnsi"/>
-          <w:color w:val="000000" w:themeColor="text1"/>
-        </w:rPr>
-        <w:lastRenderedPageBreak/>
+        <w:t>CONSTRAINT fk_emp FOREIGN KEY(acct_owner_id) references bank.employee(emp_id)</w:t>
+      </w:r>
+    </w:p>
+    <w:p>
+      <w:pPr>
+        <w:autoSpaceDE w:val="0"/>
+        <w:autoSpaceDN w:val="0"/>
+        <w:adjustRightInd w:val="0"/>
+        <w:spacing w:after="0" w:line="240" w:lineRule="auto"/>
+        <w:rPr>
+          <w:rFonts w:cstheme="minorHAnsi"/>
+          <w:color w:val="000000" w:themeColor="text1"/>
+        </w:rPr>
+      </w:pPr>
+      <w:r>
+        <w:rPr>
+          <w:rFonts w:cstheme="minorHAnsi"/>
+          <w:color w:val="000000" w:themeColor="text1"/>
+        </w:rPr>
         <w:t>);</w:t>
       </w:r>
     </w:p>
@@ -2329,7 +2768,312 @@
           <w:color w:val="000000" w:themeColor="text1"/>
         </w:rPr>
         <w:tab/>
-        <w:t>tran_type varchar(1) NOT NULL,</w:t>
+        <w:t>tran_type varchar(1) NOT NULL</w:t>
+      </w:r>
+      <w:r>
+        <w:rPr>
+          <w:rFonts w:ascii="Consolas" w:hAnsi="Consolas" w:cs="Consolas"/>
+          <w:b/>
+          <w:bCs/>
+          <w:color w:val="800000"/>
+          <w:sz w:val="20"/>
+          <w:szCs w:val="20"/>
+          <w:shd w:val="clear" w:color="auto" w:fill="E8F2FE"/>
+        </w:rPr>
+        <w:t xml:space="preserve"> </w:t>
+      </w:r>
+      <w:r>
+        <w:rPr>
+          <w:rFonts w:ascii="Consolas" w:hAnsi="Consolas" w:cs="Consolas"/>
+          <w:b/>
+          <w:bCs/>
+          <w:color w:val="800000"/>
+          <w:sz w:val="20"/>
+          <w:szCs w:val="20"/>
+          <w:shd w:val="clear" w:color="auto" w:fill="E8F2FE"/>
+        </w:rPr>
+        <w:t>CONSTRAINT</w:t>
+      </w:r>
+      <w:r>
+        <w:rPr>
+          <w:rFonts w:ascii="Consolas" w:hAnsi="Consolas" w:cs="Consolas"/>
+          <w:color w:val="000000"/>
+          <w:sz w:val="20"/>
+          <w:szCs w:val="20"/>
+          <w:shd w:val="clear" w:color="auto" w:fill="E8F2FE"/>
+        </w:rPr>
+        <w:t xml:space="preserve"> type </w:t>
+      </w:r>
+      <w:r>
+        <w:rPr>
+          <w:rFonts w:ascii="Consolas" w:hAnsi="Consolas" w:cs="Consolas"/>
+          <w:b/>
+          <w:bCs/>
+          <w:color w:val="800000"/>
+          <w:sz w:val="20"/>
+          <w:szCs w:val="20"/>
+          <w:shd w:val="clear" w:color="auto" w:fill="E8F2FE"/>
+        </w:rPr>
+        <w:t>CHECK</w:t>
+      </w:r>
+      <w:r>
+        <w:rPr>
+          <w:rFonts w:ascii="Consolas" w:hAnsi="Consolas" w:cs="Consolas"/>
+          <w:color w:val="000000"/>
+          <w:sz w:val="20"/>
+          <w:szCs w:val="20"/>
+          <w:shd w:val="clear" w:color="auto" w:fill="E8F2FE"/>
+        </w:rPr>
+        <w:t>(</w:t>
+      </w:r>
+      <w:r>
+        <w:rPr>
+          <w:rFonts w:ascii="Consolas" w:hAnsi="Consolas" w:cs="Consolas"/>
+          <w:color w:val="000000"/>
+          <w:sz w:val="20"/>
+          <w:szCs w:val="20"/>
+          <w:shd w:val="clear" w:color="auto" w:fill="E8F2FE"/>
+        </w:rPr>
+        <w:t>tran</w:t>
+      </w:r>
+      <w:r>
+        <w:rPr>
+          <w:rFonts w:ascii="Consolas" w:hAnsi="Consolas" w:cs="Consolas"/>
+          <w:color w:val="000000"/>
+          <w:sz w:val="20"/>
+          <w:szCs w:val="20"/>
+          <w:shd w:val="clear" w:color="auto" w:fill="E8F2FE"/>
+        </w:rPr>
+        <w:t xml:space="preserve">_type </w:t>
+      </w:r>
+      <w:r>
+        <w:rPr>
+          <w:rFonts w:ascii="Consolas" w:hAnsi="Consolas" w:cs="Consolas"/>
+          <w:b/>
+          <w:bCs/>
+          <w:color w:val="800000"/>
+          <w:sz w:val="20"/>
+          <w:szCs w:val="20"/>
+          <w:shd w:val="clear" w:color="auto" w:fill="E8F2FE"/>
+        </w:rPr>
+        <w:t>IN</w:t>
+      </w:r>
+      <w:r>
+        <w:rPr>
+          <w:rFonts w:ascii="Consolas" w:hAnsi="Consolas" w:cs="Consolas"/>
+          <w:color w:val="000000"/>
+          <w:sz w:val="20"/>
+          <w:szCs w:val="20"/>
+          <w:shd w:val="clear" w:color="auto" w:fill="E8F2FE"/>
+        </w:rPr>
+        <w:t xml:space="preserve"> (</w:t>
+      </w:r>
+      <w:r>
+        <w:rPr>
+          <w:rFonts w:ascii="Consolas" w:hAnsi="Consolas" w:cs="Consolas"/>
+          <w:color w:val="008000"/>
+          <w:sz w:val="20"/>
+          <w:szCs w:val="20"/>
+          <w:shd w:val="clear" w:color="auto" w:fill="E8F2FE"/>
+        </w:rPr>
+        <w:t>'</w:t>
+      </w:r>
+      <w:r>
+        <w:rPr>
+          <w:rFonts w:ascii="Consolas" w:hAnsi="Consolas" w:cs="Consolas"/>
+          <w:color w:val="008000"/>
+          <w:sz w:val="20"/>
+          <w:szCs w:val="20"/>
+          <w:shd w:val="clear" w:color="auto" w:fill="E8F2FE"/>
+        </w:rPr>
+        <w:t>O</w:t>
+      </w:r>
+      <w:r>
+        <w:rPr>
+          <w:rFonts w:ascii="Consolas" w:hAnsi="Consolas" w:cs="Consolas"/>
+          <w:color w:val="008000"/>
+          <w:sz w:val="20"/>
+          <w:szCs w:val="20"/>
+          <w:shd w:val="clear" w:color="auto" w:fill="E8F2FE"/>
+        </w:rPr>
+        <w:t>'</w:t>
+      </w:r>
+      <w:r>
+        <w:rPr>
+          <w:rFonts w:ascii="Consolas" w:hAnsi="Consolas" w:cs="Consolas"/>
+          <w:color w:val="000000"/>
+          <w:sz w:val="20"/>
+          <w:szCs w:val="20"/>
+          <w:shd w:val="clear" w:color="auto" w:fill="E8F2FE"/>
+        </w:rPr>
+        <w:t xml:space="preserve">, </w:t>
+      </w:r>
+      <w:r>
+        <w:rPr>
+          <w:rFonts w:ascii="Consolas" w:hAnsi="Consolas" w:cs="Consolas"/>
+          <w:color w:val="008000"/>
+          <w:sz w:val="20"/>
+          <w:szCs w:val="20"/>
+          <w:shd w:val="clear" w:color="auto" w:fill="E8F2FE"/>
+        </w:rPr>
+        <w:t>'</w:t>
+      </w:r>
+      <w:r>
+        <w:rPr>
+          <w:rFonts w:ascii="Consolas" w:hAnsi="Consolas" w:cs="Consolas"/>
+          <w:color w:val="008000"/>
+          <w:sz w:val="20"/>
+          <w:szCs w:val="20"/>
+          <w:shd w:val="clear" w:color="auto" w:fill="E8F2FE"/>
+        </w:rPr>
+        <w:t>D</w:t>
+      </w:r>
+      <w:r>
+        <w:rPr>
+          <w:rFonts w:ascii="Consolas" w:hAnsi="Consolas" w:cs="Consolas"/>
+          <w:color w:val="008000"/>
+          <w:sz w:val="20"/>
+          <w:szCs w:val="20"/>
+          <w:shd w:val="clear" w:color="auto" w:fill="E8F2FE"/>
+        </w:rPr>
+        <w:t>',</w:t>
+      </w:r>
+      <w:r>
+        <w:rPr>
+          <w:rFonts w:ascii="Consolas" w:hAnsi="Consolas" w:cs="Consolas"/>
+          <w:color w:val="008000"/>
+          <w:sz w:val="20"/>
+          <w:szCs w:val="20"/>
+          <w:shd w:val="clear" w:color="auto" w:fill="E8F2FE"/>
+        </w:rPr>
+        <w:t xml:space="preserve"> </w:t>
+      </w:r>
+      <w:r>
+        <w:rPr>
+          <w:rFonts w:ascii="Consolas" w:hAnsi="Consolas" w:cs="Consolas"/>
+          <w:color w:val="008000"/>
+          <w:sz w:val="20"/>
+          <w:szCs w:val="20"/>
+          <w:shd w:val="clear" w:color="auto" w:fill="E8F2FE"/>
+        </w:rPr>
+        <w:t>'</w:t>
+      </w:r>
+      <w:r>
+        <w:rPr>
+          <w:rFonts w:ascii="Consolas" w:hAnsi="Consolas" w:cs="Consolas"/>
+          <w:color w:val="008000"/>
+          <w:sz w:val="20"/>
+          <w:szCs w:val="20"/>
+          <w:shd w:val="clear" w:color="auto" w:fill="E8F2FE"/>
+        </w:rPr>
+        <w:t>W</w:t>
+      </w:r>
+      <w:r>
+        <w:rPr>
+          <w:rFonts w:ascii="Consolas" w:hAnsi="Consolas" w:cs="Consolas"/>
+          <w:color w:val="008000"/>
+          <w:sz w:val="20"/>
+          <w:szCs w:val="20"/>
+          <w:shd w:val="clear" w:color="auto" w:fill="E8F2FE"/>
+        </w:rPr>
+        <w:t>'</w:t>
+      </w:r>
+      <w:r>
+        <w:rPr>
+          <w:rFonts w:ascii="Consolas" w:hAnsi="Consolas" w:cs="Consolas"/>
+          <w:color w:val="000000"/>
+          <w:sz w:val="20"/>
+          <w:szCs w:val="20"/>
+          <w:shd w:val="clear" w:color="auto" w:fill="E8F2FE"/>
+        </w:rPr>
+        <w:t xml:space="preserve">, </w:t>
+      </w:r>
+      <w:r>
+        <w:rPr>
+          <w:rFonts w:ascii="Consolas" w:hAnsi="Consolas" w:cs="Consolas"/>
+          <w:color w:val="008000"/>
+          <w:sz w:val="20"/>
+          <w:szCs w:val="20"/>
+          <w:shd w:val="clear" w:color="auto" w:fill="E8F2FE"/>
+        </w:rPr>
+        <w:t>'</w:t>
+      </w:r>
+      <w:r>
+        <w:rPr>
+          <w:rFonts w:ascii="Consolas" w:hAnsi="Consolas" w:cs="Consolas"/>
+          <w:color w:val="008000"/>
+          <w:sz w:val="20"/>
+          <w:szCs w:val="20"/>
+          <w:shd w:val="clear" w:color="auto" w:fill="E8F2FE"/>
+        </w:rPr>
+        <w:t>TT</w:t>
+      </w:r>
+      <w:r>
+        <w:rPr>
+          <w:rFonts w:ascii="Consolas" w:hAnsi="Consolas" w:cs="Consolas"/>
+          <w:color w:val="008000"/>
+          <w:sz w:val="20"/>
+          <w:szCs w:val="20"/>
+          <w:shd w:val="clear" w:color="auto" w:fill="E8F2FE"/>
+        </w:rPr>
+        <w:t>'</w:t>
+      </w:r>
+      <w:r>
+        <w:rPr>
+          <w:rFonts w:ascii="Consolas" w:hAnsi="Consolas" w:cs="Consolas"/>
+          <w:color w:val="008000"/>
+          <w:sz w:val="20"/>
+          <w:szCs w:val="20"/>
+          <w:shd w:val="clear" w:color="auto" w:fill="E8F2FE"/>
+        </w:rPr>
+        <w:t xml:space="preserve">, </w:t>
+      </w:r>
+      <w:r>
+        <w:rPr>
+          <w:rFonts w:ascii="Consolas" w:hAnsi="Consolas" w:cs="Consolas"/>
+          <w:color w:val="008000"/>
+          <w:sz w:val="20"/>
+          <w:szCs w:val="20"/>
+          <w:shd w:val="clear" w:color="auto" w:fill="E8F2FE"/>
+        </w:rPr>
+        <w:t>'</w:t>
+      </w:r>
+      <w:r>
+        <w:rPr>
+          <w:rFonts w:ascii="Consolas" w:hAnsi="Consolas" w:cs="Consolas"/>
+          <w:color w:val="008000"/>
+          <w:sz w:val="20"/>
+          <w:szCs w:val="20"/>
+          <w:shd w:val="clear" w:color="auto" w:fill="E8F2FE"/>
+        </w:rPr>
+        <w:t>RF</w:t>
+      </w:r>
+      <w:r>
+        <w:rPr>
+          <w:rFonts w:ascii="Consolas" w:hAnsi="Consolas" w:cs="Consolas"/>
+          <w:color w:val="008000"/>
+          <w:sz w:val="20"/>
+          <w:szCs w:val="20"/>
+          <w:shd w:val="clear" w:color="auto" w:fill="E8F2FE"/>
+        </w:rPr>
+        <w:t>'</w:t>
+      </w:r>
+      <w:r>
+        <w:rPr>
+          <w:rFonts w:ascii="Consolas" w:hAnsi="Consolas" w:cs="Consolas"/>
+          <w:color w:val="000000"/>
+          <w:sz w:val="20"/>
+          <w:szCs w:val="20"/>
+          <w:shd w:val="clear" w:color="auto" w:fill="E8F2FE"/>
+        </w:rPr>
+        <w:t>))</w:t>
+      </w:r>
+      <w:r>
+        <w:rPr>
+          <w:rFonts w:cstheme="minorHAnsi"/>
+          <w:color w:val="000000" w:themeColor="text1"/>
+        </w:rPr>
+        <w:t>,</w:t>
       </w:r>
     </w:p>
     <w:p>
@@ -2423,7 +3167,21 @@
           <w:color w:val="000000" w:themeColor="text1"/>
         </w:rPr>
         <w:tab/>
-        <w:t>tran_amount decimal</w:t>
+        <w:t>tran_am</w:t>
+      </w:r>
+      <w:r>
+        <w:rPr>
+          <w:rFonts w:cstheme="minorHAnsi"/>
+          <w:color w:val="000000" w:themeColor="text1"/>
+        </w:rPr>
+        <w:t>t</w:t>
+      </w:r>
+      <w:r>
+        <w:rPr>
+          <w:rFonts w:cstheme="minorHAnsi"/>
+          <w:color w:val="000000" w:themeColor="text1"/>
+        </w:rPr>
+        <w:t xml:space="preserve"> decimal</w:t>
       </w:r>
       <w:r>
         <w:rPr>
@@ -2452,43 +3210,7 @@
           <w:szCs w:val="20"/>
         </w:rPr>
         <w:tab/>
-        <w:t xml:space="preserve">CONSTRAINT </w:t>
-      </w:r>
-      <w:r>
-        <w:rPr>
-          <w:rFonts w:ascii="Consolas" w:hAnsi="Consolas" w:cs="Consolas"/>
-          <w:color w:val="000000"/>
-          <w:sz w:val="20"/>
-          <w:szCs w:val="20"/>
-        </w:rPr>
-        <w:t>tran</w:t>
-      </w:r>
-      <w:r>
-        <w:rPr>
-          <w:rFonts w:ascii="Consolas" w:hAnsi="Consolas" w:cs="Consolas"/>
-          <w:color w:val="000000"/>
-          <w:sz w:val="20"/>
-          <w:szCs w:val="20"/>
-        </w:rPr>
-        <w:t>_pkey PRIMARY KEY (</w:t>
-      </w:r>
-      <w:r>
-        <w:rPr>
-          <w:rFonts w:ascii="Consolas" w:hAnsi="Consolas" w:cs="Consolas"/>
-          <w:color w:val="000000"/>
-          <w:sz w:val="20"/>
-          <w:szCs w:val="20"/>
-        </w:rPr>
-        <w:t>tran</w:t>
-      </w:r>
-      <w:r>
-        <w:rPr>
-          <w:rFonts w:ascii="Consolas" w:hAnsi="Consolas" w:cs="Consolas"/>
-          <w:color w:val="000000"/>
-          <w:sz w:val="20"/>
-          <w:szCs w:val="20"/>
-        </w:rPr>
-        <w:t>_id)</w:t>
+        <w:t>CONSTRAINT tran_pkey PRIMARY KEY (tran_id)</w:t>
       </w:r>
       <w:r>
         <w:rPr>
@@ -2515,63 +3237,7 @@
           <w:color w:val="000000" w:themeColor="text1"/>
         </w:rPr>
         <w:tab/>
-        <w:t>CONSTRAINT fk_</w:t>
-      </w:r>
-      <w:r>
-        <w:rPr>
-          <w:rFonts w:cstheme="minorHAnsi"/>
-          <w:color w:val="000000" w:themeColor="text1"/>
-        </w:rPr>
-        <w:t>acct</w:t>
-      </w:r>
-      <w:r>
-        <w:rPr>
-          <w:rFonts w:cstheme="minorHAnsi"/>
-          <w:color w:val="000000" w:themeColor="text1"/>
-        </w:rPr>
-        <w:t xml:space="preserve"> FOREIGN KEY(</w:t>
-      </w:r>
-      <w:r>
-        <w:rPr>
-          <w:rFonts w:cstheme="minorHAnsi"/>
-          <w:color w:val="000000" w:themeColor="text1"/>
-        </w:rPr>
-        <w:t>tran_</w:t>
-      </w:r>
-      <w:r>
-        <w:rPr>
-          <w:rFonts w:cstheme="minorHAnsi"/>
-          <w:color w:val="000000" w:themeColor="text1"/>
-        </w:rPr>
-        <w:t>acct_id) references bank.</w:t>
-      </w:r>
-      <w:r>
-        <w:rPr>
-          <w:rFonts w:cstheme="minorHAnsi"/>
-          <w:color w:val="000000" w:themeColor="text1"/>
-        </w:rPr>
-        <w:t>account</w:t>
-      </w:r>
-      <w:r>
-        <w:rPr>
-          <w:rFonts w:cstheme="minorHAnsi"/>
-          <w:color w:val="000000" w:themeColor="text1"/>
-        </w:rPr>
-        <w:t>(</w:t>
-      </w:r>
-      <w:r>
-        <w:rPr>
-          <w:rFonts w:cstheme="minorHAnsi"/>
-          <w:color w:val="000000" w:themeColor="text1"/>
-        </w:rPr>
-        <w:t>acct</w:t>
-      </w:r>
-      <w:r>
-        <w:rPr>
-          <w:rFonts w:cstheme="minorHAnsi"/>
-          <w:color w:val="000000" w:themeColor="text1"/>
-        </w:rPr>
-        <w:t>_id),</w:t>
+        <w:t>CONSTRAINT fk_acct FOREIGN KEY(tran_acct_id) references bank.account(acct_id),</w:t>
       </w:r>
     </w:p>
     <w:p>
@@ -2591,21 +3257,7 @@
           <w:color w:val="000000" w:themeColor="text1"/>
         </w:rPr>
         <w:tab/>
-        <w:t>CONSTRAINT fk_bank FOREIGN KEY(</w:t>
-      </w:r>
-      <w:r>
-        <w:rPr>
-          <w:rFonts w:cstheme="minorHAnsi"/>
-          <w:color w:val="000000" w:themeColor="text1"/>
-        </w:rPr>
-        <w:t>tran</w:t>
-      </w:r>
-      <w:r>
-        <w:rPr>
-          <w:rFonts w:cstheme="minorHAnsi"/>
-          <w:color w:val="000000" w:themeColor="text1"/>
-        </w:rPr>
-        <w:t>_bank_id) references bank.bank(bank_id),</w:t>
+        <w:t>CONSTRAINT fk_bank FOREIGN KEY(tran_bank_id) references bank.bank(bank_id),</w:t>
       </w:r>
     </w:p>
     <w:p>
@@ -2645,21 +3297,7 @@
           <w:color w:val="000000" w:themeColor="text1"/>
         </w:rPr>
         <w:tab/>
-        <w:t>CONSTRAINT fk_</w:t>
-      </w:r>
-      <w:r>
-        <w:rPr>
-          <w:rFonts w:cstheme="minorHAnsi"/>
-          <w:color w:val="000000" w:themeColor="text1"/>
-        </w:rPr>
-        <w:t>xfer_from</w:t>
-      </w:r>
-      <w:r>
-        <w:rPr>
-          <w:rFonts w:cstheme="minorHAnsi"/>
-          <w:color w:val="000000" w:themeColor="text1"/>
-        </w:rPr>
-        <w:t xml:space="preserve"> FOREIGN KEY(tran_acct_id) references bank.account(acct_id)</w:t>
+        <w:t>CONSTRAINT fk_xfer_from FOREIGN KEY(tran_acct_id) references bank.account(acct_id)</w:t>
       </w:r>
     </w:p>
     <w:p>
@@ -2680,6 +3318,1193 @@
         </w:rPr>
         <w:t>);</w:t>
       </w:r>
+    </w:p>
+    <w:p>
+      <w:pPr>
+        <w:autoSpaceDE w:val="0"/>
+        <w:autoSpaceDN w:val="0"/>
+        <w:adjustRightInd w:val="0"/>
+        <w:spacing w:after="0" w:line="240" w:lineRule="auto"/>
+        <w:rPr>
+          <w:rFonts w:cstheme="minorHAnsi"/>
+          <w:color w:val="000000" w:themeColor="text1"/>
+        </w:rPr>
+      </w:pPr>
+    </w:p>
+    <w:p>
+      <w:pPr>
+        <w:autoSpaceDE w:val="0"/>
+        <w:autoSpaceDN w:val="0"/>
+        <w:adjustRightInd w:val="0"/>
+        <w:spacing w:after="0" w:line="240" w:lineRule="auto"/>
+        <w:rPr>
+          <w:rFonts w:cstheme="minorHAnsi"/>
+          <w:b/>
+          <w:bCs/>
+          <w:color w:val="000000" w:themeColor="text1"/>
+          <w:u w:val="single"/>
+        </w:rPr>
+      </w:pPr>
+      <w:r>
+        <w:rPr>
+          <w:rFonts w:cstheme="minorHAnsi"/>
+          <w:b/>
+          <w:bCs/>
+          <w:color w:val="000000" w:themeColor="text1"/>
+          <w:u w:val="single"/>
+        </w:rPr>
+        <w:t>--</w:t>
+      </w:r>
+      <w:r>
+        <w:rPr>
+          <w:rFonts w:cstheme="minorHAnsi"/>
+          <w:b/>
+          <w:bCs/>
+          <w:color w:val="000000" w:themeColor="text1"/>
+          <w:u w:val="single"/>
+        </w:rPr>
+        <w:t>INITIAL TEST DATA</w:t>
+      </w:r>
+    </w:p>
+    <w:p>
+      <w:pPr>
+        <w:autoSpaceDE w:val="0"/>
+        <w:autoSpaceDN w:val="0"/>
+        <w:adjustRightInd w:val="0"/>
+        <w:spacing w:after="0" w:line="240" w:lineRule="auto"/>
+        <w:rPr>
+          <w:rFonts w:ascii="Consolas" w:hAnsi="Consolas" w:cs="Consolas"/>
+          <w:sz w:val="20"/>
+          <w:szCs w:val="20"/>
+        </w:rPr>
+      </w:pPr>
+      <w:r>
+        <w:rPr>
+          <w:rFonts w:ascii="Consolas" w:hAnsi="Consolas" w:cs="Consolas"/>
+          <w:b/>
+          <w:bCs/>
+          <w:color w:val="800000"/>
+          <w:sz w:val="20"/>
+          <w:szCs w:val="20"/>
+        </w:rPr>
+        <w:t>INSERT</w:t>
+      </w:r>
+      <w:r>
+        <w:rPr>
+          <w:rFonts w:ascii="Consolas" w:hAnsi="Consolas" w:cs="Consolas"/>
+          <w:color w:val="000000"/>
+          <w:sz w:val="20"/>
+          <w:szCs w:val="20"/>
+        </w:rPr>
+        <w:t xml:space="preserve"> </w:t>
+      </w:r>
+      <w:r>
+        <w:rPr>
+          <w:rFonts w:ascii="Consolas" w:hAnsi="Consolas" w:cs="Consolas"/>
+          <w:b/>
+          <w:bCs/>
+          <w:color w:val="800000"/>
+          <w:sz w:val="20"/>
+          <w:szCs w:val="20"/>
+        </w:rPr>
+        <w:t>INTO</w:t>
+      </w:r>
+      <w:r>
+        <w:rPr>
+          <w:rFonts w:ascii="Consolas" w:hAnsi="Consolas" w:cs="Consolas"/>
+          <w:color w:val="000000"/>
+          <w:sz w:val="20"/>
+          <w:szCs w:val="20"/>
+        </w:rPr>
+        <w:t xml:space="preserve"> bank.bank</w:t>
+      </w:r>
+    </w:p>
+    <w:p>
+      <w:pPr>
+        <w:autoSpaceDE w:val="0"/>
+        <w:autoSpaceDN w:val="0"/>
+        <w:adjustRightInd w:val="0"/>
+        <w:spacing w:after="0" w:line="240" w:lineRule="auto"/>
+        <w:rPr>
+          <w:rFonts w:ascii="Consolas" w:hAnsi="Consolas" w:cs="Consolas"/>
+          <w:sz w:val="20"/>
+          <w:szCs w:val="20"/>
+        </w:rPr>
+      </w:pPr>
+      <w:r>
+        <w:rPr>
+          <w:rFonts w:ascii="Consolas" w:hAnsi="Consolas" w:cs="Consolas"/>
+          <w:color w:val="000000"/>
+          <w:sz w:val="20"/>
+          <w:szCs w:val="20"/>
+        </w:rPr>
+        <w:t>(bank_name, bank_address)</w:t>
+      </w:r>
+    </w:p>
+    <w:p>
+      <w:pPr>
+        <w:autoSpaceDE w:val="0"/>
+        <w:autoSpaceDN w:val="0"/>
+        <w:adjustRightInd w:val="0"/>
+        <w:spacing w:after="0" w:line="240" w:lineRule="auto"/>
+        <w:rPr>
+          <w:rFonts w:ascii="Consolas" w:hAnsi="Consolas" w:cs="Consolas"/>
+          <w:sz w:val="20"/>
+          <w:szCs w:val="20"/>
+        </w:rPr>
+      </w:pPr>
+      <w:r>
+        <w:rPr>
+          <w:rFonts w:ascii="Consolas" w:hAnsi="Consolas" w:cs="Consolas"/>
+          <w:b/>
+          <w:bCs/>
+          <w:color w:val="800000"/>
+          <w:sz w:val="20"/>
+          <w:szCs w:val="20"/>
+        </w:rPr>
+        <w:t>VALUES</w:t>
+      </w:r>
+    </w:p>
+    <w:p>
+      <w:pPr>
+        <w:autoSpaceDE w:val="0"/>
+        <w:autoSpaceDN w:val="0"/>
+        <w:adjustRightInd w:val="0"/>
+        <w:spacing w:after="0" w:line="240" w:lineRule="auto"/>
+        <w:rPr>
+          <w:rFonts w:ascii="Consolas" w:hAnsi="Consolas" w:cs="Consolas"/>
+          <w:sz w:val="20"/>
+          <w:szCs w:val="20"/>
+        </w:rPr>
+      </w:pPr>
+      <w:r>
+        <w:rPr>
+          <w:rFonts w:ascii="Consolas" w:hAnsi="Consolas" w:cs="Consolas"/>
+          <w:color w:val="000000"/>
+          <w:sz w:val="20"/>
+          <w:szCs w:val="20"/>
+        </w:rPr>
+        <w:t>(</w:t>
+      </w:r>
+      <w:r>
+        <w:rPr>
+          <w:rFonts w:ascii="Consolas" w:hAnsi="Consolas" w:cs="Consolas"/>
+          <w:color w:val="008000"/>
+          <w:sz w:val="20"/>
+          <w:szCs w:val="20"/>
+        </w:rPr>
+        <w:t>'Bank of America'</w:t>
+      </w:r>
+      <w:r>
+        <w:rPr>
+          <w:rFonts w:ascii="Consolas" w:hAnsi="Consolas" w:cs="Consolas"/>
+          <w:color w:val="000000"/>
+          <w:sz w:val="20"/>
+          <w:szCs w:val="20"/>
+        </w:rPr>
+        <w:t xml:space="preserve">, </w:t>
+      </w:r>
+      <w:r>
+        <w:rPr>
+          <w:rFonts w:ascii="Consolas" w:hAnsi="Consolas" w:cs="Consolas"/>
+          <w:color w:val="008000"/>
+          <w:sz w:val="20"/>
+          <w:szCs w:val="20"/>
+        </w:rPr>
+        <w:t>'123 Main St, Houston, TX 77000'</w:t>
+      </w:r>
+      <w:r>
+        <w:rPr>
+          <w:rFonts w:ascii="Consolas" w:hAnsi="Consolas" w:cs="Consolas"/>
+          <w:color w:val="000000"/>
+          <w:sz w:val="20"/>
+          <w:szCs w:val="20"/>
+        </w:rPr>
+        <w:t>)</w:t>
+      </w:r>
+      <w:r>
+        <w:rPr>
+          <w:rFonts w:ascii="Consolas" w:hAnsi="Consolas" w:cs="Consolas"/>
+          <w:color w:val="FF0000"/>
+          <w:sz w:val="20"/>
+          <w:szCs w:val="20"/>
+        </w:rPr>
+        <w:t>;</w:t>
+      </w:r>
+    </w:p>
+    <w:p>
+      <w:pPr>
+        <w:autoSpaceDE w:val="0"/>
+        <w:autoSpaceDN w:val="0"/>
+        <w:adjustRightInd w:val="0"/>
+        <w:spacing w:after="0" w:line="240" w:lineRule="auto"/>
+        <w:rPr>
+          <w:rFonts w:ascii="Consolas" w:hAnsi="Consolas" w:cs="Consolas"/>
+          <w:sz w:val="20"/>
+          <w:szCs w:val="20"/>
+        </w:rPr>
+      </w:pPr>
+    </w:p>
+    <w:p>
+      <w:pPr>
+        <w:autoSpaceDE w:val="0"/>
+        <w:autoSpaceDN w:val="0"/>
+        <w:adjustRightInd w:val="0"/>
+        <w:spacing w:after="0" w:line="240" w:lineRule="auto"/>
+        <w:rPr>
+          <w:rFonts w:ascii="Consolas" w:hAnsi="Consolas" w:cs="Consolas"/>
+          <w:sz w:val="20"/>
+          <w:szCs w:val="20"/>
+        </w:rPr>
+      </w:pPr>
+      <w:r>
+        <w:rPr>
+          <w:rFonts w:ascii="Consolas" w:hAnsi="Consolas" w:cs="Consolas"/>
+          <w:b/>
+          <w:bCs/>
+          <w:color w:val="800000"/>
+          <w:sz w:val="20"/>
+          <w:szCs w:val="20"/>
+        </w:rPr>
+        <w:t>INSERT</w:t>
+      </w:r>
+      <w:r>
+        <w:rPr>
+          <w:rFonts w:ascii="Consolas" w:hAnsi="Consolas" w:cs="Consolas"/>
+          <w:color w:val="000000"/>
+          <w:sz w:val="20"/>
+          <w:szCs w:val="20"/>
+        </w:rPr>
+        <w:t xml:space="preserve"> </w:t>
+      </w:r>
+      <w:r>
+        <w:rPr>
+          <w:rFonts w:ascii="Consolas" w:hAnsi="Consolas" w:cs="Consolas"/>
+          <w:b/>
+          <w:bCs/>
+          <w:color w:val="800000"/>
+          <w:sz w:val="20"/>
+          <w:szCs w:val="20"/>
+        </w:rPr>
+        <w:t>INTO</w:t>
+      </w:r>
+      <w:r>
+        <w:rPr>
+          <w:rFonts w:ascii="Consolas" w:hAnsi="Consolas" w:cs="Consolas"/>
+          <w:color w:val="000000"/>
+          <w:sz w:val="20"/>
+          <w:szCs w:val="20"/>
+        </w:rPr>
+        <w:t xml:space="preserve"> bank.employee</w:t>
+      </w:r>
+    </w:p>
+    <w:p>
+      <w:pPr>
+        <w:autoSpaceDE w:val="0"/>
+        <w:autoSpaceDN w:val="0"/>
+        <w:adjustRightInd w:val="0"/>
+        <w:spacing w:after="0" w:line="240" w:lineRule="auto"/>
+        <w:rPr>
+          <w:rFonts w:ascii="Consolas" w:hAnsi="Consolas" w:cs="Consolas"/>
+          <w:sz w:val="20"/>
+          <w:szCs w:val="20"/>
+        </w:rPr>
+      </w:pPr>
+      <w:r>
+        <w:rPr>
+          <w:rFonts w:ascii="Consolas" w:hAnsi="Consolas" w:cs="Consolas"/>
+          <w:color w:val="000000"/>
+          <w:sz w:val="20"/>
+          <w:szCs w:val="20"/>
+        </w:rPr>
+        <w:t>(emp_bank_id, emp_fname, emp_lname, emp_log_id, emp_log_pw)</w:t>
+      </w:r>
+    </w:p>
+    <w:p>
+      <w:pPr>
+        <w:autoSpaceDE w:val="0"/>
+        <w:autoSpaceDN w:val="0"/>
+        <w:adjustRightInd w:val="0"/>
+        <w:spacing w:after="0" w:line="240" w:lineRule="auto"/>
+        <w:rPr>
+          <w:rFonts w:ascii="Consolas" w:hAnsi="Consolas" w:cs="Consolas"/>
+          <w:sz w:val="20"/>
+          <w:szCs w:val="20"/>
+        </w:rPr>
+      </w:pPr>
+      <w:r>
+        <w:rPr>
+          <w:rFonts w:ascii="Consolas" w:hAnsi="Consolas" w:cs="Consolas"/>
+          <w:b/>
+          <w:bCs/>
+          <w:color w:val="800000"/>
+          <w:sz w:val="20"/>
+          <w:szCs w:val="20"/>
+        </w:rPr>
+        <w:t>VALUES</w:t>
+      </w:r>
+    </w:p>
+    <w:p>
+      <w:pPr>
+        <w:autoSpaceDE w:val="0"/>
+        <w:autoSpaceDN w:val="0"/>
+        <w:adjustRightInd w:val="0"/>
+        <w:spacing w:after="0" w:line="240" w:lineRule="auto"/>
+        <w:rPr>
+          <w:rFonts w:ascii="Consolas" w:hAnsi="Consolas" w:cs="Consolas"/>
+          <w:sz w:val="20"/>
+          <w:szCs w:val="20"/>
+        </w:rPr>
+      </w:pPr>
+      <w:r>
+        <w:rPr>
+          <w:rFonts w:ascii="Consolas" w:hAnsi="Consolas" w:cs="Consolas"/>
+          <w:color w:val="000000"/>
+          <w:sz w:val="20"/>
+          <w:szCs w:val="20"/>
+        </w:rPr>
+        <w:t>(</w:t>
+      </w:r>
+      <w:r>
+        <w:rPr>
+          <w:rFonts w:ascii="Consolas" w:hAnsi="Consolas" w:cs="Consolas"/>
+          <w:color w:val="0000FF"/>
+          <w:sz w:val="20"/>
+          <w:szCs w:val="20"/>
+        </w:rPr>
+        <w:t>2</w:t>
+      </w:r>
+      <w:r>
+        <w:rPr>
+          <w:rFonts w:ascii="Consolas" w:hAnsi="Consolas" w:cs="Consolas"/>
+          <w:color w:val="000000"/>
+          <w:sz w:val="20"/>
+          <w:szCs w:val="20"/>
+        </w:rPr>
+        <w:t xml:space="preserve">, </w:t>
+      </w:r>
+      <w:r>
+        <w:rPr>
+          <w:rFonts w:ascii="Consolas" w:hAnsi="Consolas" w:cs="Consolas"/>
+          <w:color w:val="008000"/>
+          <w:sz w:val="20"/>
+          <w:szCs w:val="20"/>
+        </w:rPr>
+        <w:t>'John'</w:t>
+      </w:r>
+      <w:r>
+        <w:rPr>
+          <w:rFonts w:ascii="Consolas" w:hAnsi="Consolas" w:cs="Consolas"/>
+          <w:color w:val="000000"/>
+          <w:sz w:val="20"/>
+          <w:szCs w:val="20"/>
+        </w:rPr>
+        <w:t xml:space="preserve">, </w:t>
+      </w:r>
+      <w:r>
+        <w:rPr>
+          <w:rFonts w:ascii="Consolas" w:hAnsi="Consolas" w:cs="Consolas"/>
+          <w:color w:val="008000"/>
+          <w:sz w:val="20"/>
+          <w:szCs w:val="20"/>
+        </w:rPr>
+        <w:t>'Banker'</w:t>
+      </w:r>
+      <w:r>
+        <w:rPr>
+          <w:rFonts w:ascii="Consolas" w:hAnsi="Consolas" w:cs="Consolas"/>
+          <w:color w:val="000000"/>
+          <w:sz w:val="20"/>
+          <w:szCs w:val="20"/>
+        </w:rPr>
+        <w:t xml:space="preserve">, </w:t>
+      </w:r>
+      <w:r>
+        <w:rPr>
+          <w:rFonts w:ascii="Consolas" w:hAnsi="Consolas" w:cs="Consolas"/>
+          <w:color w:val="008000"/>
+          <w:sz w:val="20"/>
+          <w:szCs w:val="20"/>
+        </w:rPr>
+        <w:t>'id'</w:t>
+      </w:r>
+      <w:r>
+        <w:rPr>
+          <w:rFonts w:ascii="Consolas" w:hAnsi="Consolas" w:cs="Consolas"/>
+          <w:color w:val="000000"/>
+          <w:sz w:val="20"/>
+          <w:szCs w:val="20"/>
+        </w:rPr>
+        <w:t xml:space="preserve">, </w:t>
+      </w:r>
+      <w:r>
+        <w:rPr>
+          <w:rFonts w:ascii="Consolas" w:hAnsi="Consolas" w:cs="Consolas"/>
+          <w:color w:val="008000"/>
+          <w:sz w:val="20"/>
+          <w:szCs w:val="20"/>
+        </w:rPr>
+        <w:t>'pw'</w:t>
+      </w:r>
+      <w:r>
+        <w:rPr>
+          <w:rFonts w:ascii="Consolas" w:hAnsi="Consolas" w:cs="Consolas"/>
+          <w:color w:val="000000"/>
+          <w:sz w:val="20"/>
+          <w:szCs w:val="20"/>
+        </w:rPr>
+        <w:t>)</w:t>
+      </w:r>
+      <w:r>
+        <w:rPr>
+          <w:rFonts w:ascii="Consolas" w:hAnsi="Consolas" w:cs="Consolas"/>
+          <w:color w:val="FF0000"/>
+          <w:sz w:val="20"/>
+          <w:szCs w:val="20"/>
+        </w:rPr>
+        <w:t>;</w:t>
+      </w:r>
+    </w:p>
+    <w:p>
+      <w:pPr>
+        <w:autoSpaceDE w:val="0"/>
+        <w:autoSpaceDN w:val="0"/>
+        <w:adjustRightInd w:val="0"/>
+        <w:spacing w:after="0" w:line="240" w:lineRule="auto"/>
+        <w:rPr>
+          <w:rFonts w:ascii="Consolas" w:hAnsi="Consolas" w:cs="Consolas"/>
+          <w:sz w:val="20"/>
+          <w:szCs w:val="20"/>
+        </w:rPr>
+      </w:pPr>
+    </w:p>
+    <w:p>
+      <w:pPr>
+        <w:autoSpaceDE w:val="0"/>
+        <w:autoSpaceDN w:val="0"/>
+        <w:adjustRightInd w:val="0"/>
+        <w:spacing w:after="0" w:line="240" w:lineRule="auto"/>
+        <w:rPr>
+          <w:rFonts w:ascii="Consolas" w:hAnsi="Consolas" w:cs="Consolas"/>
+          <w:sz w:val="20"/>
+          <w:szCs w:val="20"/>
+        </w:rPr>
+      </w:pPr>
+      <w:r>
+        <w:rPr>
+          <w:rFonts w:ascii="Consolas" w:hAnsi="Consolas" w:cs="Consolas"/>
+          <w:b/>
+          <w:bCs/>
+          <w:color w:val="800000"/>
+          <w:sz w:val="20"/>
+          <w:szCs w:val="20"/>
+        </w:rPr>
+        <w:t>INSERT</w:t>
+      </w:r>
+      <w:r>
+        <w:rPr>
+          <w:rFonts w:ascii="Consolas" w:hAnsi="Consolas" w:cs="Consolas"/>
+          <w:color w:val="000000"/>
+          <w:sz w:val="20"/>
+          <w:szCs w:val="20"/>
+        </w:rPr>
+        <w:t xml:space="preserve"> </w:t>
+      </w:r>
+      <w:r>
+        <w:rPr>
+          <w:rFonts w:ascii="Consolas" w:hAnsi="Consolas" w:cs="Consolas"/>
+          <w:b/>
+          <w:bCs/>
+          <w:color w:val="800000"/>
+          <w:sz w:val="20"/>
+          <w:szCs w:val="20"/>
+        </w:rPr>
+        <w:t>INTO</w:t>
+      </w:r>
+      <w:r>
+        <w:rPr>
+          <w:rFonts w:ascii="Consolas" w:hAnsi="Consolas" w:cs="Consolas"/>
+          <w:color w:val="000000"/>
+          <w:sz w:val="20"/>
+          <w:szCs w:val="20"/>
+        </w:rPr>
+        <w:t xml:space="preserve"> bank.customer</w:t>
+      </w:r>
+    </w:p>
+    <w:p>
+      <w:pPr>
+        <w:autoSpaceDE w:val="0"/>
+        <w:autoSpaceDN w:val="0"/>
+        <w:adjustRightInd w:val="0"/>
+        <w:spacing w:after="0" w:line="240" w:lineRule="auto"/>
+        <w:rPr>
+          <w:rFonts w:ascii="Consolas" w:hAnsi="Consolas" w:cs="Consolas"/>
+          <w:sz w:val="20"/>
+          <w:szCs w:val="20"/>
+        </w:rPr>
+      </w:pPr>
+      <w:r>
+        <w:rPr>
+          <w:rFonts w:ascii="Consolas" w:hAnsi="Consolas" w:cs="Consolas"/>
+          <w:color w:val="000000"/>
+          <w:sz w:val="20"/>
+          <w:szCs w:val="20"/>
+        </w:rPr>
+        <w:t>(cust_bank_id, cust_fname, cust_lname, cust_log_id, cust_log_pw)</w:t>
+      </w:r>
+    </w:p>
+    <w:p>
+      <w:pPr>
+        <w:autoSpaceDE w:val="0"/>
+        <w:autoSpaceDN w:val="0"/>
+        <w:adjustRightInd w:val="0"/>
+        <w:spacing w:after="0" w:line="240" w:lineRule="auto"/>
+        <w:rPr>
+          <w:rFonts w:ascii="Consolas" w:hAnsi="Consolas" w:cs="Consolas"/>
+          <w:sz w:val="20"/>
+          <w:szCs w:val="20"/>
+        </w:rPr>
+      </w:pPr>
+      <w:r>
+        <w:rPr>
+          <w:rFonts w:ascii="Consolas" w:hAnsi="Consolas" w:cs="Consolas"/>
+          <w:b/>
+          <w:bCs/>
+          <w:color w:val="800000"/>
+          <w:sz w:val="20"/>
+          <w:szCs w:val="20"/>
+        </w:rPr>
+        <w:t>VALUES</w:t>
+      </w:r>
+    </w:p>
+    <w:p>
+      <w:pPr>
+        <w:autoSpaceDE w:val="0"/>
+        <w:autoSpaceDN w:val="0"/>
+        <w:adjustRightInd w:val="0"/>
+        <w:spacing w:after="0" w:line="240" w:lineRule="auto"/>
+        <w:rPr>
+          <w:rFonts w:ascii="Consolas" w:hAnsi="Consolas" w:cs="Consolas"/>
+          <w:sz w:val="20"/>
+          <w:szCs w:val="20"/>
+        </w:rPr>
+      </w:pPr>
+      <w:r>
+        <w:rPr>
+          <w:rFonts w:ascii="Consolas" w:hAnsi="Consolas" w:cs="Consolas"/>
+          <w:color w:val="000000"/>
+          <w:sz w:val="20"/>
+          <w:szCs w:val="20"/>
+        </w:rPr>
+        <w:t>(</w:t>
+      </w:r>
+      <w:r>
+        <w:rPr>
+          <w:rFonts w:ascii="Consolas" w:hAnsi="Consolas" w:cs="Consolas"/>
+          <w:color w:val="0000FF"/>
+          <w:sz w:val="20"/>
+          <w:szCs w:val="20"/>
+        </w:rPr>
+        <w:t>2</w:t>
+      </w:r>
+      <w:r>
+        <w:rPr>
+          <w:rFonts w:ascii="Consolas" w:hAnsi="Consolas" w:cs="Consolas"/>
+          <w:color w:val="000000"/>
+          <w:sz w:val="20"/>
+          <w:szCs w:val="20"/>
+        </w:rPr>
+        <w:t xml:space="preserve">, </w:t>
+      </w:r>
+      <w:r>
+        <w:rPr>
+          <w:rFonts w:ascii="Consolas" w:hAnsi="Consolas" w:cs="Consolas"/>
+          <w:color w:val="008000"/>
+          <w:sz w:val="20"/>
+          <w:szCs w:val="20"/>
+        </w:rPr>
+        <w:t>'Joe'</w:t>
+      </w:r>
+      <w:r>
+        <w:rPr>
+          <w:rFonts w:ascii="Consolas" w:hAnsi="Consolas" w:cs="Consolas"/>
+          <w:color w:val="000000"/>
+          <w:sz w:val="20"/>
+          <w:szCs w:val="20"/>
+        </w:rPr>
+        <w:t xml:space="preserve">, </w:t>
+      </w:r>
+      <w:r>
+        <w:rPr>
+          <w:rFonts w:ascii="Consolas" w:hAnsi="Consolas" w:cs="Consolas"/>
+          <w:color w:val="008000"/>
+          <w:sz w:val="20"/>
+          <w:szCs w:val="20"/>
+        </w:rPr>
+        <w:t>'Customer'</w:t>
+      </w:r>
+      <w:r>
+        <w:rPr>
+          <w:rFonts w:ascii="Consolas" w:hAnsi="Consolas" w:cs="Consolas"/>
+          <w:color w:val="000000"/>
+          <w:sz w:val="20"/>
+          <w:szCs w:val="20"/>
+        </w:rPr>
+        <w:t xml:space="preserve">, </w:t>
+      </w:r>
+      <w:r>
+        <w:rPr>
+          <w:rFonts w:ascii="Consolas" w:hAnsi="Consolas" w:cs="Consolas"/>
+          <w:color w:val="008000"/>
+          <w:sz w:val="20"/>
+          <w:szCs w:val="20"/>
+        </w:rPr>
+        <w:t>'id'</w:t>
+      </w:r>
+      <w:r>
+        <w:rPr>
+          <w:rFonts w:ascii="Consolas" w:hAnsi="Consolas" w:cs="Consolas"/>
+          <w:color w:val="000000"/>
+          <w:sz w:val="20"/>
+          <w:szCs w:val="20"/>
+        </w:rPr>
+        <w:t xml:space="preserve">, </w:t>
+      </w:r>
+      <w:r>
+        <w:rPr>
+          <w:rFonts w:ascii="Consolas" w:hAnsi="Consolas" w:cs="Consolas"/>
+          <w:color w:val="008000"/>
+          <w:sz w:val="20"/>
+          <w:szCs w:val="20"/>
+        </w:rPr>
+        <w:t>'pw'</w:t>
+      </w:r>
+      <w:r>
+        <w:rPr>
+          <w:rFonts w:ascii="Consolas" w:hAnsi="Consolas" w:cs="Consolas"/>
+          <w:color w:val="000000"/>
+          <w:sz w:val="20"/>
+          <w:szCs w:val="20"/>
+        </w:rPr>
+        <w:t>)</w:t>
+      </w:r>
+      <w:r>
+        <w:rPr>
+          <w:rFonts w:ascii="Consolas" w:hAnsi="Consolas" w:cs="Consolas"/>
+          <w:color w:val="FF0000"/>
+          <w:sz w:val="20"/>
+          <w:szCs w:val="20"/>
+        </w:rPr>
+        <w:t>;</w:t>
+      </w:r>
+    </w:p>
+    <w:p>
+      <w:pPr>
+        <w:autoSpaceDE w:val="0"/>
+        <w:autoSpaceDN w:val="0"/>
+        <w:adjustRightInd w:val="0"/>
+        <w:spacing w:after="0" w:line="240" w:lineRule="auto"/>
+        <w:rPr>
+          <w:rFonts w:ascii="Consolas" w:hAnsi="Consolas" w:cs="Consolas"/>
+          <w:sz w:val="20"/>
+          <w:szCs w:val="20"/>
+        </w:rPr>
+      </w:pPr>
+    </w:p>
+    <w:p>
+      <w:pPr>
+        <w:autoSpaceDE w:val="0"/>
+        <w:autoSpaceDN w:val="0"/>
+        <w:adjustRightInd w:val="0"/>
+        <w:spacing w:after="0" w:line="240" w:lineRule="auto"/>
+        <w:rPr>
+          <w:rFonts w:ascii="Consolas" w:hAnsi="Consolas" w:cs="Consolas"/>
+          <w:sz w:val="20"/>
+          <w:szCs w:val="20"/>
+        </w:rPr>
+      </w:pPr>
+      <w:r>
+        <w:rPr>
+          <w:rFonts w:ascii="Consolas" w:hAnsi="Consolas" w:cs="Consolas"/>
+          <w:b/>
+          <w:bCs/>
+          <w:color w:val="800000"/>
+          <w:sz w:val="20"/>
+          <w:szCs w:val="20"/>
+        </w:rPr>
+        <w:t>INSERT</w:t>
+      </w:r>
+      <w:r>
+        <w:rPr>
+          <w:rFonts w:ascii="Consolas" w:hAnsi="Consolas" w:cs="Consolas"/>
+          <w:color w:val="000000"/>
+          <w:sz w:val="20"/>
+          <w:szCs w:val="20"/>
+        </w:rPr>
+        <w:t xml:space="preserve"> </w:t>
+      </w:r>
+      <w:r>
+        <w:rPr>
+          <w:rFonts w:ascii="Consolas" w:hAnsi="Consolas" w:cs="Consolas"/>
+          <w:b/>
+          <w:bCs/>
+          <w:color w:val="800000"/>
+          <w:sz w:val="20"/>
+          <w:szCs w:val="20"/>
+        </w:rPr>
+        <w:t>INTO</w:t>
+      </w:r>
+      <w:r>
+        <w:rPr>
+          <w:rFonts w:ascii="Consolas" w:hAnsi="Consolas" w:cs="Consolas"/>
+          <w:color w:val="000000"/>
+          <w:sz w:val="20"/>
+          <w:szCs w:val="20"/>
+        </w:rPr>
+        <w:t xml:space="preserve"> bank.account</w:t>
+      </w:r>
+    </w:p>
+    <w:p>
+      <w:pPr>
+        <w:autoSpaceDE w:val="0"/>
+        <w:autoSpaceDN w:val="0"/>
+        <w:adjustRightInd w:val="0"/>
+        <w:spacing w:after="0" w:line="240" w:lineRule="auto"/>
+        <w:rPr>
+          <w:rFonts w:ascii="Consolas" w:hAnsi="Consolas" w:cs="Consolas"/>
+          <w:sz w:val="20"/>
+          <w:szCs w:val="20"/>
+        </w:rPr>
+      </w:pPr>
+      <w:r>
+        <w:rPr>
+          <w:rFonts w:ascii="Consolas" w:hAnsi="Consolas" w:cs="Consolas"/>
+          <w:color w:val="000000"/>
+          <w:sz w:val="20"/>
+          <w:szCs w:val="20"/>
+        </w:rPr>
+        <w:t>(acct_owner_type, acct_bank_id, acct_owner_id, acct_type, acct_initial_deposit_amt)</w:t>
+      </w:r>
+    </w:p>
+    <w:p>
+      <w:pPr>
+        <w:autoSpaceDE w:val="0"/>
+        <w:autoSpaceDN w:val="0"/>
+        <w:adjustRightInd w:val="0"/>
+        <w:spacing w:after="0" w:line="240" w:lineRule="auto"/>
+        <w:rPr>
+          <w:rFonts w:ascii="Consolas" w:hAnsi="Consolas" w:cs="Consolas"/>
+          <w:sz w:val="20"/>
+          <w:szCs w:val="20"/>
+        </w:rPr>
+      </w:pPr>
+      <w:r>
+        <w:rPr>
+          <w:rFonts w:ascii="Consolas" w:hAnsi="Consolas" w:cs="Consolas"/>
+          <w:b/>
+          <w:bCs/>
+          <w:color w:val="800000"/>
+          <w:sz w:val="20"/>
+          <w:szCs w:val="20"/>
+        </w:rPr>
+        <w:t>VALUES</w:t>
+      </w:r>
+    </w:p>
+    <w:p>
+      <w:pPr>
+        <w:autoSpaceDE w:val="0"/>
+        <w:autoSpaceDN w:val="0"/>
+        <w:adjustRightInd w:val="0"/>
+        <w:spacing w:after="0" w:line="240" w:lineRule="auto"/>
+        <w:rPr>
+          <w:rFonts w:ascii="Consolas" w:hAnsi="Consolas" w:cs="Consolas"/>
+          <w:sz w:val="20"/>
+          <w:szCs w:val="20"/>
+        </w:rPr>
+      </w:pPr>
+      <w:r>
+        <w:rPr>
+          <w:rFonts w:ascii="Consolas" w:hAnsi="Consolas" w:cs="Consolas"/>
+          <w:color w:val="000000"/>
+          <w:sz w:val="20"/>
+          <w:szCs w:val="20"/>
+        </w:rPr>
+        <w:t>(</w:t>
+      </w:r>
+      <w:r>
+        <w:rPr>
+          <w:rFonts w:ascii="Consolas" w:hAnsi="Consolas" w:cs="Consolas"/>
+          <w:color w:val="008000"/>
+          <w:sz w:val="20"/>
+          <w:szCs w:val="20"/>
+        </w:rPr>
+        <w:t>'C'</w:t>
+      </w:r>
+      <w:r>
+        <w:rPr>
+          <w:rFonts w:ascii="Consolas" w:hAnsi="Consolas" w:cs="Consolas"/>
+          <w:color w:val="000000"/>
+          <w:sz w:val="20"/>
+          <w:szCs w:val="20"/>
+        </w:rPr>
+        <w:t xml:space="preserve">, </w:t>
+      </w:r>
+      <w:r>
+        <w:rPr>
+          <w:rFonts w:ascii="Consolas" w:hAnsi="Consolas" w:cs="Consolas"/>
+          <w:color w:val="0000FF"/>
+          <w:sz w:val="20"/>
+          <w:szCs w:val="20"/>
+        </w:rPr>
+        <w:t>2</w:t>
+      </w:r>
+      <w:r>
+        <w:rPr>
+          <w:rFonts w:ascii="Consolas" w:hAnsi="Consolas" w:cs="Consolas"/>
+          <w:color w:val="000000"/>
+          <w:sz w:val="20"/>
+          <w:szCs w:val="20"/>
+        </w:rPr>
+        <w:t xml:space="preserve">, </w:t>
+      </w:r>
+      <w:r>
+        <w:rPr>
+          <w:rFonts w:ascii="Consolas" w:hAnsi="Consolas" w:cs="Consolas"/>
+          <w:color w:val="0000FF"/>
+          <w:sz w:val="20"/>
+          <w:szCs w:val="20"/>
+        </w:rPr>
+        <w:t>1</w:t>
+      </w:r>
+      <w:r>
+        <w:rPr>
+          <w:rFonts w:ascii="Consolas" w:hAnsi="Consolas" w:cs="Consolas"/>
+          <w:color w:val="000000"/>
+          <w:sz w:val="20"/>
+          <w:szCs w:val="20"/>
+        </w:rPr>
+        <w:t xml:space="preserve">, </w:t>
+      </w:r>
+      <w:r>
+        <w:rPr>
+          <w:rFonts w:ascii="Consolas" w:hAnsi="Consolas" w:cs="Consolas"/>
+          <w:color w:val="008000"/>
+          <w:sz w:val="20"/>
+          <w:szCs w:val="20"/>
+        </w:rPr>
+        <w:t>'C'</w:t>
+      </w:r>
+      <w:r>
+        <w:rPr>
+          <w:rFonts w:ascii="Consolas" w:hAnsi="Consolas" w:cs="Consolas"/>
+          <w:color w:val="000000"/>
+          <w:sz w:val="20"/>
+          <w:szCs w:val="20"/>
+        </w:rPr>
+        <w:t xml:space="preserve">, </w:t>
+      </w:r>
+      <w:r>
+        <w:rPr>
+          <w:rFonts w:ascii="Consolas" w:hAnsi="Consolas" w:cs="Consolas"/>
+          <w:color w:val="0000FF"/>
+          <w:sz w:val="20"/>
+          <w:szCs w:val="20"/>
+        </w:rPr>
+        <w:t>123</w:t>
+      </w:r>
+      <w:r>
+        <w:rPr>
+          <w:rFonts w:ascii="Consolas" w:hAnsi="Consolas" w:cs="Consolas"/>
+          <w:color w:val="000000"/>
+          <w:sz w:val="20"/>
+          <w:szCs w:val="20"/>
+        </w:rPr>
+        <w:t>.</w:t>
+      </w:r>
+      <w:r>
+        <w:rPr>
+          <w:rFonts w:ascii="Consolas" w:hAnsi="Consolas" w:cs="Consolas"/>
+          <w:color w:val="0000FF"/>
+          <w:sz w:val="20"/>
+          <w:szCs w:val="20"/>
+        </w:rPr>
+        <w:t>99</w:t>
+      </w:r>
+      <w:r>
+        <w:rPr>
+          <w:rFonts w:ascii="Consolas" w:hAnsi="Consolas" w:cs="Consolas"/>
+          <w:color w:val="000000"/>
+          <w:sz w:val="20"/>
+          <w:szCs w:val="20"/>
+        </w:rPr>
+        <w:t>)</w:t>
+      </w:r>
+      <w:r>
+        <w:rPr>
+          <w:rFonts w:ascii="Consolas" w:hAnsi="Consolas" w:cs="Consolas"/>
+          <w:color w:val="FF0000"/>
+          <w:sz w:val="20"/>
+          <w:szCs w:val="20"/>
+        </w:rPr>
+        <w:t>;</w:t>
+      </w:r>
+    </w:p>
+    <w:p>
+      <w:pPr>
+        <w:autoSpaceDE w:val="0"/>
+        <w:autoSpaceDN w:val="0"/>
+        <w:adjustRightInd w:val="0"/>
+        <w:spacing w:after="0" w:line="240" w:lineRule="auto"/>
+        <w:rPr>
+          <w:rFonts w:ascii="Consolas" w:hAnsi="Consolas" w:cs="Consolas"/>
+          <w:sz w:val="20"/>
+          <w:szCs w:val="20"/>
+        </w:rPr>
+      </w:pPr>
+    </w:p>
+    <w:p>
+      <w:pPr>
+        <w:autoSpaceDE w:val="0"/>
+        <w:autoSpaceDN w:val="0"/>
+        <w:adjustRightInd w:val="0"/>
+        <w:spacing w:after="0" w:line="240" w:lineRule="auto"/>
+        <w:rPr>
+          <w:rFonts w:ascii="Consolas" w:hAnsi="Consolas" w:cs="Consolas"/>
+          <w:sz w:val="20"/>
+          <w:szCs w:val="20"/>
+        </w:rPr>
+      </w:pPr>
+      <w:r>
+        <w:rPr>
+          <w:rFonts w:ascii="Consolas" w:hAnsi="Consolas" w:cs="Consolas"/>
+          <w:b/>
+          <w:bCs/>
+          <w:color w:val="800000"/>
+          <w:sz w:val="20"/>
+          <w:szCs w:val="20"/>
+        </w:rPr>
+        <w:t>INSERT</w:t>
+      </w:r>
+      <w:r>
+        <w:rPr>
+          <w:rFonts w:ascii="Consolas" w:hAnsi="Consolas" w:cs="Consolas"/>
+          <w:color w:val="000000"/>
+          <w:sz w:val="20"/>
+          <w:szCs w:val="20"/>
+        </w:rPr>
+        <w:t xml:space="preserve"> </w:t>
+      </w:r>
+      <w:r>
+        <w:rPr>
+          <w:rFonts w:ascii="Consolas" w:hAnsi="Consolas" w:cs="Consolas"/>
+          <w:b/>
+          <w:bCs/>
+          <w:color w:val="800000"/>
+          <w:sz w:val="20"/>
+          <w:szCs w:val="20"/>
+        </w:rPr>
+        <w:t>INTO</w:t>
+      </w:r>
+      <w:r>
+        <w:rPr>
+          <w:rFonts w:ascii="Consolas" w:hAnsi="Consolas" w:cs="Consolas"/>
+          <w:color w:val="000000"/>
+          <w:sz w:val="20"/>
+          <w:szCs w:val="20"/>
+        </w:rPr>
+        <w:t xml:space="preserve"> bank.</w:t>
+      </w:r>
+      <w:r>
+        <w:rPr>
+          <w:rFonts w:ascii="Consolas" w:hAnsi="Consolas" w:cs="Consolas"/>
+          <w:b/>
+          <w:bCs/>
+          <w:color w:val="800000"/>
+          <w:sz w:val="20"/>
+          <w:szCs w:val="20"/>
+        </w:rPr>
+        <w:t>transaction</w:t>
+      </w:r>
+    </w:p>
+    <w:p>
+      <w:pPr>
+        <w:autoSpaceDE w:val="0"/>
+        <w:autoSpaceDN w:val="0"/>
+        <w:adjustRightInd w:val="0"/>
+        <w:spacing w:after="0" w:line="240" w:lineRule="auto"/>
+        <w:rPr>
+          <w:rFonts w:ascii="Consolas" w:hAnsi="Consolas" w:cs="Consolas"/>
+          <w:sz w:val="20"/>
+          <w:szCs w:val="20"/>
+        </w:rPr>
+      </w:pPr>
+      <w:r>
+        <w:rPr>
+          <w:rFonts w:ascii="Consolas" w:hAnsi="Consolas" w:cs="Consolas"/>
+          <w:color w:val="000000"/>
+          <w:sz w:val="20"/>
+          <w:szCs w:val="20"/>
+        </w:rPr>
+        <w:t>(tran_acct_id, tran_bank_id, tran_type, tran_amt)</w:t>
+      </w:r>
+    </w:p>
+    <w:p>
+      <w:pPr>
+        <w:autoSpaceDE w:val="0"/>
+        <w:autoSpaceDN w:val="0"/>
+        <w:adjustRightInd w:val="0"/>
+        <w:spacing w:after="0" w:line="240" w:lineRule="auto"/>
+        <w:rPr>
+          <w:rFonts w:ascii="Consolas" w:hAnsi="Consolas" w:cs="Consolas"/>
+          <w:sz w:val="20"/>
+          <w:szCs w:val="20"/>
+        </w:rPr>
+      </w:pPr>
+      <w:r>
+        <w:rPr>
+          <w:rFonts w:ascii="Consolas" w:hAnsi="Consolas" w:cs="Consolas"/>
+          <w:b/>
+          <w:bCs/>
+          <w:color w:val="800000"/>
+          <w:sz w:val="20"/>
+          <w:szCs w:val="20"/>
+        </w:rPr>
+        <w:t>VALUES</w:t>
+      </w:r>
+    </w:p>
+    <w:p>
+      <w:pPr>
+        <w:autoSpaceDE w:val="0"/>
+        <w:autoSpaceDN w:val="0"/>
+        <w:adjustRightInd w:val="0"/>
+        <w:spacing w:after="0" w:line="240" w:lineRule="auto"/>
+        <w:rPr>
+          <w:rFonts w:ascii="Consolas" w:hAnsi="Consolas" w:cs="Consolas"/>
+          <w:sz w:val="20"/>
+          <w:szCs w:val="20"/>
+        </w:rPr>
+      </w:pPr>
+      <w:r>
+        <w:rPr>
+          <w:rFonts w:ascii="Consolas" w:hAnsi="Consolas" w:cs="Consolas"/>
+          <w:color w:val="000000"/>
+          <w:sz w:val="20"/>
+          <w:szCs w:val="20"/>
+        </w:rPr>
+        <w:t>(</w:t>
+      </w:r>
+      <w:r>
+        <w:rPr>
+          <w:rFonts w:ascii="Consolas" w:hAnsi="Consolas" w:cs="Consolas"/>
+          <w:color w:val="0000FF"/>
+          <w:sz w:val="20"/>
+          <w:szCs w:val="20"/>
+        </w:rPr>
+        <w:t>1</w:t>
+      </w:r>
+      <w:r>
+        <w:rPr>
+          <w:rFonts w:ascii="Consolas" w:hAnsi="Consolas" w:cs="Consolas"/>
+          <w:color w:val="000000"/>
+          <w:sz w:val="20"/>
+          <w:szCs w:val="20"/>
+        </w:rPr>
+        <w:t xml:space="preserve">, </w:t>
+      </w:r>
+      <w:r>
+        <w:rPr>
+          <w:rFonts w:ascii="Consolas" w:hAnsi="Consolas" w:cs="Consolas"/>
+          <w:color w:val="0000FF"/>
+          <w:sz w:val="20"/>
+          <w:szCs w:val="20"/>
+        </w:rPr>
+        <w:t>2</w:t>
+      </w:r>
+      <w:r>
+        <w:rPr>
+          <w:rFonts w:ascii="Consolas" w:hAnsi="Consolas" w:cs="Consolas"/>
+          <w:color w:val="000000"/>
+          <w:sz w:val="20"/>
+          <w:szCs w:val="20"/>
+        </w:rPr>
+        <w:t xml:space="preserve">, </w:t>
+      </w:r>
+      <w:r>
+        <w:rPr>
+          <w:rFonts w:ascii="Consolas" w:hAnsi="Consolas" w:cs="Consolas"/>
+          <w:color w:val="008000"/>
+          <w:sz w:val="20"/>
+          <w:szCs w:val="20"/>
+        </w:rPr>
+        <w:t>'D'</w:t>
+      </w:r>
+      <w:r>
+        <w:rPr>
+          <w:rFonts w:ascii="Consolas" w:hAnsi="Consolas" w:cs="Consolas"/>
+          <w:color w:val="000000"/>
+          <w:sz w:val="20"/>
+          <w:szCs w:val="20"/>
+        </w:rPr>
+        <w:t xml:space="preserve">, </w:t>
+      </w:r>
+      <w:r>
+        <w:rPr>
+          <w:rFonts w:ascii="Consolas" w:hAnsi="Consolas" w:cs="Consolas"/>
+          <w:color w:val="0000FF"/>
+          <w:sz w:val="20"/>
+          <w:szCs w:val="20"/>
+        </w:rPr>
+        <w:t>321</w:t>
+      </w:r>
+      <w:r>
+        <w:rPr>
+          <w:rFonts w:ascii="Consolas" w:hAnsi="Consolas" w:cs="Consolas"/>
+          <w:color w:val="000000"/>
+          <w:sz w:val="20"/>
+          <w:szCs w:val="20"/>
+        </w:rPr>
+        <w:t>.</w:t>
+      </w:r>
+      <w:r>
+        <w:rPr>
+          <w:rFonts w:ascii="Consolas" w:hAnsi="Consolas" w:cs="Consolas"/>
+          <w:color w:val="0000FF"/>
+          <w:sz w:val="20"/>
+          <w:szCs w:val="20"/>
+        </w:rPr>
+        <w:t>88</w:t>
+      </w:r>
+      <w:r>
+        <w:rPr>
+          <w:rFonts w:ascii="Consolas" w:hAnsi="Consolas" w:cs="Consolas"/>
+          <w:color w:val="000000"/>
+          <w:sz w:val="20"/>
+          <w:szCs w:val="20"/>
+        </w:rPr>
+        <w:t>)</w:t>
+      </w:r>
+      <w:r>
+        <w:rPr>
+          <w:rFonts w:ascii="Consolas" w:hAnsi="Consolas" w:cs="Consolas"/>
+          <w:color w:val="FF0000"/>
+          <w:sz w:val="20"/>
+          <w:szCs w:val="20"/>
+        </w:rPr>
+        <w:t>;</w:t>
+      </w:r>
+    </w:p>
+    <w:p>
+      <w:pPr>
+        <w:autoSpaceDE w:val="0"/>
+        <w:autoSpaceDN w:val="0"/>
+        <w:adjustRightInd w:val="0"/>
+        <w:spacing w:after="0" w:line="240" w:lineRule="auto"/>
+        <w:rPr>
+          <w:rFonts w:ascii="Consolas" w:hAnsi="Consolas" w:cs="Consolas"/>
+          <w:sz w:val="20"/>
+          <w:szCs w:val="20"/>
+        </w:rPr>
+      </w:pPr>
     </w:p>
     <w:p>
       <w:pPr>
@@ -3101,7 +4926,7 @@
   <w:style w:type="paragraph" w:default="1" w:styleId="Normal">
     <w:name w:val="Normal"/>
     <w:qFormat/>
-    <w:rsid w:val="00002F83"/>
+    <w:rsid w:val="004E186A"/>
   </w:style>
   <w:style w:type="character" w:default="1" w:styleId="DefaultParagraphFont">
     <w:name w:val="Default Paragraph Font"/>

</xml_diff>

<commit_message>
fifth commit, format DOCX
</commit_message>
<xml_diff>
--- a/Bank_DB_Design.docx
+++ b/Bank_DB_Design.docx
@@ -325,28 +325,16 @@
         <w:contextualSpacing/>
       </w:pPr>
       <w:r>
-        <w:t>emp_</w:t>
-      </w:r>
-      <w:r>
-        <w:t>log_id</w:t>
-      </w:r>
-      <w:r>
-        <w:t xml:space="preserve"> varchar</w:t>
-      </w:r>
-    </w:p>
-    <w:p>
-      <w:pPr>
-        <w:spacing w:line="240" w:lineRule="auto"/>
-        <w:contextualSpacing/>
-      </w:pPr>
-      <w:r>
-        <w:t>emp_</w:t>
-      </w:r>
-      <w:r>
-        <w:t>log_pw</w:t>
-      </w:r>
-      <w:r>
-        <w:t xml:space="preserve"> varchar</w:t>
+        <w:t>emp_log_id varchar</w:t>
+      </w:r>
+    </w:p>
+    <w:p>
+      <w:pPr>
+        <w:spacing w:line="240" w:lineRule="auto"/>
+        <w:contextualSpacing/>
+      </w:pPr>
+      <w:r>
+        <w:t>emp_log_pw varchar</w:t>
       </w:r>
     </w:p>
     <w:p>
@@ -428,22 +416,16 @@
         <w:contextualSpacing/>
       </w:pPr>
       <w:r>
-        <w:t>cust</w:t>
-      </w:r>
-      <w:r>
-        <w:t>_log_id varchar</w:t>
-      </w:r>
-    </w:p>
-    <w:p>
-      <w:pPr>
-        <w:spacing w:line="240" w:lineRule="auto"/>
-        <w:contextualSpacing/>
-      </w:pPr>
-      <w:r>
-        <w:t>cust</w:t>
-      </w:r>
-      <w:r>
-        <w:t>_log_pw varchar</w:t>
+        <w:t>cust_log_id varchar</w:t>
+      </w:r>
+    </w:p>
+    <w:p>
+      <w:pPr>
+        <w:spacing w:line="240" w:lineRule="auto"/>
+        <w:contextualSpacing/>
+      </w:pPr>
+      <w:r>
+        <w:t>cust_log_pw varchar</w:t>
       </w:r>
     </w:p>
     <w:p>
@@ -646,6 +628,11 @@
       </w:r>
     </w:p>
     <w:p>
+      <w:r>
+        <w:br w:type="page"/>
+      </w:r>
+    </w:p>
+    <w:p>
       <w:pPr>
         <w:spacing w:line="240" w:lineRule="auto"/>
         <w:contextualSpacing/>
@@ -784,7 +771,6 @@
         <w:contextualSpacing/>
       </w:pPr>
       <w:r>
-        <w:lastRenderedPageBreak/>
         <w:t xml:space="preserve">tran_transfer_from_acct_id </w:t>
       </w:r>
       <w:r>
@@ -817,58 +803,51 @@
     </w:p>
     <w:p>
       <w:pPr>
+        <w:spacing w:line="240" w:lineRule="auto"/>
+        <w:contextualSpacing/>
         <w:rPr>
           <w:b/>
           <w:bCs/>
           <w:u w:val="single"/>
         </w:rPr>
       </w:pPr>
-      <w:r>
+    </w:p>
+    <w:p>
+      <w:pPr>
+        <w:spacing w:line="240" w:lineRule="auto"/>
+        <w:contextualSpacing/>
         <w:rPr>
           <w:b/>
           <w:bCs/>
           <w:u w:val="single"/>
         </w:rPr>
-        <w:br w:type="page"/>
-      </w:r>
-    </w:p>
-    <w:p>
-      <w:pPr>
-        <w:spacing w:line="240" w:lineRule="auto"/>
-        <w:contextualSpacing/>
+      </w:pPr>
+      <w:r>
         <w:rPr>
           <w:b/>
           <w:bCs/>
           <w:u w:val="single"/>
         </w:rPr>
-      </w:pPr>
+        <w:t>DDL</w:t>
+      </w:r>
       <w:r>
         <w:rPr>
           <w:b/>
           <w:bCs/>
           <w:u w:val="single"/>
         </w:rPr>
-        <w:lastRenderedPageBreak/>
-        <w:t>DDL</w:t>
-      </w:r>
-      <w:r>
+        <w:t xml:space="preserve"> </w:t>
+      </w:r>
+    </w:p>
+    <w:p>
+      <w:pPr>
+        <w:spacing w:line="240" w:lineRule="auto"/>
+        <w:contextualSpacing/>
         <w:rPr>
           <w:b/>
           <w:bCs/>
           <w:u w:val="single"/>
         </w:rPr>
-        <w:t xml:space="preserve"> </w:t>
-      </w:r>
-    </w:p>
-    <w:p>
-      <w:pPr>
-        <w:spacing w:line="240" w:lineRule="auto"/>
-        <w:contextualSpacing/>
-        <w:rPr>
-          <w:b/>
-          <w:bCs/>
-          <w:u w:val="single"/>
-        </w:rPr>
       </w:pPr>
     </w:p>
     <w:p>
@@ -1819,6 +1798,21 @@
           <w:color w:val="000000" w:themeColor="text1"/>
         </w:rPr>
         <w:t>);</w:t>
+      </w:r>
+    </w:p>
+    <w:p>
+      <w:pPr>
+        <w:rPr>
+          <w:rFonts w:cstheme="minorHAnsi"/>
+          <w:color w:val="000000" w:themeColor="text1"/>
+        </w:rPr>
+      </w:pPr>
+      <w:r>
+        <w:rPr>
+          <w:rFonts w:cstheme="minorHAnsi"/>
+          <w:color w:val="000000" w:themeColor="text1"/>
+        </w:rPr>
+        <w:br w:type="page"/>
       </w:r>
     </w:p>
     <w:p>
@@ -2243,7 +2237,17 @@
           <w:szCs w:val="20"/>
           <w:shd w:val="clear" w:color="auto" w:fill="E8F2FE"/>
         </w:rPr>
-        <w:t>'</w:t>
+        <w:t>'L'</w:t>
+      </w:r>
+      <w:r>
+        <w:rPr>
+          <w:rFonts w:ascii="Consolas" w:hAnsi="Consolas" w:cs="Consolas"/>
+          <w:color w:val="000000"/>
+          <w:sz w:val="20"/>
+          <w:szCs w:val="20"/>
+          <w:shd w:val="clear" w:color="auto" w:fill="E8F2FE"/>
+        </w:rPr>
+        <w:t xml:space="preserve">, </w:t>
       </w:r>
       <w:r>
         <w:rPr>
@@ -2253,57 +2257,7 @@
           <w:szCs w:val="20"/>
           <w:shd w:val="clear" w:color="auto" w:fill="E8F2FE"/>
         </w:rPr>
-        <w:t>L</w:t>
-      </w:r>
-      <w:r>
-        <w:rPr>
-          <w:rFonts w:ascii="Consolas" w:hAnsi="Consolas" w:cs="Consolas"/>
-          <w:color w:val="008000"/>
-          <w:sz w:val="20"/>
-          <w:szCs w:val="20"/>
-          <w:shd w:val="clear" w:color="auto" w:fill="E8F2FE"/>
-        </w:rPr>
-        <w:t>'</w:t>
-      </w:r>
-      <w:r>
-        <w:rPr>
-          <w:rFonts w:ascii="Consolas" w:hAnsi="Consolas" w:cs="Consolas"/>
-          <w:color w:val="000000"/>
-          <w:sz w:val="20"/>
-          <w:szCs w:val="20"/>
-          <w:shd w:val="clear" w:color="auto" w:fill="E8F2FE"/>
-        </w:rPr>
-        <w:t xml:space="preserve">, </w:t>
-      </w:r>
-      <w:r>
-        <w:rPr>
-          <w:rFonts w:ascii="Consolas" w:hAnsi="Consolas" w:cs="Consolas"/>
-          <w:color w:val="008000"/>
-          <w:sz w:val="20"/>
-          <w:szCs w:val="20"/>
-          <w:shd w:val="clear" w:color="auto" w:fill="E8F2FE"/>
-        </w:rPr>
-        <w:t>'</w:t>
-      </w:r>
-      <w:r>
-        <w:rPr>
-          <w:rFonts w:ascii="Consolas" w:hAnsi="Consolas" w:cs="Consolas"/>
-          <w:color w:val="008000"/>
-          <w:sz w:val="20"/>
-          <w:szCs w:val="20"/>
-          <w:shd w:val="clear" w:color="auto" w:fill="E8F2FE"/>
-        </w:rPr>
-        <w:t>CC</w:t>
-      </w:r>
-      <w:r>
-        <w:rPr>
-          <w:rFonts w:ascii="Consolas" w:hAnsi="Consolas" w:cs="Consolas"/>
-          <w:color w:val="008000"/>
-          <w:sz w:val="20"/>
-          <w:szCs w:val="20"/>
-          <w:shd w:val="clear" w:color="auto" w:fill="E8F2FE"/>
-        </w:rPr>
-        <w:t>'</w:t>
+        <w:t>'CC'</w:t>
       </w:r>
       <w:r>
         <w:rPr>
@@ -2441,7 +2395,6 @@
           <w:sz w:val="20"/>
           <w:szCs w:val="20"/>
         </w:rPr>
-        <w:lastRenderedPageBreak/>
         <w:tab/>
         <w:t>CONSTRAINT acct_pkey PRIMARY KEY (acct_id)</w:t>
       </w:r>
@@ -2824,27 +2777,7 @@
           <w:szCs w:val="20"/>
           <w:shd w:val="clear" w:color="auto" w:fill="E8F2FE"/>
         </w:rPr>
-        <w:t>(</w:t>
-      </w:r>
-      <w:r>
-        <w:rPr>
-          <w:rFonts w:ascii="Consolas" w:hAnsi="Consolas" w:cs="Consolas"/>
-          <w:color w:val="000000"/>
-          <w:sz w:val="20"/>
-          <w:szCs w:val="20"/>
-          <w:shd w:val="clear" w:color="auto" w:fill="E8F2FE"/>
-        </w:rPr>
-        <w:t>tran</w:t>
-      </w:r>
-      <w:r>
-        <w:rPr>
-          <w:rFonts w:ascii="Consolas" w:hAnsi="Consolas" w:cs="Consolas"/>
-          <w:color w:val="000000"/>
-          <w:sz w:val="20"/>
-          <w:szCs w:val="20"/>
-          <w:shd w:val="clear" w:color="auto" w:fill="E8F2FE"/>
-        </w:rPr>
-        <w:t xml:space="preserve">_type </w:t>
+        <w:t xml:space="preserve">(tran_type </w:t>
       </w:r>
       <w:r>
         <w:rPr>
@@ -2876,7 +2809,17 @@
           <w:szCs w:val="20"/>
           <w:shd w:val="clear" w:color="auto" w:fill="E8F2FE"/>
         </w:rPr>
-        <w:t>'</w:t>
+        <w:t>'O'</w:t>
+      </w:r>
+      <w:r>
+        <w:rPr>
+          <w:rFonts w:ascii="Consolas" w:hAnsi="Consolas" w:cs="Consolas"/>
+          <w:color w:val="000000"/>
+          <w:sz w:val="20"/>
+          <w:szCs w:val="20"/>
+          <w:shd w:val="clear" w:color="auto" w:fill="E8F2FE"/>
+        </w:rPr>
+        <w:t xml:space="preserve">, </w:t>
       </w:r>
       <w:r>
         <w:rPr>
@@ -2886,7 +2829,7 @@
           <w:szCs w:val="20"/>
           <w:shd w:val="clear" w:color="auto" w:fill="E8F2FE"/>
         </w:rPr>
-        <w:t>O</w:t>
+        <w:t>'D',</w:t>
       </w:r>
       <w:r>
         <w:rPr>
@@ -2896,16 +2839,26 @@
           <w:szCs w:val="20"/>
           <w:shd w:val="clear" w:color="auto" w:fill="E8F2FE"/>
         </w:rPr>
-        <w:t>'</w:t>
-      </w:r>
-      <w:r>
-        <w:rPr>
-          <w:rFonts w:ascii="Consolas" w:hAnsi="Consolas" w:cs="Consolas"/>
-          <w:color w:val="000000"/>
+        <w:t xml:space="preserve"> </w:t>
+      </w:r>
+      <w:r>
+        <w:rPr>
+          <w:rFonts w:ascii="Consolas" w:hAnsi="Consolas" w:cs="Consolas"/>
+          <w:color w:val="008000"/>
           <w:sz w:val="20"/>
           <w:szCs w:val="20"/>
           <w:shd w:val="clear" w:color="auto" w:fill="E8F2FE"/>
         </w:rPr>
+        <w:t>'W'</w:t>
+      </w:r>
+      <w:r>
+        <w:rPr>
+          <w:rFonts w:ascii="Consolas" w:hAnsi="Consolas" w:cs="Consolas"/>
+          <w:color w:val="000000"/>
+          <w:sz w:val="20"/>
+          <w:szCs w:val="20"/>
+          <w:shd w:val="clear" w:color="auto" w:fill="E8F2FE"/>
+        </w:rPr>
         <w:t xml:space="preserve">, </w:t>
       </w:r>
       <w:r>
@@ -2916,147 +2869,7 @@
           <w:szCs w:val="20"/>
           <w:shd w:val="clear" w:color="auto" w:fill="E8F2FE"/>
         </w:rPr>
-        <w:t>'</w:t>
-      </w:r>
-      <w:r>
-        <w:rPr>
-          <w:rFonts w:ascii="Consolas" w:hAnsi="Consolas" w:cs="Consolas"/>
-          <w:color w:val="008000"/>
-          <w:sz w:val="20"/>
-          <w:szCs w:val="20"/>
-          <w:shd w:val="clear" w:color="auto" w:fill="E8F2FE"/>
-        </w:rPr>
-        <w:t>D</w:t>
-      </w:r>
-      <w:r>
-        <w:rPr>
-          <w:rFonts w:ascii="Consolas" w:hAnsi="Consolas" w:cs="Consolas"/>
-          <w:color w:val="008000"/>
-          <w:sz w:val="20"/>
-          <w:szCs w:val="20"/>
-          <w:shd w:val="clear" w:color="auto" w:fill="E8F2FE"/>
-        </w:rPr>
-        <w:t>',</w:t>
-      </w:r>
-      <w:r>
-        <w:rPr>
-          <w:rFonts w:ascii="Consolas" w:hAnsi="Consolas" w:cs="Consolas"/>
-          <w:color w:val="008000"/>
-          <w:sz w:val="20"/>
-          <w:szCs w:val="20"/>
-          <w:shd w:val="clear" w:color="auto" w:fill="E8F2FE"/>
-        </w:rPr>
-        <w:t xml:space="preserve"> </w:t>
-      </w:r>
-      <w:r>
-        <w:rPr>
-          <w:rFonts w:ascii="Consolas" w:hAnsi="Consolas" w:cs="Consolas"/>
-          <w:color w:val="008000"/>
-          <w:sz w:val="20"/>
-          <w:szCs w:val="20"/>
-          <w:shd w:val="clear" w:color="auto" w:fill="E8F2FE"/>
-        </w:rPr>
-        <w:t>'</w:t>
-      </w:r>
-      <w:r>
-        <w:rPr>
-          <w:rFonts w:ascii="Consolas" w:hAnsi="Consolas" w:cs="Consolas"/>
-          <w:color w:val="008000"/>
-          <w:sz w:val="20"/>
-          <w:szCs w:val="20"/>
-          <w:shd w:val="clear" w:color="auto" w:fill="E8F2FE"/>
-        </w:rPr>
-        <w:t>W</w:t>
-      </w:r>
-      <w:r>
-        <w:rPr>
-          <w:rFonts w:ascii="Consolas" w:hAnsi="Consolas" w:cs="Consolas"/>
-          <w:color w:val="008000"/>
-          <w:sz w:val="20"/>
-          <w:szCs w:val="20"/>
-          <w:shd w:val="clear" w:color="auto" w:fill="E8F2FE"/>
-        </w:rPr>
-        <w:t>'</w:t>
-      </w:r>
-      <w:r>
-        <w:rPr>
-          <w:rFonts w:ascii="Consolas" w:hAnsi="Consolas" w:cs="Consolas"/>
-          <w:color w:val="000000"/>
-          <w:sz w:val="20"/>
-          <w:szCs w:val="20"/>
-          <w:shd w:val="clear" w:color="auto" w:fill="E8F2FE"/>
-        </w:rPr>
-        <w:t xml:space="preserve">, </w:t>
-      </w:r>
-      <w:r>
-        <w:rPr>
-          <w:rFonts w:ascii="Consolas" w:hAnsi="Consolas" w:cs="Consolas"/>
-          <w:color w:val="008000"/>
-          <w:sz w:val="20"/>
-          <w:szCs w:val="20"/>
-          <w:shd w:val="clear" w:color="auto" w:fill="E8F2FE"/>
-        </w:rPr>
-        <w:t>'</w:t>
-      </w:r>
-      <w:r>
-        <w:rPr>
-          <w:rFonts w:ascii="Consolas" w:hAnsi="Consolas" w:cs="Consolas"/>
-          <w:color w:val="008000"/>
-          <w:sz w:val="20"/>
-          <w:szCs w:val="20"/>
-          <w:shd w:val="clear" w:color="auto" w:fill="E8F2FE"/>
-        </w:rPr>
-        <w:t>TT</w:t>
-      </w:r>
-      <w:r>
-        <w:rPr>
-          <w:rFonts w:ascii="Consolas" w:hAnsi="Consolas" w:cs="Consolas"/>
-          <w:color w:val="008000"/>
-          <w:sz w:val="20"/>
-          <w:szCs w:val="20"/>
-          <w:shd w:val="clear" w:color="auto" w:fill="E8F2FE"/>
-        </w:rPr>
-        <w:t>'</w:t>
-      </w:r>
-      <w:r>
-        <w:rPr>
-          <w:rFonts w:ascii="Consolas" w:hAnsi="Consolas" w:cs="Consolas"/>
-          <w:color w:val="008000"/>
-          <w:sz w:val="20"/>
-          <w:szCs w:val="20"/>
-          <w:shd w:val="clear" w:color="auto" w:fill="E8F2FE"/>
-        </w:rPr>
-        <w:t xml:space="preserve">, </w:t>
-      </w:r>
-      <w:r>
-        <w:rPr>
-          <w:rFonts w:ascii="Consolas" w:hAnsi="Consolas" w:cs="Consolas"/>
-          <w:color w:val="008000"/>
-          <w:sz w:val="20"/>
-          <w:szCs w:val="20"/>
-          <w:shd w:val="clear" w:color="auto" w:fill="E8F2FE"/>
-        </w:rPr>
-        <w:t>'</w:t>
-      </w:r>
-      <w:r>
-        <w:rPr>
-          <w:rFonts w:ascii="Consolas" w:hAnsi="Consolas" w:cs="Consolas"/>
-          <w:color w:val="008000"/>
-          <w:sz w:val="20"/>
-          <w:szCs w:val="20"/>
-          <w:shd w:val="clear" w:color="auto" w:fill="E8F2FE"/>
-        </w:rPr>
-        <w:t>RF</w:t>
-      </w:r>
-      <w:r>
-        <w:rPr>
-          <w:rFonts w:ascii="Consolas" w:hAnsi="Consolas" w:cs="Consolas"/>
-          <w:color w:val="008000"/>
-          <w:sz w:val="20"/>
-          <w:szCs w:val="20"/>
-          <w:shd w:val="clear" w:color="auto" w:fill="E8F2FE"/>
-        </w:rPr>
-        <w:t>'</w:t>
+        <w:t>'TT', 'RF'</w:t>
       </w:r>
       <w:r>
         <w:rPr>
@@ -3318,6 +3131,13 @@
         </w:rPr>
         <w:t>);</w:t>
       </w:r>
+      <w:r>
+        <w:rPr>
+          <w:rFonts w:cstheme="minorHAnsi"/>
+          <w:color w:val="000000" w:themeColor="text1"/>
+        </w:rPr>
+        <w:br w:type="page"/>
+      </w:r>
     </w:p>
     <w:p>
       <w:pPr>
@@ -3364,6 +3184,16 @@
           <w:u w:val="single"/>
         </w:rPr>
         <w:t>INITIAL TEST DATA</w:t>
+      </w:r>
+      <w:r>
+        <w:rPr>
+          <w:rFonts w:cstheme="minorHAnsi"/>
+          <w:b/>
+          <w:bCs/>
+          <w:color w:val="000000" w:themeColor="text1"/>
+          <w:u w:val="single"/>
+        </w:rPr>
+        <w:t xml:space="preserve"> (FK ids increment so they need to be changed before each new test INSERT)</w:t>
       </w:r>
     </w:p>
     <w:p>

</xml_diff>

<commit_message>
separate account owner into 2 different columns
</commit_message>
<xml_diff>
--- a/Bank_DB_Design.docx
+++ b/Bank_DB_Design.docx
@@ -172,6 +172,9 @@
       <w:r>
         <w:t>many transactions</w:t>
       </w:r>
+      <w:r>
+        <w:t xml:space="preserve"> (first one is Open)</w:t>
+      </w:r>
     </w:p>
     <w:p>
       <w:pPr>
@@ -212,8 +215,13 @@
         <w:spacing w:line="240" w:lineRule="auto"/>
         <w:contextualSpacing/>
       </w:pPr>
-      <w:r>
-        <w:t>bank_id PK</w:t>
+      <w:proofErr w:type="spellStart"/>
+      <w:r>
+        <w:t>bank_id</w:t>
+      </w:r>
+      <w:proofErr w:type="spellEnd"/>
+      <w:r>
+        <w:t xml:space="preserve"> PK</w:t>
       </w:r>
       <w:r>
         <w:t xml:space="preserve"> identity</w:t>
@@ -224,9 +232,11 @@
         <w:spacing w:line="240" w:lineRule="auto"/>
         <w:contextualSpacing/>
       </w:pPr>
+      <w:proofErr w:type="spellStart"/>
       <w:r>
         <w:t>bank_name</w:t>
       </w:r>
+      <w:proofErr w:type="spellEnd"/>
       <w:r>
         <w:t xml:space="preserve"> varchar</w:t>
       </w:r>
@@ -236,6 +246,7 @@
         <w:spacing w:line="240" w:lineRule="auto"/>
         <w:contextualSpacing/>
       </w:pPr>
+      <w:proofErr w:type="spellStart"/>
       <w:r>
         <w:t>bank_ad</w:t>
       </w:r>
@@ -245,6 +256,7 @@
       <w:r>
         <w:t>ress</w:t>
       </w:r>
+      <w:proofErr w:type="spellEnd"/>
       <w:r>
         <w:t xml:space="preserve"> varchar</w:t>
       </w:r>
@@ -279,8 +291,13 @@
         <w:spacing w:line="240" w:lineRule="auto"/>
         <w:contextualSpacing/>
       </w:pPr>
-      <w:r>
-        <w:t>emp_id PK</w:t>
+      <w:proofErr w:type="spellStart"/>
+      <w:r>
+        <w:t>emp_id</w:t>
+      </w:r>
+      <w:proofErr w:type="spellEnd"/>
+      <w:r>
+        <w:t xml:space="preserve"> PK</w:t>
       </w:r>
       <w:r>
         <w:t xml:space="preserve"> identity</w:t>
@@ -291,8 +308,13 @@
         <w:spacing w:line="240" w:lineRule="auto"/>
         <w:contextualSpacing/>
       </w:pPr>
-      <w:r>
-        <w:t>emp_bank_id FK</w:t>
+      <w:proofErr w:type="spellStart"/>
+      <w:r>
+        <w:t>emp_bank_id</w:t>
+      </w:r>
+      <w:proofErr w:type="spellEnd"/>
+      <w:r>
+        <w:t xml:space="preserve"> FK</w:t>
       </w:r>
       <w:r>
         <w:t xml:space="preserve"> int4</w:t>
@@ -303,9 +325,11 @@
         <w:spacing w:line="240" w:lineRule="auto"/>
         <w:contextualSpacing/>
       </w:pPr>
+      <w:proofErr w:type="spellStart"/>
       <w:r>
         <w:t>emp_fname</w:t>
       </w:r>
+      <w:proofErr w:type="spellEnd"/>
       <w:r>
         <w:t xml:space="preserve"> varchar</w:t>
       </w:r>
@@ -315,8 +339,13 @@
         <w:spacing w:line="240" w:lineRule="auto"/>
         <w:contextualSpacing/>
       </w:pPr>
-      <w:r>
-        <w:t>emp_lname varchar</w:t>
+      <w:proofErr w:type="spellStart"/>
+      <w:r>
+        <w:t>emp_lname</w:t>
+      </w:r>
+      <w:proofErr w:type="spellEnd"/>
+      <w:r>
+        <w:t xml:space="preserve"> varchar</w:t>
       </w:r>
     </w:p>
     <w:p>
@@ -324,8 +353,13 @@
         <w:spacing w:line="240" w:lineRule="auto"/>
         <w:contextualSpacing/>
       </w:pPr>
-      <w:r>
-        <w:t>emp_log_id varchar</w:t>
+      <w:proofErr w:type="spellStart"/>
+      <w:r>
+        <w:t>emp_log_id</w:t>
+      </w:r>
+      <w:proofErr w:type="spellEnd"/>
+      <w:r>
+        <w:t xml:space="preserve"> varchar</w:t>
       </w:r>
     </w:p>
     <w:p>
@@ -333,8 +367,13 @@
         <w:spacing w:line="240" w:lineRule="auto"/>
         <w:contextualSpacing/>
       </w:pPr>
-      <w:r>
-        <w:t>emp_log_pw varchar</w:t>
+      <w:proofErr w:type="spellStart"/>
+      <w:r>
+        <w:t>emp_log_pw</w:t>
+      </w:r>
+      <w:proofErr w:type="spellEnd"/>
+      <w:r>
+        <w:t xml:space="preserve"> varchar</w:t>
       </w:r>
     </w:p>
     <w:p>
@@ -367,8 +406,13 @@
         <w:spacing w:line="240" w:lineRule="auto"/>
         <w:contextualSpacing/>
       </w:pPr>
-      <w:r>
-        <w:t>cust_id PK</w:t>
+      <w:proofErr w:type="spellStart"/>
+      <w:r>
+        <w:t>cust_id</w:t>
+      </w:r>
+      <w:proofErr w:type="spellEnd"/>
+      <w:r>
+        <w:t xml:space="preserve"> PK</w:t>
       </w:r>
       <w:r>
         <w:t xml:space="preserve"> identity</w:t>
@@ -379,8 +423,13 @@
         <w:spacing w:line="240" w:lineRule="auto"/>
         <w:contextualSpacing/>
       </w:pPr>
-      <w:r>
-        <w:t>cust_bank_id FK</w:t>
+      <w:proofErr w:type="spellStart"/>
+      <w:r>
+        <w:t>cust_bank_id</w:t>
+      </w:r>
+      <w:proofErr w:type="spellEnd"/>
+      <w:r>
+        <w:t xml:space="preserve"> FK</w:t>
       </w:r>
       <w:r>
         <w:t xml:space="preserve"> int4</w:t>
@@ -391,9 +440,11 @@
         <w:spacing w:line="240" w:lineRule="auto"/>
         <w:contextualSpacing/>
       </w:pPr>
+      <w:proofErr w:type="spellStart"/>
       <w:r>
         <w:t>cust_fname</w:t>
       </w:r>
+      <w:proofErr w:type="spellEnd"/>
       <w:r>
         <w:t xml:space="preserve"> varchar</w:t>
       </w:r>
@@ -403,9 +454,11 @@
         <w:spacing w:line="240" w:lineRule="auto"/>
         <w:contextualSpacing/>
       </w:pPr>
+      <w:proofErr w:type="spellStart"/>
       <w:r>
         <w:t>cust_lname</w:t>
       </w:r>
+      <w:proofErr w:type="spellEnd"/>
       <w:r>
         <w:t xml:space="preserve"> varchar</w:t>
       </w:r>
@@ -415,8 +468,13 @@
         <w:spacing w:line="240" w:lineRule="auto"/>
         <w:contextualSpacing/>
       </w:pPr>
-      <w:r>
-        <w:t>cust_log_id varchar</w:t>
+      <w:proofErr w:type="spellStart"/>
+      <w:r>
+        <w:t>cust_log_id</w:t>
+      </w:r>
+      <w:proofErr w:type="spellEnd"/>
+      <w:r>
+        <w:t xml:space="preserve"> varchar</w:t>
       </w:r>
     </w:p>
     <w:p>
@@ -424,8 +482,13 @@
         <w:spacing w:line="240" w:lineRule="auto"/>
         <w:contextualSpacing/>
       </w:pPr>
-      <w:r>
-        <w:t>cust_log_pw varchar</w:t>
+      <w:proofErr w:type="spellStart"/>
+      <w:r>
+        <w:t>cust_log_pw</w:t>
+      </w:r>
+      <w:proofErr w:type="spellEnd"/>
+      <w:r>
+        <w:t xml:space="preserve"> varchar</w:t>
       </w:r>
     </w:p>
     <w:p>
@@ -458,8 +521,13 @@
         <w:spacing w:line="240" w:lineRule="auto"/>
         <w:contextualSpacing/>
       </w:pPr>
-      <w:r>
-        <w:t>acct_id PK</w:t>
+      <w:proofErr w:type="spellStart"/>
+      <w:r>
+        <w:t>acct_id</w:t>
+      </w:r>
+      <w:proofErr w:type="spellEnd"/>
+      <w:r>
+        <w:t xml:space="preserve"> PK</w:t>
       </w:r>
       <w:r>
         <w:t xml:space="preserve"> identity</w:t>
@@ -470,8 +538,13 @@
         <w:spacing w:line="240" w:lineRule="auto"/>
         <w:contextualSpacing/>
       </w:pPr>
-      <w:r>
-        <w:t xml:space="preserve">acct_owner_type PK </w:t>
+      <w:proofErr w:type="spellStart"/>
+      <w:r>
+        <w:t>acct_owner_type</w:t>
+      </w:r>
+      <w:proofErr w:type="spellEnd"/>
+      <w:r>
+        <w:t xml:space="preserve"> PK </w:t>
       </w:r>
       <w:r>
         <w:t xml:space="preserve">varchar </w:t>
@@ -497,8 +570,13 @@
         <w:spacing w:line="240" w:lineRule="auto"/>
         <w:contextualSpacing/>
       </w:pPr>
-      <w:r>
-        <w:t>acct_bank_id FK</w:t>
+      <w:proofErr w:type="spellStart"/>
+      <w:r>
+        <w:t>acct_bank_id</w:t>
+      </w:r>
+      <w:proofErr w:type="spellEnd"/>
+      <w:r>
+        <w:t xml:space="preserve"> FK</w:t>
       </w:r>
       <w:r>
         <w:t xml:space="preserve"> int4</w:t>
@@ -509,11 +587,13 @@
         <w:spacing w:line="240" w:lineRule="auto"/>
         <w:contextualSpacing/>
       </w:pPr>
-      <w:r>
-        <w:t>acct_owner_id FK</w:t>
-      </w:r>
-      <w:r>
-        <w:t xml:space="preserve"> int4</w:t>
+      <w:proofErr w:type="spellStart"/>
+      <w:r>
+        <w:t>acct_cust_own_id</w:t>
+      </w:r>
+      <w:proofErr w:type="spellEnd"/>
+      <w:r>
+        <w:t xml:space="preserve"> FK int4</w:t>
       </w:r>
     </w:p>
     <w:p>
@@ -521,41 +601,13 @@
         <w:spacing w:line="240" w:lineRule="auto"/>
         <w:contextualSpacing/>
       </w:pPr>
-      <w:r>
-        <w:t xml:space="preserve">acct_type </w:t>
-      </w:r>
-      <w:r>
-        <w:t xml:space="preserve">varchar </w:t>
-      </w:r>
-      <w:r>
-        <w:t xml:space="preserve">not null </w:t>
-      </w:r>
-      <w:r>
-        <w:t>(</w:t>
-      </w:r>
-      <w:r>
-        <w:t>C=</w:t>
-      </w:r>
-      <w:r>
-        <w:t xml:space="preserve">checking, </w:t>
-      </w:r>
-      <w:r>
-        <w:t>S=</w:t>
-      </w:r>
-      <w:r>
-        <w:t xml:space="preserve">savings, </w:t>
-      </w:r>
-      <w:r>
-        <w:t>L=</w:t>
-      </w:r>
-      <w:r>
-        <w:t xml:space="preserve">loan, </w:t>
-      </w:r>
-      <w:r>
-        <w:t>CC=</w:t>
-      </w:r>
-      <w:r>
-        <w:t>credit card)</w:t>
+      <w:proofErr w:type="spellStart"/>
+      <w:r>
+        <w:t>acct_emp_own_id</w:t>
+      </w:r>
+      <w:proofErr w:type="spellEnd"/>
+      <w:r>
+        <w:t xml:space="preserve"> FK int4</w:t>
       </w:r>
     </w:p>
     <w:p>
@@ -563,14 +615,46 @@
         <w:spacing w:line="240" w:lineRule="auto"/>
         <w:contextualSpacing/>
       </w:pPr>
-      <w:r>
-        <w:t xml:space="preserve">acct_approved </w:t>
-      </w:r>
-      <w:r>
-        <w:t xml:space="preserve">Boolean </w:t>
-      </w:r>
-      <w:r>
-        <w:t>(default false)</w:t>
+      <w:proofErr w:type="spellStart"/>
+      <w:r>
+        <w:t>acct_type</w:t>
+      </w:r>
+      <w:proofErr w:type="spellEnd"/>
+      <w:r>
+        <w:t xml:space="preserve"> </w:t>
+      </w:r>
+      <w:r>
+        <w:t xml:space="preserve">varchar </w:t>
+      </w:r>
+      <w:r>
+        <w:t xml:space="preserve">not null </w:t>
+      </w:r>
+      <w:r>
+        <w:t>(</w:t>
+      </w:r>
+      <w:r>
+        <w:t>C=</w:t>
+      </w:r>
+      <w:r>
+        <w:t xml:space="preserve">checking, </w:t>
+      </w:r>
+      <w:r>
+        <w:t>S=</w:t>
+      </w:r>
+      <w:r>
+        <w:t xml:space="preserve">savings, </w:t>
+      </w:r>
+      <w:r>
+        <w:t>L=</w:t>
+      </w:r>
+      <w:r>
+        <w:t xml:space="preserve">loan, </w:t>
+      </w:r>
+      <w:r>
+        <w:t>CC=</w:t>
+      </w:r>
+      <w:r>
+        <w:t>credit card)</w:t>
       </w:r>
     </w:p>
     <w:p>
@@ -578,14 +662,19 @@
         <w:spacing w:line="240" w:lineRule="auto"/>
         <w:contextualSpacing/>
       </w:pPr>
-      <w:r>
-        <w:t>acct_approving_emp</w:t>
-      </w:r>
-      <w:r>
-        <w:t>_id FK int4</w:t>
-      </w:r>
+      <w:proofErr w:type="spellStart"/>
+      <w:r>
+        <w:t>acct_approved</w:t>
+      </w:r>
+      <w:proofErr w:type="spellEnd"/>
       <w:r>
         <w:t xml:space="preserve"> </w:t>
+      </w:r>
+      <w:r>
+        <w:t xml:space="preserve">Boolean </w:t>
+      </w:r>
+      <w:r>
+        <w:t>(default false)</w:t>
       </w:r>
     </w:p>
     <w:p>
@@ -593,11 +682,19 @@
         <w:spacing w:line="240" w:lineRule="auto"/>
         <w:contextualSpacing/>
       </w:pPr>
-      <w:r>
-        <w:t xml:space="preserve">acct_approval_date </w:t>
-      </w:r>
-      <w:r>
-        <w:t xml:space="preserve">timestamptz </w:t>
+      <w:proofErr w:type="spellStart"/>
+      <w:r>
+        <w:t>acct_approving_emp</w:t>
+      </w:r>
+      <w:r>
+        <w:t>_id</w:t>
+      </w:r>
+      <w:proofErr w:type="spellEnd"/>
+      <w:r>
+        <w:t xml:space="preserve"> FK int4</w:t>
+      </w:r>
+      <w:r>
+        <w:t xml:space="preserve"> </w:t>
       </w:r>
     </w:p>
     <w:p>
@@ -605,14 +702,21 @@
         <w:spacing w:line="240" w:lineRule="auto"/>
         <w:contextualSpacing/>
       </w:pPr>
-      <w:r>
-        <w:t>acct_initial_deposit_amt</w:t>
-      </w:r>
-      <w:r>
-        <w:t xml:space="preserve"> decimal </w:t>
-      </w:r>
-      <w:r>
-        <w:t>not null</w:t>
+      <w:proofErr w:type="spellStart"/>
+      <w:r>
+        <w:t>acct_approval_date</w:t>
+      </w:r>
+      <w:proofErr w:type="spellEnd"/>
+      <w:r>
+        <w:t xml:space="preserve"> </w:t>
+      </w:r>
+      <w:proofErr w:type="spellStart"/>
+      <w:r>
+        <w:t>timestamptz</w:t>
+      </w:r>
+      <w:proofErr w:type="spellEnd"/>
+      <w:r>
+        <w:t xml:space="preserve"> </w:t>
       </w:r>
     </w:p>
     <w:p>
@@ -620,8 +724,30 @@
         <w:spacing w:line="240" w:lineRule="auto"/>
         <w:contextualSpacing/>
       </w:pPr>
-      <w:r>
-        <w:t xml:space="preserve">acct_current_bal </w:t>
+      <w:proofErr w:type="spellStart"/>
+      <w:r>
+        <w:t>acct_initial_deposit_amt</w:t>
+      </w:r>
+      <w:proofErr w:type="spellEnd"/>
+      <w:r>
+        <w:t xml:space="preserve"> decimal </w:t>
+      </w:r>
+      <w:r>
+        <w:t>not null</w:t>
+      </w:r>
+    </w:p>
+    <w:p>
+      <w:pPr>
+        <w:spacing w:line="240" w:lineRule="auto"/>
+        <w:contextualSpacing/>
+      </w:pPr>
+      <w:proofErr w:type="spellStart"/>
+      <w:r>
+        <w:t>acct_current_bal</w:t>
+      </w:r>
+      <w:proofErr w:type="spellEnd"/>
+      <w:r>
+        <w:t xml:space="preserve"> </w:t>
       </w:r>
       <w:r>
         <w:t>not null</w:t>
@@ -662,8 +788,13 @@
         <w:spacing w:line="240" w:lineRule="auto"/>
         <w:contextualSpacing/>
       </w:pPr>
-      <w:r>
-        <w:t>tran_id PK</w:t>
+      <w:proofErr w:type="spellStart"/>
+      <w:r>
+        <w:t>tran_id</w:t>
+      </w:r>
+      <w:proofErr w:type="spellEnd"/>
+      <w:r>
+        <w:t xml:space="preserve"> PK</w:t>
       </w:r>
       <w:r>
         <w:t xml:space="preserve"> identity</w:t>
@@ -674,8 +805,13 @@
         <w:spacing w:line="240" w:lineRule="auto"/>
         <w:contextualSpacing/>
       </w:pPr>
-      <w:r>
-        <w:t>tran_acct_id FK</w:t>
+      <w:proofErr w:type="spellStart"/>
+      <w:r>
+        <w:t>tran_acct_id</w:t>
+      </w:r>
+      <w:proofErr w:type="spellEnd"/>
+      <w:r>
+        <w:t xml:space="preserve"> FK</w:t>
       </w:r>
       <w:r>
         <w:t xml:space="preserve"> int4</w:t>
@@ -686,8 +822,13 @@
         <w:spacing w:line="240" w:lineRule="auto"/>
         <w:contextualSpacing/>
       </w:pPr>
-      <w:r>
-        <w:t>tran_bank_id FK</w:t>
+      <w:proofErr w:type="spellStart"/>
+      <w:r>
+        <w:t>tran_bank_id</w:t>
+      </w:r>
+      <w:proofErr w:type="spellEnd"/>
+      <w:r>
+        <w:t xml:space="preserve"> FK</w:t>
       </w:r>
       <w:r>
         <w:t xml:space="preserve"> int4</w:t>
@@ -698,12 +839,19 @@
         <w:spacing w:line="240" w:lineRule="auto"/>
         <w:contextualSpacing/>
       </w:pPr>
+      <w:proofErr w:type="spellStart"/>
       <w:r>
         <w:t>tran_date</w:t>
       </w:r>
-      <w:r>
-        <w:t xml:space="preserve"> timestamptz</w:t>
-      </w:r>
+      <w:proofErr w:type="spellEnd"/>
+      <w:r>
+        <w:t xml:space="preserve"> </w:t>
+      </w:r>
+      <w:proofErr w:type="spellStart"/>
+      <w:r>
+        <w:t>timestamptz</w:t>
+      </w:r>
+      <w:proofErr w:type="spellEnd"/>
       <w:r>
         <w:t xml:space="preserve"> not null</w:t>
       </w:r>
@@ -713,8 +861,13 @@
         <w:spacing w:line="240" w:lineRule="auto"/>
         <w:contextualSpacing/>
       </w:pPr>
-      <w:r>
-        <w:t xml:space="preserve">tran_type </w:t>
+      <w:proofErr w:type="spellStart"/>
+      <w:r>
+        <w:t>tran_type</w:t>
+      </w:r>
+      <w:proofErr w:type="spellEnd"/>
+      <w:r>
+        <w:t xml:space="preserve"> </w:t>
       </w:r>
       <w:r>
         <w:t xml:space="preserve">varchar not null </w:t>
@@ -743,14 +896,24 @@
       <w:r>
         <w:t>TT=</w:t>
       </w:r>
-      <w:r>
-        <w:t xml:space="preserve">transfer_to, </w:t>
+      <w:proofErr w:type="spellStart"/>
+      <w:r>
+        <w:t>transfer_to</w:t>
+      </w:r>
+      <w:proofErr w:type="spellEnd"/>
+      <w:r>
+        <w:t xml:space="preserve">, </w:t>
       </w:r>
       <w:r>
         <w:t>RF=</w:t>
       </w:r>
-      <w:r>
-        <w:t>receive_transfer_from)</w:t>
+      <w:proofErr w:type="spellStart"/>
+      <w:r>
+        <w:t>receive_transfer_from</w:t>
+      </w:r>
+      <w:proofErr w:type="spellEnd"/>
+      <w:r>
+        <w:t>)</w:t>
       </w:r>
     </w:p>
     <w:p>
@@ -758,8 +921,13 @@
         <w:spacing w:line="240" w:lineRule="auto"/>
         <w:contextualSpacing/>
       </w:pPr>
-      <w:r>
-        <w:t xml:space="preserve">tran_transfer_to_acct_id </w:t>
+      <w:proofErr w:type="spellStart"/>
+      <w:r>
+        <w:t>tran_transfer_to_acct_id</w:t>
+      </w:r>
+      <w:proofErr w:type="spellEnd"/>
+      <w:r>
+        <w:t xml:space="preserve"> </w:t>
       </w:r>
       <w:r>
         <w:t>FK int4</w:t>
@@ -770,8 +938,13 @@
         <w:spacing w:line="240" w:lineRule="auto"/>
         <w:contextualSpacing/>
       </w:pPr>
-      <w:r>
-        <w:t xml:space="preserve">tran_transfer_from_acct_id </w:t>
+      <w:proofErr w:type="spellStart"/>
+      <w:r>
+        <w:t>tran_transfer_from_acct_id</w:t>
+      </w:r>
+      <w:proofErr w:type="spellEnd"/>
+      <w:r>
+        <w:t xml:space="preserve"> </w:t>
       </w:r>
       <w:r>
         <w:t>FK int4</w:t>
@@ -782,8 +955,13 @@
         <w:spacing w:line="240" w:lineRule="auto"/>
         <w:contextualSpacing/>
       </w:pPr>
-      <w:r>
-        <w:t xml:space="preserve">tran_transfer_from_accepted </w:t>
+      <w:proofErr w:type="spellStart"/>
+      <w:r>
+        <w:t>tran_transfer_from_accepted</w:t>
+      </w:r>
+      <w:proofErr w:type="spellEnd"/>
+      <w:r>
+        <w:t xml:space="preserve"> </w:t>
       </w:r>
       <w:r>
         <w:t>Boolean</w:t>
@@ -794,9 +972,11 @@
         <w:spacing w:line="240" w:lineRule="auto"/>
         <w:contextualSpacing/>
       </w:pPr>
+      <w:proofErr w:type="spellStart"/>
       <w:r>
         <w:t>tran_amt</w:t>
       </w:r>
+      <w:proofErr w:type="spellEnd"/>
       <w:r>
         <w:t xml:space="preserve"> decimal</w:t>
       </w:r>
@@ -866,183 +1046,352 @@
           <w:rFonts w:cstheme="minorHAnsi"/>
           <w:color w:val="000000" w:themeColor="text1"/>
         </w:rPr>
-        <w:t>--DROP SCHEMA bank;</w:t>
-      </w:r>
-    </w:p>
-    <w:p>
-      <w:pPr>
-        <w:autoSpaceDE w:val="0"/>
-        <w:autoSpaceDN w:val="0"/>
-        <w:adjustRightInd w:val="0"/>
-        <w:spacing w:after="0" w:line="240" w:lineRule="auto"/>
-        <w:rPr>
-          <w:rFonts w:cstheme="minorHAnsi"/>
-          <w:color w:val="000000" w:themeColor="text1"/>
-        </w:rPr>
-      </w:pPr>
-      <w:r>
-        <w:rPr>
-          <w:rFonts w:cstheme="minorHAnsi"/>
-          <w:color w:val="000000" w:themeColor="text1"/>
-        </w:rPr>
-        <w:t>--CREATE SCHEMA bank_schema AUTHORIZATION postgres;</w:t>
-      </w:r>
-    </w:p>
-    <w:p>
-      <w:pPr>
-        <w:autoSpaceDE w:val="0"/>
-        <w:autoSpaceDN w:val="0"/>
-        <w:adjustRightInd w:val="0"/>
-        <w:spacing w:after="0" w:line="240" w:lineRule="auto"/>
-        <w:rPr>
-          <w:rFonts w:cstheme="minorHAnsi"/>
-          <w:color w:val="000000" w:themeColor="text1"/>
-        </w:rPr>
-      </w:pPr>
-    </w:p>
-    <w:p>
-      <w:pPr>
-        <w:autoSpaceDE w:val="0"/>
-        <w:autoSpaceDN w:val="0"/>
-        <w:adjustRightInd w:val="0"/>
-        <w:spacing w:after="0" w:line="240" w:lineRule="auto"/>
-        <w:rPr>
-          <w:rFonts w:cstheme="minorHAnsi"/>
-          <w:color w:val="000000" w:themeColor="text1"/>
-        </w:rPr>
-      </w:pPr>
-      <w:r>
-        <w:rPr>
-          <w:rFonts w:cstheme="minorHAnsi"/>
-          <w:color w:val="000000" w:themeColor="text1"/>
-        </w:rPr>
-        <w:t>DROP TABLE IF EXISTS bank.transaction;</w:t>
-      </w:r>
-    </w:p>
-    <w:p>
-      <w:pPr>
-        <w:autoSpaceDE w:val="0"/>
-        <w:autoSpaceDN w:val="0"/>
-        <w:adjustRightInd w:val="0"/>
-        <w:spacing w:after="0" w:line="240" w:lineRule="auto"/>
-        <w:rPr>
-          <w:rFonts w:cstheme="minorHAnsi"/>
-          <w:color w:val="000000" w:themeColor="text1"/>
-        </w:rPr>
-      </w:pPr>
-      <w:r>
-        <w:rPr>
-          <w:rFonts w:cstheme="minorHAnsi"/>
-          <w:color w:val="000000" w:themeColor="text1"/>
-        </w:rPr>
-        <w:t>DROP TABLE IF EXISTS bank.account;</w:t>
-      </w:r>
-    </w:p>
-    <w:p>
-      <w:pPr>
-        <w:autoSpaceDE w:val="0"/>
-        <w:autoSpaceDN w:val="0"/>
-        <w:adjustRightInd w:val="0"/>
-        <w:spacing w:after="0" w:line="240" w:lineRule="auto"/>
-        <w:rPr>
-          <w:rFonts w:cstheme="minorHAnsi"/>
-          <w:color w:val="000000" w:themeColor="text1"/>
-        </w:rPr>
-      </w:pPr>
-      <w:r>
-        <w:rPr>
-          <w:rFonts w:cstheme="minorHAnsi"/>
-          <w:color w:val="000000" w:themeColor="text1"/>
-        </w:rPr>
-        <w:t>DROP TABLE IF EXISTS bank.customer CASCADE;</w:t>
-      </w:r>
-    </w:p>
-    <w:p>
-      <w:pPr>
-        <w:autoSpaceDE w:val="0"/>
-        <w:autoSpaceDN w:val="0"/>
-        <w:adjustRightInd w:val="0"/>
-        <w:spacing w:after="0" w:line="240" w:lineRule="auto"/>
-        <w:rPr>
-          <w:rFonts w:cstheme="minorHAnsi"/>
-          <w:color w:val="000000" w:themeColor="text1"/>
-        </w:rPr>
-      </w:pPr>
-      <w:r>
-        <w:rPr>
-          <w:rFonts w:cstheme="minorHAnsi"/>
-          <w:color w:val="000000" w:themeColor="text1"/>
-        </w:rPr>
-        <w:t>DROP TABLE IF EXISTS bank.employee CASCADE;</w:t>
-      </w:r>
-    </w:p>
-    <w:p>
-      <w:pPr>
-        <w:autoSpaceDE w:val="0"/>
-        <w:autoSpaceDN w:val="0"/>
-        <w:adjustRightInd w:val="0"/>
-        <w:spacing w:after="0" w:line="240" w:lineRule="auto"/>
-        <w:rPr>
-          <w:rFonts w:cstheme="minorHAnsi"/>
-          <w:color w:val="000000" w:themeColor="text1"/>
-        </w:rPr>
-      </w:pPr>
-      <w:r>
-        <w:rPr>
-          <w:rFonts w:cstheme="minorHAnsi"/>
-          <w:color w:val="000000" w:themeColor="text1"/>
-        </w:rPr>
-        <w:t>DROP TABLE IF EXISTS bank.bank CASCADE;</w:t>
-      </w:r>
-    </w:p>
-    <w:p>
-      <w:pPr>
-        <w:autoSpaceDE w:val="0"/>
-        <w:autoSpaceDN w:val="0"/>
-        <w:adjustRightInd w:val="0"/>
-        <w:spacing w:after="0" w:line="240" w:lineRule="auto"/>
-        <w:rPr>
-          <w:rFonts w:cstheme="minorHAnsi"/>
-          <w:color w:val="000000" w:themeColor="text1"/>
-        </w:rPr>
-      </w:pPr>
-    </w:p>
-    <w:p>
-      <w:pPr>
-        <w:autoSpaceDE w:val="0"/>
-        <w:autoSpaceDN w:val="0"/>
-        <w:adjustRightInd w:val="0"/>
-        <w:spacing w:after="0" w:line="240" w:lineRule="auto"/>
-        <w:rPr>
-          <w:rFonts w:cstheme="minorHAnsi"/>
-          <w:color w:val="000000" w:themeColor="text1"/>
-        </w:rPr>
-      </w:pPr>
-      <w:r>
-        <w:rPr>
-          <w:rFonts w:cstheme="minorHAnsi"/>
-          <w:color w:val="000000" w:themeColor="text1"/>
-        </w:rPr>
-        <w:t>--DROP TABLE IF EXISTS bank.bank CASCADE;</w:t>
-      </w:r>
-    </w:p>
-    <w:p>
-      <w:pPr>
-        <w:autoSpaceDE w:val="0"/>
-        <w:autoSpaceDN w:val="0"/>
-        <w:adjustRightInd w:val="0"/>
-        <w:spacing w:after="0" w:line="240" w:lineRule="auto"/>
-        <w:rPr>
-          <w:rFonts w:cstheme="minorHAnsi"/>
-          <w:color w:val="000000" w:themeColor="text1"/>
-        </w:rPr>
-      </w:pPr>
-      <w:r>
-        <w:rPr>
-          <w:rFonts w:cstheme="minorHAnsi"/>
-          <w:color w:val="000000" w:themeColor="text1"/>
-        </w:rPr>
-        <w:t>CREATE TABLE bank.bank (</w:t>
+        <w:t xml:space="preserve">--DROP SCHEMA </w:t>
+      </w:r>
+      <w:proofErr w:type="gramStart"/>
+      <w:r>
+        <w:rPr>
+          <w:rFonts w:cstheme="minorHAnsi"/>
+          <w:color w:val="000000" w:themeColor="text1"/>
+        </w:rPr>
+        <w:t>bank;</w:t>
+      </w:r>
+      <w:proofErr w:type="gramEnd"/>
+    </w:p>
+    <w:p>
+      <w:pPr>
+        <w:autoSpaceDE w:val="0"/>
+        <w:autoSpaceDN w:val="0"/>
+        <w:adjustRightInd w:val="0"/>
+        <w:spacing w:after="0" w:line="240" w:lineRule="auto"/>
+        <w:rPr>
+          <w:rFonts w:cstheme="minorHAnsi"/>
+          <w:color w:val="000000" w:themeColor="text1"/>
+        </w:rPr>
+      </w:pPr>
+      <w:r>
+        <w:rPr>
+          <w:rFonts w:cstheme="minorHAnsi"/>
+          <w:color w:val="000000" w:themeColor="text1"/>
+        </w:rPr>
+        <w:t xml:space="preserve">--CREATE SCHEMA </w:t>
+      </w:r>
+      <w:proofErr w:type="spellStart"/>
+      <w:r>
+        <w:rPr>
+          <w:rFonts w:cstheme="minorHAnsi"/>
+          <w:color w:val="000000" w:themeColor="text1"/>
+        </w:rPr>
+        <w:t>bank_schema</w:t>
+      </w:r>
+      <w:proofErr w:type="spellEnd"/>
+      <w:r>
+        <w:rPr>
+          <w:rFonts w:cstheme="minorHAnsi"/>
+          <w:color w:val="000000" w:themeColor="text1"/>
+        </w:rPr>
+        <w:t xml:space="preserve"> AUTHORIZATION </w:t>
+      </w:r>
+      <w:proofErr w:type="spellStart"/>
+      <w:proofErr w:type="gramStart"/>
+      <w:r>
+        <w:rPr>
+          <w:rFonts w:cstheme="minorHAnsi"/>
+          <w:color w:val="000000" w:themeColor="text1"/>
+        </w:rPr>
+        <w:t>postgres</w:t>
+      </w:r>
+      <w:proofErr w:type="spellEnd"/>
+      <w:r>
+        <w:rPr>
+          <w:rFonts w:cstheme="minorHAnsi"/>
+          <w:color w:val="000000" w:themeColor="text1"/>
+        </w:rPr>
+        <w:t>;</w:t>
+      </w:r>
+      <w:proofErr w:type="gramEnd"/>
+    </w:p>
+    <w:p>
+      <w:pPr>
+        <w:autoSpaceDE w:val="0"/>
+        <w:autoSpaceDN w:val="0"/>
+        <w:adjustRightInd w:val="0"/>
+        <w:spacing w:after="0" w:line="240" w:lineRule="auto"/>
+        <w:rPr>
+          <w:rFonts w:cstheme="minorHAnsi"/>
+          <w:color w:val="000000" w:themeColor="text1"/>
+        </w:rPr>
+      </w:pPr>
+    </w:p>
+    <w:p>
+      <w:pPr>
+        <w:autoSpaceDE w:val="0"/>
+        <w:autoSpaceDN w:val="0"/>
+        <w:adjustRightInd w:val="0"/>
+        <w:spacing w:after="0" w:line="240" w:lineRule="auto"/>
+        <w:rPr>
+          <w:rFonts w:cstheme="minorHAnsi"/>
+          <w:color w:val="000000" w:themeColor="text1"/>
+        </w:rPr>
+      </w:pPr>
+      <w:r>
+        <w:rPr>
+          <w:rFonts w:cstheme="minorHAnsi"/>
+          <w:color w:val="000000" w:themeColor="text1"/>
+        </w:rPr>
+        <w:t xml:space="preserve">DROP TABLE IF EXISTS </w:t>
+      </w:r>
+      <w:proofErr w:type="spellStart"/>
+      <w:proofErr w:type="gramStart"/>
+      <w:r>
+        <w:rPr>
+          <w:rFonts w:cstheme="minorHAnsi"/>
+          <w:color w:val="000000" w:themeColor="text1"/>
+        </w:rPr>
+        <w:t>bank.transaction</w:t>
+      </w:r>
+      <w:proofErr w:type="spellEnd"/>
+      <w:proofErr w:type="gramEnd"/>
+      <w:r>
+        <w:rPr>
+          <w:rFonts w:cstheme="minorHAnsi"/>
+          <w:color w:val="000000" w:themeColor="text1"/>
+        </w:rPr>
+        <w:t>;</w:t>
+      </w:r>
+    </w:p>
+    <w:p>
+      <w:pPr>
+        <w:autoSpaceDE w:val="0"/>
+        <w:autoSpaceDN w:val="0"/>
+        <w:adjustRightInd w:val="0"/>
+        <w:spacing w:after="0" w:line="240" w:lineRule="auto"/>
+        <w:rPr>
+          <w:rFonts w:cstheme="minorHAnsi"/>
+          <w:color w:val="000000" w:themeColor="text1"/>
+        </w:rPr>
+      </w:pPr>
+      <w:r>
+        <w:rPr>
+          <w:rFonts w:cstheme="minorHAnsi"/>
+          <w:color w:val="000000" w:themeColor="text1"/>
+        </w:rPr>
+        <w:t xml:space="preserve">DROP TABLE IF EXISTS </w:t>
+      </w:r>
+      <w:proofErr w:type="spellStart"/>
+      <w:proofErr w:type="gramStart"/>
+      <w:r>
+        <w:rPr>
+          <w:rFonts w:cstheme="minorHAnsi"/>
+          <w:color w:val="000000" w:themeColor="text1"/>
+        </w:rPr>
+        <w:t>bank.account</w:t>
+      </w:r>
+      <w:proofErr w:type="spellEnd"/>
+      <w:proofErr w:type="gramEnd"/>
+      <w:r>
+        <w:rPr>
+          <w:rFonts w:cstheme="minorHAnsi"/>
+          <w:color w:val="000000" w:themeColor="text1"/>
+        </w:rPr>
+        <w:t>;</w:t>
+      </w:r>
+    </w:p>
+    <w:p>
+      <w:pPr>
+        <w:autoSpaceDE w:val="0"/>
+        <w:autoSpaceDN w:val="0"/>
+        <w:adjustRightInd w:val="0"/>
+        <w:spacing w:after="0" w:line="240" w:lineRule="auto"/>
+        <w:rPr>
+          <w:rFonts w:cstheme="minorHAnsi"/>
+          <w:color w:val="000000" w:themeColor="text1"/>
+        </w:rPr>
+      </w:pPr>
+      <w:r>
+        <w:rPr>
+          <w:rFonts w:cstheme="minorHAnsi"/>
+          <w:color w:val="000000" w:themeColor="text1"/>
+        </w:rPr>
+        <w:t xml:space="preserve">DROP TABLE IF EXISTS </w:t>
+      </w:r>
+      <w:proofErr w:type="spellStart"/>
+      <w:proofErr w:type="gramStart"/>
+      <w:r>
+        <w:rPr>
+          <w:rFonts w:cstheme="minorHAnsi"/>
+          <w:color w:val="000000" w:themeColor="text1"/>
+        </w:rPr>
+        <w:t>bank.customer</w:t>
+      </w:r>
+      <w:proofErr w:type="spellEnd"/>
+      <w:proofErr w:type="gramEnd"/>
+      <w:r>
+        <w:rPr>
+          <w:rFonts w:cstheme="minorHAnsi"/>
+          <w:color w:val="000000" w:themeColor="text1"/>
+        </w:rPr>
+        <w:t xml:space="preserve"> CASCADE;</w:t>
+      </w:r>
+    </w:p>
+    <w:p>
+      <w:pPr>
+        <w:autoSpaceDE w:val="0"/>
+        <w:autoSpaceDN w:val="0"/>
+        <w:adjustRightInd w:val="0"/>
+        <w:spacing w:after="0" w:line="240" w:lineRule="auto"/>
+        <w:rPr>
+          <w:rFonts w:cstheme="minorHAnsi"/>
+          <w:color w:val="000000" w:themeColor="text1"/>
+        </w:rPr>
+      </w:pPr>
+      <w:r>
+        <w:rPr>
+          <w:rFonts w:cstheme="minorHAnsi"/>
+          <w:color w:val="000000" w:themeColor="text1"/>
+        </w:rPr>
+        <w:t xml:space="preserve">DROP TABLE IF EXISTS </w:t>
+      </w:r>
+      <w:proofErr w:type="spellStart"/>
+      <w:proofErr w:type="gramStart"/>
+      <w:r>
+        <w:rPr>
+          <w:rFonts w:cstheme="minorHAnsi"/>
+          <w:color w:val="000000" w:themeColor="text1"/>
+        </w:rPr>
+        <w:t>bank.employee</w:t>
+      </w:r>
+      <w:proofErr w:type="spellEnd"/>
+      <w:proofErr w:type="gramEnd"/>
+      <w:r>
+        <w:rPr>
+          <w:rFonts w:cstheme="minorHAnsi"/>
+          <w:color w:val="000000" w:themeColor="text1"/>
+        </w:rPr>
+        <w:t xml:space="preserve"> CASCADE;</w:t>
+      </w:r>
+    </w:p>
+    <w:p>
+      <w:pPr>
+        <w:autoSpaceDE w:val="0"/>
+        <w:autoSpaceDN w:val="0"/>
+        <w:adjustRightInd w:val="0"/>
+        <w:spacing w:after="0" w:line="240" w:lineRule="auto"/>
+        <w:rPr>
+          <w:rFonts w:cstheme="minorHAnsi"/>
+          <w:color w:val="000000" w:themeColor="text1"/>
+        </w:rPr>
+      </w:pPr>
+      <w:r>
+        <w:rPr>
+          <w:rFonts w:cstheme="minorHAnsi"/>
+          <w:color w:val="000000" w:themeColor="text1"/>
+        </w:rPr>
+        <w:t xml:space="preserve">DROP TABLE IF EXISTS </w:t>
+      </w:r>
+      <w:proofErr w:type="spellStart"/>
+      <w:proofErr w:type="gramStart"/>
+      <w:r>
+        <w:rPr>
+          <w:rFonts w:cstheme="minorHAnsi"/>
+          <w:color w:val="000000" w:themeColor="text1"/>
+        </w:rPr>
+        <w:t>bank.bank</w:t>
+      </w:r>
+      <w:proofErr w:type="spellEnd"/>
+      <w:proofErr w:type="gramEnd"/>
+      <w:r>
+        <w:rPr>
+          <w:rFonts w:cstheme="minorHAnsi"/>
+          <w:color w:val="000000" w:themeColor="text1"/>
+        </w:rPr>
+        <w:t xml:space="preserve"> CASCADE;</w:t>
+      </w:r>
+    </w:p>
+    <w:p>
+      <w:pPr>
+        <w:autoSpaceDE w:val="0"/>
+        <w:autoSpaceDN w:val="0"/>
+        <w:adjustRightInd w:val="0"/>
+        <w:spacing w:after="0" w:line="240" w:lineRule="auto"/>
+        <w:rPr>
+          <w:rFonts w:cstheme="minorHAnsi"/>
+          <w:color w:val="000000" w:themeColor="text1"/>
+        </w:rPr>
+      </w:pPr>
+    </w:p>
+    <w:p>
+      <w:pPr>
+        <w:autoSpaceDE w:val="0"/>
+        <w:autoSpaceDN w:val="0"/>
+        <w:adjustRightInd w:val="0"/>
+        <w:spacing w:after="0" w:line="240" w:lineRule="auto"/>
+        <w:rPr>
+          <w:rFonts w:cstheme="minorHAnsi"/>
+          <w:color w:val="000000" w:themeColor="text1"/>
+        </w:rPr>
+      </w:pPr>
+      <w:r>
+        <w:rPr>
+          <w:rFonts w:cstheme="minorHAnsi"/>
+          <w:color w:val="000000" w:themeColor="text1"/>
+        </w:rPr>
+        <w:t xml:space="preserve">--DROP TABLE IF EXISTS </w:t>
+      </w:r>
+      <w:proofErr w:type="spellStart"/>
+      <w:proofErr w:type="gramStart"/>
+      <w:r>
+        <w:rPr>
+          <w:rFonts w:cstheme="minorHAnsi"/>
+          <w:color w:val="000000" w:themeColor="text1"/>
+        </w:rPr>
+        <w:t>bank.bank</w:t>
+      </w:r>
+      <w:proofErr w:type="spellEnd"/>
+      <w:proofErr w:type="gramEnd"/>
+      <w:r>
+        <w:rPr>
+          <w:rFonts w:cstheme="minorHAnsi"/>
+          <w:color w:val="000000" w:themeColor="text1"/>
+        </w:rPr>
+        <w:t xml:space="preserve"> CASCADE;</w:t>
+      </w:r>
+    </w:p>
+    <w:p>
+      <w:pPr>
+        <w:autoSpaceDE w:val="0"/>
+        <w:autoSpaceDN w:val="0"/>
+        <w:adjustRightInd w:val="0"/>
+        <w:spacing w:after="0" w:line="240" w:lineRule="auto"/>
+        <w:rPr>
+          <w:rFonts w:cstheme="minorHAnsi"/>
+          <w:color w:val="000000" w:themeColor="text1"/>
+        </w:rPr>
+      </w:pPr>
+      <w:r>
+        <w:rPr>
+          <w:rFonts w:cstheme="minorHAnsi"/>
+          <w:color w:val="000000" w:themeColor="text1"/>
+        </w:rPr>
+        <w:t xml:space="preserve">CREATE TABLE </w:t>
+      </w:r>
+      <w:proofErr w:type="spellStart"/>
+      <w:proofErr w:type="gramStart"/>
+      <w:r>
+        <w:rPr>
+          <w:rFonts w:cstheme="minorHAnsi"/>
+          <w:color w:val="000000" w:themeColor="text1"/>
+        </w:rPr>
+        <w:t>bank.bank</w:t>
+      </w:r>
+      <w:proofErr w:type="spellEnd"/>
+      <w:proofErr w:type="gramEnd"/>
+      <w:r>
+        <w:rPr>
+          <w:rFonts w:cstheme="minorHAnsi"/>
+          <w:color w:val="000000" w:themeColor="text1"/>
+        </w:rPr>
+        <w:t xml:space="preserve"> (</w:t>
       </w:r>
     </w:p>
     <w:p>
@@ -1062,7 +1411,22 @@
           <w:color w:val="000000" w:themeColor="text1"/>
         </w:rPr>
         <w:tab/>
-        <w:t>bank_id serial NOT NULL,</w:t>
+      </w:r>
+      <w:proofErr w:type="spellStart"/>
+      <w:r>
+        <w:rPr>
+          <w:rFonts w:cstheme="minorHAnsi"/>
+          <w:color w:val="000000" w:themeColor="text1"/>
+        </w:rPr>
+        <w:t>bank_id</w:t>
+      </w:r>
+      <w:proofErr w:type="spellEnd"/>
+      <w:r>
+        <w:rPr>
+          <w:rFonts w:cstheme="minorHAnsi"/>
+          <w:color w:val="000000" w:themeColor="text1"/>
+        </w:rPr>
+        <w:t xml:space="preserve"> serial NOT NULL,</w:t>
       </w:r>
     </w:p>
     <w:p>
@@ -1082,7 +1446,38 @@
           <w:color w:val="000000" w:themeColor="text1"/>
         </w:rPr>
         <w:tab/>
-        <w:t>bank_name varchar(50) NOT NULL,</w:t>
+      </w:r>
+      <w:proofErr w:type="spellStart"/>
+      <w:r>
+        <w:rPr>
+          <w:rFonts w:cstheme="minorHAnsi"/>
+          <w:color w:val="000000" w:themeColor="text1"/>
+        </w:rPr>
+        <w:t>bank_name</w:t>
+      </w:r>
+      <w:proofErr w:type="spellEnd"/>
+      <w:r>
+        <w:rPr>
+          <w:rFonts w:cstheme="minorHAnsi"/>
+          <w:color w:val="000000" w:themeColor="text1"/>
+        </w:rPr>
+        <w:t xml:space="preserve"> </w:t>
+      </w:r>
+      <w:proofErr w:type="gramStart"/>
+      <w:r>
+        <w:rPr>
+          <w:rFonts w:cstheme="minorHAnsi"/>
+          <w:color w:val="000000" w:themeColor="text1"/>
+        </w:rPr>
+        <w:t>varchar(</w:t>
+      </w:r>
+      <w:proofErr w:type="gramEnd"/>
+      <w:r>
+        <w:rPr>
+          <w:rFonts w:cstheme="minorHAnsi"/>
+          <w:color w:val="000000" w:themeColor="text1"/>
+        </w:rPr>
+        <w:t>50) NOT NULL,</w:t>
       </w:r>
     </w:p>
     <w:p>
@@ -1104,6 +1499,13 @@
           <w:color w:val="000000" w:themeColor="text1"/>
         </w:rPr>
         <w:tab/>
+      </w:r>
+      <w:proofErr w:type="spellStart"/>
+      <w:r>
+        <w:rPr>
+          <w:rFonts w:cstheme="minorHAnsi"/>
+          <w:color w:val="000000" w:themeColor="text1"/>
+        </w:rPr>
         <w:t>bank_ad</w:t>
       </w:r>
       <w:r>
@@ -1118,7 +1520,31 @@
           <w:rFonts w:cstheme="minorHAnsi"/>
           <w:color w:val="000000" w:themeColor="text1"/>
         </w:rPr>
-        <w:t>ress varchar(50) NOT NULL</w:t>
+        <w:t>ress</w:t>
+      </w:r>
+      <w:proofErr w:type="spellEnd"/>
+      <w:r>
+        <w:rPr>
+          <w:rFonts w:cstheme="minorHAnsi"/>
+          <w:color w:val="000000" w:themeColor="text1"/>
+        </w:rPr>
+        <w:t xml:space="preserve"> </w:t>
+      </w:r>
+      <w:proofErr w:type="gramStart"/>
+      <w:r>
+        <w:rPr>
+          <w:rFonts w:cstheme="minorHAnsi"/>
+          <w:color w:val="000000" w:themeColor="text1"/>
+        </w:rPr>
+        <w:t>varchar(</w:t>
+      </w:r>
+      <w:proofErr w:type="gramEnd"/>
+      <w:r>
+        <w:rPr>
+          <w:rFonts w:cstheme="minorHAnsi"/>
+          <w:color w:val="000000" w:themeColor="text1"/>
+        </w:rPr>
+        <w:t>50) NOT NULL</w:t>
       </w:r>
       <w:r>
         <w:rPr>
@@ -1150,7 +1576,47 @@
           <w:szCs w:val="20"/>
         </w:rPr>
         <w:tab/>
-        <w:t>CONSTRAINT bank_pkey PRIMARY KEY (bank_id)</w:t>
+        <w:t xml:space="preserve">CONSTRAINT </w:t>
+      </w:r>
+      <w:proofErr w:type="spellStart"/>
+      <w:r>
+        <w:rPr>
+          <w:rFonts w:ascii="Consolas" w:hAnsi="Consolas" w:cs="Consolas"/>
+          <w:color w:val="000000"/>
+          <w:sz w:val="20"/>
+          <w:szCs w:val="20"/>
+        </w:rPr>
+        <w:t>bank_pkey</w:t>
+      </w:r>
+      <w:proofErr w:type="spellEnd"/>
+      <w:r>
+        <w:rPr>
+          <w:rFonts w:ascii="Consolas" w:hAnsi="Consolas" w:cs="Consolas"/>
+          <w:color w:val="000000"/>
+          <w:sz w:val="20"/>
+          <w:szCs w:val="20"/>
+        </w:rPr>
+        <w:t xml:space="preserve"> PRIMARY KEY (</w:t>
+      </w:r>
+      <w:proofErr w:type="spellStart"/>
+      <w:r>
+        <w:rPr>
+          <w:rFonts w:ascii="Consolas" w:hAnsi="Consolas" w:cs="Consolas"/>
+          <w:color w:val="000000"/>
+          <w:sz w:val="20"/>
+          <w:szCs w:val="20"/>
+        </w:rPr>
+        <w:t>bank_id</w:t>
+      </w:r>
+      <w:proofErr w:type="spellEnd"/>
+      <w:r>
+        <w:rPr>
+          <w:rFonts w:ascii="Consolas" w:hAnsi="Consolas" w:cs="Consolas"/>
+          <w:color w:val="000000"/>
+          <w:sz w:val="20"/>
+          <w:szCs w:val="20"/>
+        </w:rPr>
+        <w:t>)</w:t>
       </w:r>
     </w:p>
     <w:p>
@@ -1200,26 +1666,62 @@
           <w:rFonts w:cstheme="minorHAnsi"/>
           <w:color w:val="000000" w:themeColor="text1"/>
         </w:rPr>
-        <w:t>--DROP TABLE IF EXISTS bank.employee CASCADE;</w:t>
-      </w:r>
-    </w:p>
-    <w:p>
-      <w:pPr>
-        <w:autoSpaceDE w:val="0"/>
-        <w:autoSpaceDN w:val="0"/>
-        <w:adjustRightInd w:val="0"/>
-        <w:spacing w:after="0" w:line="240" w:lineRule="auto"/>
-        <w:rPr>
-          <w:rFonts w:cstheme="minorHAnsi"/>
-          <w:color w:val="000000" w:themeColor="text1"/>
-        </w:rPr>
-      </w:pPr>
-      <w:r>
-        <w:rPr>
-          <w:rFonts w:cstheme="minorHAnsi"/>
-          <w:color w:val="000000" w:themeColor="text1"/>
-        </w:rPr>
-        <w:t>CREATE TABLE bank.employee (</w:t>
+        <w:t xml:space="preserve">--DROP TABLE IF EXISTS </w:t>
+      </w:r>
+      <w:proofErr w:type="spellStart"/>
+      <w:proofErr w:type="gramStart"/>
+      <w:r>
+        <w:rPr>
+          <w:rFonts w:cstheme="minorHAnsi"/>
+          <w:color w:val="000000" w:themeColor="text1"/>
+        </w:rPr>
+        <w:t>bank.employee</w:t>
+      </w:r>
+      <w:proofErr w:type="spellEnd"/>
+      <w:proofErr w:type="gramEnd"/>
+      <w:r>
+        <w:rPr>
+          <w:rFonts w:cstheme="minorHAnsi"/>
+          <w:color w:val="000000" w:themeColor="text1"/>
+        </w:rPr>
+        <w:t xml:space="preserve"> CASCADE;</w:t>
+      </w:r>
+    </w:p>
+    <w:p>
+      <w:pPr>
+        <w:autoSpaceDE w:val="0"/>
+        <w:autoSpaceDN w:val="0"/>
+        <w:adjustRightInd w:val="0"/>
+        <w:spacing w:after="0" w:line="240" w:lineRule="auto"/>
+        <w:rPr>
+          <w:rFonts w:cstheme="minorHAnsi"/>
+          <w:color w:val="000000" w:themeColor="text1"/>
+        </w:rPr>
+      </w:pPr>
+      <w:r>
+        <w:rPr>
+          <w:rFonts w:cstheme="minorHAnsi"/>
+          <w:color w:val="000000" w:themeColor="text1"/>
+        </w:rPr>
+        <w:t xml:space="preserve">CREATE TABLE </w:t>
+      </w:r>
+      <w:proofErr w:type="spellStart"/>
+      <w:proofErr w:type="gramStart"/>
+      <w:r>
+        <w:rPr>
+          <w:rFonts w:cstheme="minorHAnsi"/>
+          <w:color w:val="000000" w:themeColor="text1"/>
+        </w:rPr>
+        <w:t>bank.employee</w:t>
+      </w:r>
+      <w:proofErr w:type="spellEnd"/>
+      <w:proofErr w:type="gramEnd"/>
+      <w:r>
+        <w:rPr>
+          <w:rFonts w:cstheme="minorHAnsi"/>
+          <w:color w:val="000000" w:themeColor="text1"/>
+        </w:rPr>
+        <w:t xml:space="preserve"> (</w:t>
       </w:r>
     </w:p>
     <w:p>
@@ -1239,7 +1741,22 @@
           <w:color w:val="000000" w:themeColor="text1"/>
         </w:rPr>
         <w:tab/>
-        <w:t>emp_id serial NOT NULL,</w:t>
+      </w:r>
+      <w:proofErr w:type="spellStart"/>
+      <w:r>
+        <w:rPr>
+          <w:rFonts w:cstheme="minorHAnsi"/>
+          <w:color w:val="000000" w:themeColor="text1"/>
+        </w:rPr>
+        <w:t>emp_id</w:t>
+      </w:r>
+      <w:proofErr w:type="spellEnd"/>
+      <w:r>
+        <w:rPr>
+          <w:rFonts w:cstheme="minorHAnsi"/>
+          <w:color w:val="000000" w:themeColor="text1"/>
+        </w:rPr>
+        <w:t xml:space="preserve"> serial NOT NULL,</w:t>
       </w:r>
     </w:p>
     <w:p>
@@ -1259,7 +1776,22 @@
           <w:color w:val="000000" w:themeColor="text1"/>
         </w:rPr>
         <w:tab/>
-        <w:t>emp_bank_id int4 NOT NULL,</w:t>
+      </w:r>
+      <w:proofErr w:type="spellStart"/>
+      <w:r>
+        <w:rPr>
+          <w:rFonts w:cstheme="minorHAnsi"/>
+          <w:color w:val="000000" w:themeColor="text1"/>
+        </w:rPr>
+        <w:t>emp_bank_id</w:t>
+      </w:r>
+      <w:proofErr w:type="spellEnd"/>
+      <w:r>
+        <w:rPr>
+          <w:rFonts w:cstheme="minorHAnsi"/>
+          <w:color w:val="000000" w:themeColor="text1"/>
+        </w:rPr>
+        <w:t xml:space="preserve"> int4 NOT NULL,</w:t>
       </w:r>
     </w:p>
     <w:p>
@@ -1279,7 +1811,38 @@
           <w:color w:val="000000" w:themeColor="text1"/>
         </w:rPr>
         <w:tab/>
-        <w:t>emp_fname varchar(50) NOT NULL,</w:t>
+      </w:r>
+      <w:proofErr w:type="spellStart"/>
+      <w:r>
+        <w:rPr>
+          <w:rFonts w:cstheme="minorHAnsi"/>
+          <w:color w:val="000000" w:themeColor="text1"/>
+        </w:rPr>
+        <w:t>emp_fname</w:t>
+      </w:r>
+      <w:proofErr w:type="spellEnd"/>
+      <w:r>
+        <w:rPr>
+          <w:rFonts w:cstheme="minorHAnsi"/>
+          <w:color w:val="000000" w:themeColor="text1"/>
+        </w:rPr>
+        <w:t xml:space="preserve"> </w:t>
+      </w:r>
+      <w:proofErr w:type="gramStart"/>
+      <w:r>
+        <w:rPr>
+          <w:rFonts w:cstheme="minorHAnsi"/>
+          <w:color w:val="000000" w:themeColor="text1"/>
+        </w:rPr>
+        <w:t>varchar(</w:t>
+      </w:r>
+      <w:proofErr w:type="gramEnd"/>
+      <w:r>
+        <w:rPr>
+          <w:rFonts w:cstheme="minorHAnsi"/>
+          <w:color w:val="000000" w:themeColor="text1"/>
+        </w:rPr>
+        <w:t>50) NOT NULL,</w:t>
       </w:r>
     </w:p>
     <w:p>
@@ -1301,7 +1864,38 @@
           <w:color w:val="000000" w:themeColor="text1"/>
         </w:rPr>
         <w:tab/>
-        <w:t>emp_lname varchar(50) NOT NULL</w:t>
+      </w:r>
+      <w:proofErr w:type="spellStart"/>
+      <w:r>
+        <w:rPr>
+          <w:rFonts w:cstheme="minorHAnsi"/>
+          <w:color w:val="000000" w:themeColor="text1"/>
+        </w:rPr>
+        <w:t>emp_lname</w:t>
+      </w:r>
+      <w:proofErr w:type="spellEnd"/>
+      <w:r>
+        <w:rPr>
+          <w:rFonts w:cstheme="minorHAnsi"/>
+          <w:color w:val="000000" w:themeColor="text1"/>
+        </w:rPr>
+        <w:t xml:space="preserve"> </w:t>
+      </w:r>
+      <w:proofErr w:type="gramStart"/>
+      <w:r>
+        <w:rPr>
+          <w:rFonts w:cstheme="minorHAnsi"/>
+          <w:color w:val="000000" w:themeColor="text1"/>
+        </w:rPr>
+        <w:t>varchar(</w:t>
+      </w:r>
+      <w:proofErr w:type="gramEnd"/>
+      <w:r>
+        <w:rPr>
+          <w:rFonts w:cstheme="minorHAnsi"/>
+          <w:color w:val="000000" w:themeColor="text1"/>
+        </w:rPr>
+        <w:t>50) NOT NULL</w:t>
       </w:r>
       <w:r>
         <w:rPr>
@@ -1332,6 +1926,13 @@
           <w:color w:val="000000" w:themeColor="text1"/>
         </w:rPr>
         <w:tab/>
+      </w:r>
+      <w:proofErr w:type="spellStart"/>
+      <w:r>
+        <w:rPr>
+          <w:rFonts w:cstheme="minorHAnsi"/>
+          <w:color w:val="000000" w:themeColor="text1"/>
+        </w:rPr>
         <w:t>emp_</w:t>
       </w:r>
       <w:r>
@@ -1341,12 +1942,29 @@
         </w:rPr>
         <w:t>log_id</w:t>
       </w:r>
-      <w:r>
-        <w:rPr>
-          <w:rFonts w:cstheme="minorHAnsi"/>
-          <w:color w:val="000000" w:themeColor="text1"/>
-        </w:rPr>
-        <w:t xml:space="preserve"> varchar(50) NOT NULL</w:t>
+      <w:proofErr w:type="spellEnd"/>
+      <w:r>
+        <w:rPr>
+          <w:rFonts w:cstheme="minorHAnsi"/>
+          <w:color w:val="000000" w:themeColor="text1"/>
+        </w:rPr>
+        <w:t xml:space="preserve"> </w:t>
+      </w:r>
+      <w:proofErr w:type="gramStart"/>
+      <w:r>
+        <w:rPr>
+          <w:rFonts w:cstheme="minorHAnsi"/>
+          <w:color w:val="000000" w:themeColor="text1"/>
+        </w:rPr>
+        <w:t>varchar(</w:t>
+      </w:r>
+      <w:proofErr w:type="gramEnd"/>
+      <w:r>
+        <w:rPr>
+          <w:rFonts w:cstheme="minorHAnsi"/>
+          <w:color w:val="000000" w:themeColor="text1"/>
+        </w:rPr>
+        <w:t>50) NOT NULL</w:t>
       </w:r>
       <w:r>
         <w:rPr>
@@ -1377,6 +1995,13 @@
           <w:color w:val="000000" w:themeColor="text1"/>
         </w:rPr>
         <w:tab/>
+      </w:r>
+      <w:proofErr w:type="spellStart"/>
+      <w:r>
+        <w:rPr>
+          <w:rFonts w:cstheme="minorHAnsi"/>
+          <w:color w:val="000000" w:themeColor="text1"/>
+        </w:rPr>
         <w:t>emp_</w:t>
       </w:r>
       <w:r>
@@ -1386,12 +2011,29 @@
         </w:rPr>
         <w:t>log_pw</w:t>
       </w:r>
-      <w:r>
-        <w:rPr>
-          <w:rFonts w:cstheme="minorHAnsi"/>
-          <w:color w:val="000000" w:themeColor="text1"/>
-        </w:rPr>
-        <w:t xml:space="preserve"> varchar(50) NOT NULL</w:t>
+      <w:proofErr w:type="spellEnd"/>
+      <w:r>
+        <w:rPr>
+          <w:rFonts w:cstheme="minorHAnsi"/>
+          <w:color w:val="000000" w:themeColor="text1"/>
+        </w:rPr>
+        <w:t xml:space="preserve"> </w:t>
+      </w:r>
+      <w:proofErr w:type="gramStart"/>
+      <w:r>
+        <w:rPr>
+          <w:rFonts w:cstheme="minorHAnsi"/>
+          <w:color w:val="000000" w:themeColor="text1"/>
+        </w:rPr>
+        <w:t>varchar(</w:t>
+      </w:r>
+      <w:proofErr w:type="gramEnd"/>
+      <w:r>
+        <w:rPr>
+          <w:rFonts w:cstheme="minorHAnsi"/>
+          <w:color w:val="000000" w:themeColor="text1"/>
+        </w:rPr>
+        <w:t>50) NOT NULL</w:t>
       </w:r>
       <w:r>
         <w:rPr>
@@ -1422,7 +2064,47 @@
           <w:szCs w:val="20"/>
         </w:rPr>
         <w:tab/>
-        <w:t>CONSTRAINT employee_pkey PRIMARY KEY (emp_id)</w:t>
+        <w:t xml:space="preserve">CONSTRAINT </w:t>
+      </w:r>
+      <w:proofErr w:type="spellStart"/>
+      <w:r>
+        <w:rPr>
+          <w:rFonts w:ascii="Consolas" w:hAnsi="Consolas" w:cs="Consolas"/>
+          <w:color w:val="000000"/>
+          <w:sz w:val="20"/>
+          <w:szCs w:val="20"/>
+        </w:rPr>
+        <w:t>employee_pkey</w:t>
+      </w:r>
+      <w:proofErr w:type="spellEnd"/>
+      <w:r>
+        <w:rPr>
+          <w:rFonts w:ascii="Consolas" w:hAnsi="Consolas" w:cs="Consolas"/>
+          <w:color w:val="000000"/>
+          <w:sz w:val="20"/>
+          <w:szCs w:val="20"/>
+        </w:rPr>
+        <w:t xml:space="preserve"> PRIMARY KEY (</w:t>
+      </w:r>
+      <w:proofErr w:type="spellStart"/>
+      <w:r>
+        <w:rPr>
+          <w:rFonts w:ascii="Consolas" w:hAnsi="Consolas" w:cs="Consolas"/>
+          <w:color w:val="000000"/>
+          <w:sz w:val="20"/>
+          <w:szCs w:val="20"/>
+        </w:rPr>
+        <w:t>emp_id</w:t>
+      </w:r>
+      <w:proofErr w:type="spellEnd"/>
+      <w:r>
+        <w:rPr>
+          <w:rFonts w:ascii="Consolas" w:hAnsi="Consolas" w:cs="Consolas"/>
+          <w:color w:val="000000"/>
+          <w:sz w:val="20"/>
+          <w:szCs w:val="20"/>
+        </w:rPr>
+        <w:t>)</w:t>
       </w:r>
       <w:r>
         <w:rPr>
@@ -1449,7 +2131,15 @@
           <w:color w:val="000000" w:themeColor="text1"/>
         </w:rPr>
         <w:tab/>
-        <w:t>CONSTRAINT fk_</w:t>
+        <w:t xml:space="preserve">CONSTRAINT </w:t>
+      </w:r>
+      <w:proofErr w:type="spellStart"/>
+      <w:r>
+        <w:rPr>
+          <w:rFonts w:cstheme="minorHAnsi"/>
+          <w:color w:val="000000" w:themeColor="text1"/>
+        </w:rPr>
+        <w:t>fk_</w:t>
       </w:r>
       <w:r>
         <w:rPr>
@@ -1458,13 +2148,40 @@
         </w:rPr>
         <w:t>bank</w:t>
       </w:r>
-      <w:r>
-        <w:rPr>
-          <w:rFonts w:cstheme="minorHAnsi"/>
-          <w:color w:val="000000" w:themeColor="text1"/>
-        </w:rPr>
-        <w:t xml:space="preserve"> FOREIGN KEY(emp_bank_id) references </w:t>
-      </w:r>
+      <w:proofErr w:type="spellEnd"/>
+      <w:r>
+        <w:rPr>
+          <w:rFonts w:cstheme="minorHAnsi"/>
+          <w:color w:val="000000" w:themeColor="text1"/>
+        </w:rPr>
+        <w:t xml:space="preserve"> FOREIGN </w:t>
+      </w:r>
+      <w:proofErr w:type="gramStart"/>
+      <w:r>
+        <w:rPr>
+          <w:rFonts w:cstheme="minorHAnsi"/>
+          <w:color w:val="000000" w:themeColor="text1"/>
+        </w:rPr>
+        <w:t>KEY(</w:t>
+      </w:r>
+      <w:proofErr w:type="spellStart"/>
+      <w:proofErr w:type="gramEnd"/>
+      <w:r>
+        <w:rPr>
+          <w:rFonts w:cstheme="minorHAnsi"/>
+          <w:color w:val="000000" w:themeColor="text1"/>
+        </w:rPr>
+        <w:t>emp_bank_id</w:t>
+      </w:r>
+      <w:proofErr w:type="spellEnd"/>
+      <w:r>
+        <w:rPr>
+          <w:rFonts w:cstheme="minorHAnsi"/>
+          <w:color w:val="000000" w:themeColor="text1"/>
+        </w:rPr>
+        <w:t xml:space="preserve">) references </w:t>
+      </w:r>
+      <w:proofErr w:type="spellStart"/>
       <w:r>
         <w:rPr>
           <w:rFonts w:cstheme="minorHAnsi"/>
@@ -1477,7 +2194,31 @@
           <w:rFonts w:cstheme="minorHAnsi"/>
           <w:color w:val="000000" w:themeColor="text1"/>
         </w:rPr>
-        <w:t>bank(bank_id)</w:t>
+        <w:t>bank</w:t>
+      </w:r>
+      <w:proofErr w:type="spellEnd"/>
+      <w:r>
+        <w:rPr>
+          <w:rFonts w:cstheme="minorHAnsi"/>
+          <w:color w:val="000000" w:themeColor="text1"/>
+        </w:rPr>
+        <w:t>(</w:t>
+      </w:r>
+      <w:proofErr w:type="spellStart"/>
+      <w:r>
+        <w:rPr>
+          <w:rFonts w:cstheme="minorHAnsi"/>
+          <w:color w:val="000000" w:themeColor="text1"/>
+        </w:rPr>
+        <w:t>bank_id</w:t>
+      </w:r>
+      <w:proofErr w:type="spellEnd"/>
+      <w:r>
+        <w:rPr>
+          <w:rFonts w:cstheme="minorHAnsi"/>
+          <w:color w:val="000000" w:themeColor="text1"/>
+        </w:rPr>
+        <w:t>)</w:t>
       </w:r>
     </w:p>
     <w:p>
@@ -1527,26 +2268,62 @@
           <w:rFonts w:cstheme="minorHAnsi"/>
           <w:color w:val="000000" w:themeColor="text1"/>
         </w:rPr>
-        <w:t>--DROP TABLE IF EXISTS bank.customer CASCADE;</w:t>
-      </w:r>
-    </w:p>
-    <w:p>
-      <w:pPr>
-        <w:autoSpaceDE w:val="0"/>
-        <w:autoSpaceDN w:val="0"/>
-        <w:adjustRightInd w:val="0"/>
-        <w:spacing w:after="0" w:line="240" w:lineRule="auto"/>
-        <w:rPr>
-          <w:rFonts w:cstheme="minorHAnsi"/>
-          <w:color w:val="000000" w:themeColor="text1"/>
-        </w:rPr>
-      </w:pPr>
-      <w:r>
-        <w:rPr>
-          <w:rFonts w:cstheme="minorHAnsi"/>
-          <w:color w:val="000000" w:themeColor="text1"/>
-        </w:rPr>
-        <w:t>CREATE TABLE bank.customer (</w:t>
+        <w:t xml:space="preserve">--DROP TABLE IF EXISTS </w:t>
+      </w:r>
+      <w:proofErr w:type="spellStart"/>
+      <w:proofErr w:type="gramStart"/>
+      <w:r>
+        <w:rPr>
+          <w:rFonts w:cstheme="minorHAnsi"/>
+          <w:color w:val="000000" w:themeColor="text1"/>
+        </w:rPr>
+        <w:t>bank.customer</w:t>
+      </w:r>
+      <w:proofErr w:type="spellEnd"/>
+      <w:proofErr w:type="gramEnd"/>
+      <w:r>
+        <w:rPr>
+          <w:rFonts w:cstheme="minorHAnsi"/>
+          <w:color w:val="000000" w:themeColor="text1"/>
+        </w:rPr>
+        <w:t xml:space="preserve"> CASCADE;</w:t>
+      </w:r>
+    </w:p>
+    <w:p>
+      <w:pPr>
+        <w:autoSpaceDE w:val="0"/>
+        <w:autoSpaceDN w:val="0"/>
+        <w:adjustRightInd w:val="0"/>
+        <w:spacing w:after="0" w:line="240" w:lineRule="auto"/>
+        <w:rPr>
+          <w:rFonts w:cstheme="minorHAnsi"/>
+          <w:color w:val="000000" w:themeColor="text1"/>
+        </w:rPr>
+      </w:pPr>
+      <w:r>
+        <w:rPr>
+          <w:rFonts w:cstheme="minorHAnsi"/>
+          <w:color w:val="000000" w:themeColor="text1"/>
+        </w:rPr>
+        <w:t xml:space="preserve">CREATE TABLE </w:t>
+      </w:r>
+      <w:proofErr w:type="spellStart"/>
+      <w:proofErr w:type="gramStart"/>
+      <w:r>
+        <w:rPr>
+          <w:rFonts w:cstheme="minorHAnsi"/>
+          <w:color w:val="000000" w:themeColor="text1"/>
+        </w:rPr>
+        <w:t>bank.customer</w:t>
+      </w:r>
+      <w:proofErr w:type="spellEnd"/>
+      <w:proofErr w:type="gramEnd"/>
+      <w:r>
+        <w:rPr>
+          <w:rFonts w:cstheme="minorHAnsi"/>
+          <w:color w:val="000000" w:themeColor="text1"/>
+        </w:rPr>
+        <w:t xml:space="preserve"> (</w:t>
       </w:r>
     </w:p>
     <w:p>
@@ -1566,7 +2343,22 @@
           <w:color w:val="000000" w:themeColor="text1"/>
         </w:rPr>
         <w:tab/>
-        <w:t>cust_id serial NOT NULL,</w:t>
+      </w:r>
+      <w:proofErr w:type="spellStart"/>
+      <w:r>
+        <w:rPr>
+          <w:rFonts w:cstheme="minorHAnsi"/>
+          <w:color w:val="000000" w:themeColor="text1"/>
+        </w:rPr>
+        <w:t>cust_id</w:t>
+      </w:r>
+      <w:proofErr w:type="spellEnd"/>
+      <w:r>
+        <w:rPr>
+          <w:rFonts w:cstheme="minorHAnsi"/>
+          <w:color w:val="000000" w:themeColor="text1"/>
+        </w:rPr>
+        <w:t xml:space="preserve"> serial NOT NULL,</w:t>
       </w:r>
     </w:p>
     <w:p>
@@ -1586,7 +2378,22 @@
           <w:color w:val="000000" w:themeColor="text1"/>
         </w:rPr>
         <w:tab/>
-        <w:t>cust_bank_id int4 NOT NULL,</w:t>
+      </w:r>
+      <w:proofErr w:type="spellStart"/>
+      <w:r>
+        <w:rPr>
+          <w:rFonts w:cstheme="minorHAnsi"/>
+          <w:color w:val="000000" w:themeColor="text1"/>
+        </w:rPr>
+        <w:t>cust_bank_id</w:t>
+      </w:r>
+      <w:proofErr w:type="spellEnd"/>
+      <w:r>
+        <w:rPr>
+          <w:rFonts w:cstheme="minorHAnsi"/>
+          <w:color w:val="000000" w:themeColor="text1"/>
+        </w:rPr>
+        <w:t xml:space="preserve"> int4 NOT NULL,</w:t>
       </w:r>
     </w:p>
     <w:p>
@@ -1606,7 +2413,38 @@
           <w:color w:val="000000" w:themeColor="text1"/>
         </w:rPr>
         <w:tab/>
-        <w:t>cust_fname varchar(50) NOT NULL,</w:t>
+      </w:r>
+      <w:proofErr w:type="spellStart"/>
+      <w:r>
+        <w:rPr>
+          <w:rFonts w:cstheme="minorHAnsi"/>
+          <w:color w:val="000000" w:themeColor="text1"/>
+        </w:rPr>
+        <w:t>cust_fname</w:t>
+      </w:r>
+      <w:proofErr w:type="spellEnd"/>
+      <w:r>
+        <w:rPr>
+          <w:rFonts w:cstheme="minorHAnsi"/>
+          <w:color w:val="000000" w:themeColor="text1"/>
+        </w:rPr>
+        <w:t xml:space="preserve"> </w:t>
+      </w:r>
+      <w:proofErr w:type="gramStart"/>
+      <w:r>
+        <w:rPr>
+          <w:rFonts w:cstheme="minorHAnsi"/>
+          <w:color w:val="000000" w:themeColor="text1"/>
+        </w:rPr>
+        <w:t>varchar(</w:t>
+      </w:r>
+      <w:proofErr w:type="gramEnd"/>
+      <w:r>
+        <w:rPr>
+          <w:rFonts w:cstheme="minorHAnsi"/>
+          <w:color w:val="000000" w:themeColor="text1"/>
+        </w:rPr>
+        <w:t>50) NOT NULL,</w:t>
       </w:r>
     </w:p>
     <w:p>
@@ -1626,7 +2464,38 @@
           <w:color w:val="000000" w:themeColor="text1"/>
         </w:rPr>
         <w:tab/>
-        <w:t>cust_lname varchar(50) NOT NULL</w:t>
+      </w:r>
+      <w:proofErr w:type="spellStart"/>
+      <w:r>
+        <w:rPr>
+          <w:rFonts w:cstheme="minorHAnsi"/>
+          <w:color w:val="000000" w:themeColor="text1"/>
+        </w:rPr>
+        <w:t>cust_lname</w:t>
+      </w:r>
+      <w:proofErr w:type="spellEnd"/>
+      <w:r>
+        <w:rPr>
+          <w:rFonts w:cstheme="minorHAnsi"/>
+          <w:color w:val="000000" w:themeColor="text1"/>
+        </w:rPr>
+        <w:t xml:space="preserve"> </w:t>
+      </w:r>
+      <w:proofErr w:type="gramStart"/>
+      <w:r>
+        <w:rPr>
+          <w:rFonts w:cstheme="minorHAnsi"/>
+          <w:color w:val="000000" w:themeColor="text1"/>
+        </w:rPr>
+        <w:t>varchar(</w:t>
+      </w:r>
+      <w:proofErr w:type="gramEnd"/>
+      <w:r>
+        <w:rPr>
+          <w:rFonts w:cstheme="minorHAnsi"/>
+          <w:color w:val="000000" w:themeColor="text1"/>
+        </w:rPr>
+        <w:t>50) NOT NULL</w:t>
       </w:r>
       <w:r>
         <w:rPr>
@@ -1653,6 +2522,13 @@
           <w:color w:val="000000" w:themeColor="text1"/>
         </w:rPr>
         <w:tab/>
+      </w:r>
+      <w:proofErr w:type="spellStart"/>
+      <w:r>
+        <w:rPr>
+          <w:rFonts w:cstheme="minorHAnsi"/>
+          <w:color w:val="000000" w:themeColor="text1"/>
+        </w:rPr>
         <w:t>cust_</w:t>
       </w:r>
       <w:r>
@@ -1662,12 +2538,29 @@
         </w:rPr>
         <w:t>log_id</w:t>
       </w:r>
-      <w:r>
-        <w:rPr>
-          <w:rFonts w:cstheme="minorHAnsi"/>
-          <w:color w:val="000000" w:themeColor="text1"/>
-        </w:rPr>
-        <w:t xml:space="preserve"> varchar(50) NOT NULL</w:t>
+      <w:proofErr w:type="spellEnd"/>
+      <w:r>
+        <w:rPr>
+          <w:rFonts w:cstheme="minorHAnsi"/>
+          <w:color w:val="000000" w:themeColor="text1"/>
+        </w:rPr>
+        <w:t xml:space="preserve"> </w:t>
+      </w:r>
+      <w:proofErr w:type="gramStart"/>
+      <w:r>
+        <w:rPr>
+          <w:rFonts w:cstheme="minorHAnsi"/>
+          <w:color w:val="000000" w:themeColor="text1"/>
+        </w:rPr>
+        <w:t>varchar(</w:t>
+      </w:r>
+      <w:proofErr w:type="gramEnd"/>
+      <w:r>
+        <w:rPr>
+          <w:rFonts w:cstheme="minorHAnsi"/>
+          <w:color w:val="000000" w:themeColor="text1"/>
+        </w:rPr>
+        <w:t>50) NOT NULL</w:t>
       </w:r>
       <w:r>
         <w:rPr>
@@ -1694,6 +2587,13 @@
           <w:color w:val="000000" w:themeColor="text1"/>
         </w:rPr>
         <w:tab/>
+      </w:r>
+      <w:proofErr w:type="spellStart"/>
+      <w:r>
+        <w:rPr>
+          <w:rFonts w:cstheme="minorHAnsi"/>
+          <w:color w:val="000000" w:themeColor="text1"/>
+        </w:rPr>
         <w:t>cust_</w:t>
       </w:r>
       <w:r>
@@ -1703,12 +2603,29 @@
         </w:rPr>
         <w:t>log_pw</w:t>
       </w:r>
-      <w:r>
-        <w:rPr>
-          <w:rFonts w:cstheme="minorHAnsi"/>
-          <w:color w:val="000000" w:themeColor="text1"/>
-        </w:rPr>
-        <w:t xml:space="preserve"> varchar(50) NOT NULL</w:t>
+      <w:proofErr w:type="spellEnd"/>
+      <w:r>
+        <w:rPr>
+          <w:rFonts w:cstheme="minorHAnsi"/>
+          <w:color w:val="000000" w:themeColor="text1"/>
+        </w:rPr>
+        <w:t xml:space="preserve"> </w:t>
+      </w:r>
+      <w:proofErr w:type="gramStart"/>
+      <w:r>
+        <w:rPr>
+          <w:rFonts w:cstheme="minorHAnsi"/>
+          <w:color w:val="000000" w:themeColor="text1"/>
+        </w:rPr>
+        <w:t>varchar(</w:t>
+      </w:r>
+      <w:proofErr w:type="gramEnd"/>
+      <w:r>
+        <w:rPr>
+          <w:rFonts w:cstheme="minorHAnsi"/>
+          <w:color w:val="000000" w:themeColor="text1"/>
+        </w:rPr>
+        <w:t>50) NOT NULL</w:t>
       </w:r>
       <w:r>
         <w:rPr>
@@ -1737,7 +2654,47 @@
           <w:szCs w:val="20"/>
         </w:rPr>
         <w:tab/>
-        <w:t>CONSTRAINT cust_pkey PRIMARY KEY (cust_id)</w:t>
+        <w:t xml:space="preserve">CONSTRAINT </w:t>
+      </w:r>
+      <w:proofErr w:type="spellStart"/>
+      <w:r>
+        <w:rPr>
+          <w:rFonts w:ascii="Consolas" w:hAnsi="Consolas" w:cs="Consolas"/>
+          <w:color w:val="000000"/>
+          <w:sz w:val="20"/>
+          <w:szCs w:val="20"/>
+        </w:rPr>
+        <w:t>cust_pkey</w:t>
+      </w:r>
+      <w:proofErr w:type="spellEnd"/>
+      <w:r>
+        <w:rPr>
+          <w:rFonts w:ascii="Consolas" w:hAnsi="Consolas" w:cs="Consolas"/>
+          <w:color w:val="000000"/>
+          <w:sz w:val="20"/>
+          <w:szCs w:val="20"/>
+        </w:rPr>
+        <w:t xml:space="preserve"> PRIMARY KEY (</w:t>
+      </w:r>
+      <w:proofErr w:type="spellStart"/>
+      <w:r>
+        <w:rPr>
+          <w:rFonts w:ascii="Consolas" w:hAnsi="Consolas" w:cs="Consolas"/>
+          <w:color w:val="000000"/>
+          <w:sz w:val="20"/>
+          <w:szCs w:val="20"/>
+        </w:rPr>
+        <w:t>cust_id</w:t>
+      </w:r>
+      <w:proofErr w:type="spellEnd"/>
+      <w:r>
+        <w:rPr>
+          <w:rFonts w:ascii="Consolas" w:hAnsi="Consolas" w:cs="Consolas"/>
+          <w:color w:val="000000"/>
+          <w:sz w:val="20"/>
+          <w:szCs w:val="20"/>
+        </w:rPr>
+        <w:t>)</w:t>
       </w:r>
       <w:r>
         <w:rPr>
@@ -1764,8 +2721,34 @@
           <w:color w:val="000000" w:themeColor="text1"/>
         </w:rPr>
         <w:tab/>
-        <w:t>CONSTRAINT fk_bank FOREIGN KEY(</w:t>
-      </w:r>
+        <w:t xml:space="preserve">CONSTRAINT </w:t>
+      </w:r>
+      <w:proofErr w:type="spellStart"/>
+      <w:r>
+        <w:rPr>
+          <w:rFonts w:cstheme="minorHAnsi"/>
+          <w:color w:val="000000" w:themeColor="text1"/>
+        </w:rPr>
+        <w:t>fk_bank</w:t>
+      </w:r>
+      <w:proofErr w:type="spellEnd"/>
+      <w:r>
+        <w:rPr>
+          <w:rFonts w:cstheme="minorHAnsi"/>
+          <w:color w:val="000000" w:themeColor="text1"/>
+        </w:rPr>
+        <w:t xml:space="preserve"> FOREIGN </w:t>
+      </w:r>
+      <w:proofErr w:type="gramStart"/>
+      <w:r>
+        <w:rPr>
+          <w:rFonts w:cstheme="minorHAnsi"/>
+          <w:color w:val="000000" w:themeColor="text1"/>
+        </w:rPr>
+        <w:t>KEY(</w:t>
+      </w:r>
+      <w:proofErr w:type="spellStart"/>
+      <w:proofErr w:type="gramEnd"/>
       <w:r>
         <w:rPr>
           <w:rFonts w:cstheme="minorHAnsi"/>
@@ -1778,7 +2761,47 @@
           <w:rFonts w:cstheme="minorHAnsi"/>
           <w:color w:val="000000" w:themeColor="text1"/>
         </w:rPr>
-        <w:t>_bank_id) references bank.bank(bank_id)</w:t>
+        <w:t>_bank_id</w:t>
+      </w:r>
+      <w:proofErr w:type="spellEnd"/>
+      <w:r>
+        <w:rPr>
+          <w:rFonts w:cstheme="minorHAnsi"/>
+          <w:color w:val="000000" w:themeColor="text1"/>
+        </w:rPr>
+        <w:t xml:space="preserve">) references </w:t>
+      </w:r>
+      <w:proofErr w:type="spellStart"/>
+      <w:r>
+        <w:rPr>
+          <w:rFonts w:cstheme="minorHAnsi"/>
+          <w:color w:val="000000" w:themeColor="text1"/>
+        </w:rPr>
+        <w:t>bank.bank</w:t>
+      </w:r>
+      <w:proofErr w:type="spellEnd"/>
+      <w:r>
+        <w:rPr>
+          <w:rFonts w:cstheme="minorHAnsi"/>
+          <w:color w:val="000000" w:themeColor="text1"/>
+        </w:rPr>
+        <w:t>(</w:t>
+      </w:r>
+      <w:proofErr w:type="spellStart"/>
+      <w:r>
+        <w:rPr>
+          <w:rFonts w:cstheme="minorHAnsi"/>
+          <w:color w:val="000000" w:themeColor="text1"/>
+        </w:rPr>
+        <w:t>bank_id</w:t>
+      </w:r>
+      <w:proofErr w:type="spellEnd"/>
+      <w:r>
+        <w:rPr>
+          <w:rFonts w:cstheme="minorHAnsi"/>
+          <w:color w:val="000000" w:themeColor="text1"/>
+        </w:rPr>
+        <w:t>)</w:t>
       </w:r>
     </w:p>
     <w:p>
@@ -1843,45 +2866,99 @@
           <w:rFonts w:cstheme="minorHAnsi"/>
           <w:color w:val="000000" w:themeColor="text1"/>
         </w:rPr>
-        <w:t>--DROP TABLE IF EXISTS bank.account CASCADE;</w:t>
-      </w:r>
-    </w:p>
-    <w:p>
-      <w:pPr>
-        <w:autoSpaceDE w:val="0"/>
-        <w:autoSpaceDN w:val="0"/>
-        <w:adjustRightInd w:val="0"/>
-        <w:spacing w:after="0" w:line="240" w:lineRule="auto"/>
-        <w:rPr>
-          <w:rFonts w:cstheme="minorHAnsi"/>
-          <w:color w:val="000000" w:themeColor="text1"/>
-        </w:rPr>
-      </w:pPr>
-      <w:r>
-        <w:rPr>
-          <w:rFonts w:cstheme="minorHAnsi"/>
-          <w:color w:val="000000" w:themeColor="text1"/>
-        </w:rPr>
-        <w:t>--DROP TABLE IF EXISTS bank.account;</w:t>
-      </w:r>
-    </w:p>
-    <w:p>
-      <w:pPr>
-        <w:autoSpaceDE w:val="0"/>
-        <w:autoSpaceDN w:val="0"/>
-        <w:adjustRightInd w:val="0"/>
-        <w:spacing w:after="0" w:line="240" w:lineRule="auto"/>
-        <w:rPr>
-          <w:rFonts w:cstheme="minorHAnsi"/>
-          <w:color w:val="000000" w:themeColor="text1"/>
-        </w:rPr>
-      </w:pPr>
-      <w:r>
-        <w:rPr>
-          <w:rFonts w:cstheme="minorHAnsi"/>
-          <w:color w:val="000000" w:themeColor="text1"/>
-        </w:rPr>
-        <w:t>CREATE TABLE bank.account (</w:t>
+        <w:t xml:space="preserve">--DROP TABLE IF EXISTS </w:t>
+      </w:r>
+      <w:proofErr w:type="spellStart"/>
+      <w:proofErr w:type="gramStart"/>
+      <w:r>
+        <w:rPr>
+          <w:rFonts w:cstheme="minorHAnsi"/>
+          <w:color w:val="000000" w:themeColor="text1"/>
+        </w:rPr>
+        <w:t>bank.account</w:t>
+      </w:r>
+      <w:proofErr w:type="spellEnd"/>
+      <w:proofErr w:type="gramEnd"/>
+      <w:r>
+        <w:rPr>
+          <w:rFonts w:cstheme="minorHAnsi"/>
+          <w:color w:val="000000" w:themeColor="text1"/>
+        </w:rPr>
+        <w:t xml:space="preserve"> CASCADE;</w:t>
+      </w:r>
+    </w:p>
+    <w:p>
+      <w:pPr>
+        <w:autoSpaceDE w:val="0"/>
+        <w:autoSpaceDN w:val="0"/>
+        <w:adjustRightInd w:val="0"/>
+        <w:spacing w:after="0" w:line="240" w:lineRule="auto"/>
+        <w:rPr>
+          <w:rFonts w:cstheme="minorHAnsi"/>
+          <w:color w:val="000000" w:themeColor="text1"/>
+        </w:rPr>
+      </w:pPr>
+      <w:r>
+        <w:rPr>
+          <w:rFonts w:cstheme="minorHAnsi"/>
+          <w:color w:val="000000" w:themeColor="text1"/>
+        </w:rPr>
+        <w:t xml:space="preserve">--DROP TABLE IF EXISTS </w:t>
+      </w:r>
+      <w:proofErr w:type="spellStart"/>
+      <w:proofErr w:type="gramStart"/>
+      <w:r>
+        <w:rPr>
+          <w:rFonts w:cstheme="minorHAnsi"/>
+          <w:color w:val="000000" w:themeColor="text1"/>
+        </w:rPr>
+        <w:t>bank.account</w:t>
+      </w:r>
+      <w:proofErr w:type="spellEnd"/>
+      <w:proofErr w:type="gramEnd"/>
+      <w:r>
+        <w:rPr>
+          <w:rFonts w:cstheme="minorHAnsi"/>
+          <w:color w:val="000000" w:themeColor="text1"/>
+        </w:rPr>
+        <w:t>;</w:t>
+      </w:r>
+    </w:p>
+    <w:p>
+      <w:pPr>
+        <w:autoSpaceDE w:val="0"/>
+        <w:autoSpaceDN w:val="0"/>
+        <w:adjustRightInd w:val="0"/>
+        <w:spacing w:after="0" w:line="240" w:lineRule="auto"/>
+        <w:rPr>
+          <w:rFonts w:cstheme="minorHAnsi"/>
+          <w:color w:val="000000" w:themeColor="text1"/>
+        </w:rPr>
+      </w:pPr>
+      <w:r>
+        <w:rPr>
+          <w:rFonts w:cstheme="minorHAnsi"/>
+          <w:color w:val="000000" w:themeColor="text1"/>
+        </w:rPr>
+        <w:t xml:space="preserve">CREATE TABLE </w:t>
+      </w:r>
+      <w:proofErr w:type="spellStart"/>
+      <w:proofErr w:type="gramStart"/>
+      <w:r>
+        <w:rPr>
+          <w:rFonts w:cstheme="minorHAnsi"/>
+          <w:color w:val="000000" w:themeColor="text1"/>
+        </w:rPr>
+        <w:t>bank.account</w:t>
+      </w:r>
+      <w:proofErr w:type="spellEnd"/>
+      <w:proofErr w:type="gramEnd"/>
+      <w:r>
+        <w:rPr>
+          <w:rFonts w:cstheme="minorHAnsi"/>
+          <w:color w:val="000000" w:themeColor="text1"/>
+        </w:rPr>
+        <w:t xml:space="preserve"> (</w:t>
       </w:r>
     </w:p>
     <w:p>
@@ -1901,7 +2978,22 @@
           <w:color w:val="000000" w:themeColor="text1"/>
         </w:rPr>
         <w:tab/>
-        <w:t>acct_id serial NOT NULL,</w:t>
+      </w:r>
+      <w:proofErr w:type="spellStart"/>
+      <w:r>
+        <w:rPr>
+          <w:rFonts w:cstheme="minorHAnsi"/>
+          <w:color w:val="000000" w:themeColor="text1"/>
+        </w:rPr>
+        <w:t>acct_id</w:t>
+      </w:r>
+      <w:proofErr w:type="spellEnd"/>
+      <w:r>
+        <w:rPr>
+          <w:rFonts w:cstheme="minorHAnsi"/>
+          <w:color w:val="000000" w:themeColor="text1"/>
+        </w:rPr>
+        <w:t xml:space="preserve"> serial NOT NULL,</w:t>
       </w:r>
     </w:p>
     <w:p>
@@ -1921,7 +3013,38 @@
           <w:color w:val="000000" w:themeColor="text1"/>
         </w:rPr>
         <w:tab/>
-        <w:t>acct_owner_type varchar(1) NOT NULL</w:t>
+      </w:r>
+      <w:proofErr w:type="spellStart"/>
+      <w:r>
+        <w:rPr>
+          <w:rFonts w:cstheme="minorHAnsi"/>
+          <w:color w:val="000000" w:themeColor="text1"/>
+        </w:rPr>
+        <w:t>acct_owner_type</w:t>
+      </w:r>
+      <w:proofErr w:type="spellEnd"/>
+      <w:r>
+        <w:rPr>
+          <w:rFonts w:cstheme="minorHAnsi"/>
+          <w:color w:val="000000" w:themeColor="text1"/>
+        </w:rPr>
+        <w:t xml:space="preserve"> </w:t>
+      </w:r>
+      <w:proofErr w:type="gramStart"/>
+      <w:r>
+        <w:rPr>
+          <w:rFonts w:cstheme="minorHAnsi"/>
+          <w:color w:val="000000" w:themeColor="text1"/>
+        </w:rPr>
+        <w:t>varchar(</w:t>
+      </w:r>
+      <w:proofErr w:type="gramEnd"/>
+      <w:r>
+        <w:rPr>
+          <w:rFonts w:cstheme="minorHAnsi"/>
+          <w:color w:val="000000" w:themeColor="text1"/>
+        </w:rPr>
+        <w:t>1) NOT NULL</w:t>
       </w:r>
       <w:r>
         <w:rPr>
@@ -1950,7 +3073,29 @@
           <w:szCs w:val="20"/>
           <w:shd w:val="clear" w:color="auto" w:fill="E8F2FE"/>
         </w:rPr>
-        <w:t xml:space="preserve"> owner_type </w:t>
+        <w:t xml:space="preserve"> </w:t>
+      </w:r>
+      <w:proofErr w:type="spellStart"/>
+      <w:r>
+        <w:rPr>
+          <w:rFonts w:ascii="Consolas" w:hAnsi="Consolas" w:cs="Consolas"/>
+          <w:color w:val="000000"/>
+          <w:sz w:val="20"/>
+          <w:szCs w:val="20"/>
+          <w:shd w:val="clear" w:color="auto" w:fill="E8F2FE"/>
+        </w:rPr>
+        <w:t>owner_type</w:t>
+      </w:r>
+      <w:proofErr w:type="spellEnd"/>
+      <w:r>
+        <w:rPr>
+          <w:rFonts w:ascii="Consolas" w:hAnsi="Consolas" w:cs="Consolas"/>
+          <w:color w:val="000000"/>
+          <w:sz w:val="20"/>
+          <w:szCs w:val="20"/>
+          <w:shd w:val="clear" w:color="auto" w:fill="E8F2FE"/>
+        </w:rPr>
+        <w:t xml:space="preserve"> </w:t>
       </w:r>
       <w:r>
         <w:rPr>
@@ -1972,7 +3117,29 @@
           <w:szCs w:val="20"/>
           <w:shd w:val="clear" w:color="auto" w:fill="E8F2FE"/>
         </w:rPr>
-        <w:t xml:space="preserve">(acct_owner_type </w:t>
+        <w:t>(</w:t>
+      </w:r>
+      <w:proofErr w:type="spellStart"/>
+      <w:r>
+        <w:rPr>
+          <w:rFonts w:ascii="Consolas" w:hAnsi="Consolas" w:cs="Consolas"/>
+          <w:color w:val="000000"/>
+          <w:sz w:val="20"/>
+          <w:szCs w:val="20"/>
+          <w:shd w:val="clear" w:color="auto" w:fill="E8F2FE"/>
+        </w:rPr>
+        <w:t>acct_owner_type</w:t>
+      </w:r>
+      <w:proofErr w:type="spellEnd"/>
+      <w:r>
+        <w:rPr>
+          <w:rFonts w:ascii="Consolas" w:hAnsi="Consolas" w:cs="Consolas"/>
+          <w:color w:val="000000"/>
+          <w:sz w:val="20"/>
+          <w:szCs w:val="20"/>
+          <w:shd w:val="clear" w:color="auto" w:fill="E8F2FE"/>
+        </w:rPr>
+        <w:t xml:space="preserve"> </w:t>
       </w:r>
       <w:r>
         <w:rPr>
@@ -2054,7 +3221,22 @@
           <w:color w:val="000000" w:themeColor="text1"/>
         </w:rPr>
         <w:tab/>
-        <w:t>acct_bank_id int4 NOT NULL,</w:t>
+      </w:r>
+      <w:proofErr w:type="spellStart"/>
+      <w:r>
+        <w:rPr>
+          <w:rFonts w:cstheme="minorHAnsi"/>
+          <w:color w:val="000000" w:themeColor="text1"/>
+        </w:rPr>
+        <w:t>acct_bank_id</w:t>
+      </w:r>
+      <w:proofErr w:type="spellEnd"/>
+      <w:r>
+        <w:rPr>
+          <w:rFonts w:cstheme="minorHAnsi"/>
+          <w:color w:val="000000" w:themeColor="text1"/>
+        </w:rPr>
+        <w:t xml:space="preserve"> int4 NOT NULL,</w:t>
       </w:r>
     </w:p>
     <w:p>
@@ -2074,7 +3256,36 @@
           <w:color w:val="000000" w:themeColor="text1"/>
         </w:rPr>
         <w:tab/>
-        <w:t>acct_owner_id int4 NOT NULL,</w:t>
+      </w:r>
+      <w:proofErr w:type="spellStart"/>
+      <w:r>
+        <w:rPr>
+          <w:rFonts w:cstheme="minorHAnsi"/>
+          <w:color w:val="000000" w:themeColor="text1"/>
+        </w:rPr>
+        <w:t>acct_</w:t>
+      </w:r>
+      <w:r>
+        <w:rPr>
+          <w:rFonts w:cstheme="minorHAnsi"/>
+          <w:color w:val="000000" w:themeColor="text1"/>
+        </w:rPr>
+        <w:t>cust_</w:t>
+      </w:r>
+      <w:r>
+        <w:rPr>
+          <w:rFonts w:cstheme="minorHAnsi"/>
+          <w:color w:val="000000" w:themeColor="text1"/>
+        </w:rPr>
+        <w:t>own_id</w:t>
+      </w:r>
+      <w:proofErr w:type="spellEnd"/>
+      <w:r>
+        <w:rPr>
+          <w:rFonts w:cstheme="minorHAnsi"/>
+          <w:color w:val="000000" w:themeColor="text1"/>
+        </w:rPr>
+        <w:t xml:space="preserve"> int4,</w:t>
       </w:r>
     </w:p>
     <w:p>
@@ -2094,7 +3305,87 @@
           <w:color w:val="000000" w:themeColor="text1"/>
         </w:rPr>
         <w:tab/>
-        <w:t>acct_type varchar(1) NOT NULL</w:t>
+      </w:r>
+      <w:proofErr w:type="spellStart"/>
+      <w:r>
+        <w:rPr>
+          <w:rFonts w:cstheme="minorHAnsi"/>
+          <w:color w:val="000000" w:themeColor="text1"/>
+        </w:rPr>
+        <w:t>acct_</w:t>
+      </w:r>
+      <w:r>
+        <w:rPr>
+          <w:rFonts w:cstheme="minorHAnsi"/>
+          <w:color w:val="000000" w:themeColor="text1"/>
+        </w:rPr>
+        <w:t>emp_</w:t>
+      </w:r>
+      <w:r>
+        <w:rPr>
+          <w:rFonts w:cstheme="minorHAnsi"/>
+          <w:color w:val="000000" w:themeColor="text1"/>
+        </w:rPr>
+        <w:t>own_id</w:t>
+      </w:r>
+      <w:proofErr w:type="spellEnd"/>
+      <w:r>
+        <w:rPr>
+          <w:rFonts w:cstheme="minorHAnsi"/>
+          <w:color w:val="000000" w:themeColor="text1"/>
+        </w:rPr>
+        <w:t xml:space="preserve"> int4,</w:t>
+      </w:r>
+    </w:p>
+    <w:p>
+      <w:pPr>
+        <w:autoSpaceDE w:val="0"/>
+        <w:autoSpaceDN w:val="0"/>
+        <w:adjustRightInd w:val="0"/>
+        <w:spacing w:after="0" w:line="240" w:lineRule="auto"/>
+        <w:rPr>
+          <w:rFonts w:cstheme="minorHAnsi"/>
+          <w:color w:val="000000" w:themeColor="text1"/>
+        </w:rPr>
+      </w:pPr>
+      <w:r>
+        <w:rPr>
+          <w:rFonts w:cstheme="minorHAnsi"/>
+          <w:color w:val="000000" w:themeColor="text1"/>
+        </w:rPr>
+        <w:tab/>
+      </w:r>
+      <w:proofErr w:type="spellStart"/>
+      <w:r>
+        <w:rPr>
+          <w:rFonts w:cstheme="minorHAnsi"/>
+          <w:color w:val="000000" w:themeColor="text1"/>
+        </w:rPr>
+        <w:t>acct_type</w:t>
+      </w:r>
+      <w:proofErr w:type="spellEnd"/>
+      <w:r>
+        <w:rPr>
+          <w:rFonts w:cstheme="minorHAnsi"/>
+          <w:color w:val="000000" w:themeColor="text1"/>
+        </w:rPr>
+        <w:t xml:space="preserve"> </w:t>
+      </w:r>
+      <w:proofErr w:type="gramStart"/>
+      <w:r>
+        <w:rPr>
+          <w:rFonts w:cstheme="minorHAnsi"/>
+          <w:color w:val="000000" w:themeColor="text1"/>
+        </w:rPr>
+        <w:t>varchar(</w:t>
+      </w:r>
+      <w:proofErr w:type="gramEnd"/>
+      <w:r>
+        <w:rPr>
+          <w:rFonts w:cstheme="minorHAnsi"/>
+          <w:color w:val="000000" w:themeColor="text1"/>
+        </w:rPr>
+        <w:t>1) NOT NULL</w:t>
       </w:r>
       <w:r>
         <w:rPr>
@@ -2147,6 +3438,7 @@
         </w:rPr>
         <w:t>(</w:t>
       </w:r>
+      <w:proofErr w:type="spellStart"/>
       <w:r>
         <w:rPr>
           <w:rFonts w:ascii="Consolas" w:hAnsi="Consolas" w:cs="Consolas"/>
@@ -2165,7 +3457,18 @@
           <w:szCs w:val="20"/>
           <w:shd w:val="clear" w:color="auto" w:fill="E8F2FE"/>
         </w:rPr>
-        <w:t xml:space="preserve">type </w:t>
+        <w:t>type</w:t>
+      </w:r>
+      <w:proofErr w:type="spellEnd"/>
+      <w:r>
+        <w:rPr>
+          <w:rFonts w:ascii="Consolas" w:hAnsi="Consolas" w:cs="Consolas"/>
+          <w:color w:val="000000"/>
+          <w:sz w:val="20"/>
+          <w:szCs w:val="20"/>
+          <w:shd w:val="clear" w:color="auto" w:fill="E8F2FE"/>
+        </w:rPr>
+        <w:t xml:space="preserve"> </w:t>
       </w:r>
       <w:r>
         <w:rPr>
@@ -2287,7 +3590,22 @@
           <w:color w:val="000000" w:themeColor="text1"/>
         </w:rPr>
         <w:tab/>
-        <w:t>acct_approved bool,</w:t>
+      </w:r>
+      <w:proofErr w:type="spellStart"/>
+      <w:r>
+        <w:rPr>
+          <w:rFonts w:cstheme="minorHAnsi"/>
+          <w:color w:val="000000" w:themeColor="text1"/>
+        </w:rPr>
+        <w:t>acct_approved</w:t>
+      </w:r>
+      <w:proofErr w:type="spellEnd"/>
+      <w:r>
+        <w:rPr>
+          <w:rFonts w:cstheme="minorHAnsi"/>
+          <w:color w:val="000000" w:themeColor="text1"/>
+        </w:rPr>
+        <w:t xml:space="preserve"> bool,</w:t>
       </w:r>
     </w:p>
     <w:p>
@@ -2307,7 +3625,22 @@
           <w:color w:val="000000" w:themeColor="text1"/>
         </w:rPr>
         <w:tab/>
-        <w:t>acct_approving_emp_id int4,</w:t>
+      </w:r>
+      <w:proofErr w:type="spellStart"/>
+      <w:r>
+        <w:rPr>
+          <w:rFonts w:cstheme="minorHAnsi"/>
+          <w:color w:val="000000" w:themeColor="text1"/>
+        </w:rPr>
+        <w:t>acct_approving_emp_id</w:t>
+      </w:r>
+      <w:proofErr w:type="spellEnd"/>
+      <w:r>
+        <w:rPr>
+          <w:rFonts w:cstheme="minorHAnsi"/>
+          <w:color w:val="000000" w:themeColor="text1"/>
+        </w:rPr>
+        <w:t xml:space="preserve"> int4,</w:t>
       </w:r>
     </w:p>
     <w:p>
@@ -2327,7 +3660,22 @@
           <w:color w:val="000000" w:themeColor="text1"/>
         </w:rPr>
         <w:tab/>
-        <w:t>acct_approval_date timestamp,</w:t>
+      </w:r>
+      <w:proofErr w:type="spellStart"/>
+      <w:r>
+        <w:rPr>
+          <w:rFonts w:cstheme="minorHAnsi"/>
+          <w:color w:val="000000" w:themeColor="text1"/>
+        </w:rPr>
+        <w:t>acct_approval_date</w:t>
+      </w:r>
+      <w:proofErr w:type="spellEnd"/>
+      <w:r>
+        <w:rPr>
+          <w:rFonts w:cstheme="minorHAnsi"/>
+          <w:color w:val="000000" w:themeColor="text1"/>
+        </w:rPr>
+        <w:t xml:space="preserve"> timestamp,</w:t>
       </w:r>
     </w:p>
     <w:p>
@@ -2347,7 +3695,22 @@
           <w:color w:val="000000" w:themeColor="text1"/>
         </w:rPr>
         <w:tab/>
-        <w:t>acct_initial_deposit_amt decimal NOT NULL,</w:t>
+      </w:r>
+      <w:proofErr w:type="spellStart"/>
+      <w:r>
+        <w:rPr>
+          <w:rFonts w:cstheme="minorHAnsi"/>
+          <w:color w:val="000000" w:themeColor="text1"/>
+        </w:rPr>
+        <w:t>acct_initial_deposit_amt</w:t>
+      </w:r>
+      <w:proofErr w:type="spellEnd"/>
+      <w:r>
+        <w:rPr>
+          <w:rFonts w:cstheme="minorHAnsi"/>
+          <w:color w:val="000000" w:themeColor="text1"/>
+        </w:rPr>
+        <w:t xml:space="preserve"> decimal NOT NULL,</w:t>
       </w:r>
     </w:p>
     <w:p>
@@ -2367,7 +3730,22 @@
           <w:color w:val="000000" w:themeColor="text1"/>
         </w:rPr>
         <w:tab/>
-        <w:t>acct_current_bal decimal</w:t>
+      </w:r>
+      <w:proofErr w:type="spellStart"/>
+      <w:r>
+        <w:rPr>
+          <w:rFonts w:cstheme="minorHAnsi"/>
+          <w:color w:val="000000" w:themeColor="text1"/>
+        </w:rPr>
+        <w:t>acct_current_bal</w:t>
+      </w:r>
+      <w:proofErr w:type="spellEnd"/>
+      <w:r>
+        <w:rPr>
+          <w:rFonts w:cstheme="minorHAnsi"/>
+          <w:color w:val="000000" w:themeColor="text1"/>
+        </w:rPr>
+        <w:t xml:space="preserve"> decimal</w:t>
       </w:r>
       <w:r>
         <w:rPr>
@@ -2396,7 +3774,47 @@
           <w:szCs w:val="20"/>
         </w:rPr>
         <w:tab/>
-        <w:t>CONSTRAINT acct_pkey PRIMARY KEY (acct_id)</w:t>
+        <w:t xml:space="preserve">CONSTRAINT </w:t>
+      </w:r>
+      <w:proofErr w:type="spellStart"/>
+      <w:r>
+        <w:rPr>
+          <w:rFonts w:ascii="Consolas" w:hAnsi="Consolas" w:cs="Consolas"/>
+          <w:color w:val="000000"/>
+          <w:sz w:val="20"/>
+          <w:szCs w:val="20"/>
+        </w:rPr>
+        <w:t>acct_pkey</w:t>
+      </w:r>
+      <w:proofErr w:type="spellEnd"/>
+      <w:r>
+        <w:rPr>
+          <w:rFonts w:ascii="Consolas" w:hAnsi="Consolas" w:cs="Consolas"/>
+          <w:color w:val="000000"/>
+          <w:sz w:val="20"/>
+          <w:szCs w:val="20"/>
+        </w:rPr>
+        <w:t xml:space="preserve"> PRIMARY KEY (</w:t>
+      </w:r>
+      <w:proofErr w:type="spellStart"/>
+      <w:r>
+        <w:rPr>
+          <w:rFonts w:ascii="Consolas" w:hAnsi="Consolas" w:cs="Consolas"/>
+          <w:color w:val="000000"/>
+          <w:sz w:val="20"/>
+          <w:szCs w:val="20"/>
+        </w:rPr>
+        <w:t>acct_id</w:t>
+      </w:r>
+      <w:proofErr w:type="spellEnd"/>
+      <w:r>
+        <w:rPr>
+          <w:rFonts w:ascii="Consolas" w:hAnsi="Consolas" w:cs="Consolas"/>
+          <w:color w:val="000000"/>
+          <w:sz w:val="20"/>
+          <w:szCs w:val="20"/>
+        </w:rPr>
+        <w:t>)</w:t>
       </w:r>
       <w:r>
         <w:rPr>
@@ -2423,87 +3841,294 @@
           <w:color w:val="000000" w:themeColor="text1"/>
         </w:rPr>
         <w:tab/>
-        <w:t>CONSTRAINT fk_bank FOREIGN KEY(acct_bank_id) references bank.bank(bank_id)</w:t>
-      </w:r>
-    </w:p>
-    <w:p>
-      <w:pPr>
-        <w:autoSpaceDE w:val="0"/>
-        <w:autoSpaceDN w:val="0"/>
-        <w:adjustRightInd w:val="0"/>
-        <w:spacing w:after="0" w:line="240" w:lineRule="auto"/>
-        <w:rPr>
-          <w:rFonts w:cstheme="minorHAnsi"/>
-          <w:color w:val="000000" w:themeColor="text1"/>
-        </w:rPr>
-      </w:pPr>
-      <w:r>
-        <w:rPr>
-          <w:rFonts w:cstheme="minorHAnsi"/>
-          <w:color w:val="000000" w:themeColor="text1"/>
-        </w:rPr>
-        <w:t>--</w:t>
-      </w:r>
-      <w:r>
-        <w:rPr>
-          <w:rFonts w:cstheme="minorHAnsi"/>
-          <w:color w:val="000000" w:themeColor="text1"/>
-        </w:rPr>
-        <w:t>,</w:t>
-      </w:r>
-    </w:p>
-    <w:p>
-      <w:pPr>
-        <w:autoSpaceDE w:val="0"/>
-        <w:autoSpaceDN w:val="0"/>
-        <w:adjustRightInd w:val="0"/>
-        <w:spacing w:after="0" w:line="240" w:lineRule="auto"/>
-        <w:rPr>
-          <w:rFonts w:cstheme="minorHAnsi"/>
-          <w:color w:val="000000" w:themeColor="text1"/>
-        </w:rPr>
-      </w:pPr>
-      <w:r>
-        <w:rPr>
-          <w:rFonts w:cstheme="minorHAnsi"/>
-          <w:color w:val="000000" w:themeColor="text1"/>
-        </w:rPr>
-        <w:t>--</w:t>
-      </w:r>
+        <w:t xml:space="preserve">CONSTRAINT </w:t>
+      </w:r>
+      <w:proofErr w:type="spellStart"/>
+      <w:r>
+        <w:rPr>
+          <w:rFonts w:cstheme="minorHAnsi"/>
+          <w:color w:val="000000" w:themeColor="text1"/>
+        </w:rPr>
+        <w:t>fk_bank</w:t>
+      </w:r>
+      <w:proofErr w:type="spellEnd"/>
+      <w:r>
+        <w:rPr>
+          <w:rFonts w:cstheme="minorHAnsi"/>
+          <w:color w:val="000000" w:themeColor="text1"/>
+        </w:rPr>
+        <w:t xml:space="preserve"> FOREIGN </w:t>
+      </w:r>
+      <w:proofErr w:type="gramStart"/>
+      <w:r>
+        <w:rPr>
+          <w:rFonts w:cstheme="minorHAnsi"/>
+          <w:color w:val="000000" w:themeColor="text1"/>
+        </w:rPr>
+        <w:t>KEY(</w:t>
+      </w:r>
+      <w:proofErr w:type="spellStart"/>
+      <w:proofErr w:type="gramEnd"/>
+      <w:r>
+        <w:rPr>
+          <w:rFonts w:cstheme="minorHAnsi"/>
+          <w:color w:val="000000" w:themeColor="text1"/>
+        </w:rPr>
+        <w:t>acct_bank_id</w:t>
+      </w:r>
+      <w:proofErr w:type="spellEnd"/>
+      <w:r>
+        <w:rPr>
+          <w:rFonts w:cstheme="minorHAnsi"/>
+          <w:color w:val="000000" w:themeColor="text1"/>
+        </w:rPr>
+        <w:t xml:space="preserve">) references </w:t>
+      </w:r>
+      <w:proofErr w:type="spellStart"/>
+      <w:r>
+        <w:rPr>
+          <w:rFonts w:cstheme="minorHAnsi"/>
+          <w:color w:val="000000" w:themeColor="text1"/>
+        </w:rPr>
+        <w:t>bank.bank</w:t>
+      </w:r>
+      <w:proofErr w:type="spellEnd"/>
+      <w:r>
+        <w:rPr>
+          <w:rFonts w:cstheme="minorHAnsi"/>
+          <w:color w:val="000000" w:themeColor="text1"/>
+        </w:rPr>
+        <w:t>(</w:t>
+      </w:r>
+      <w:proofErr w:type="spellStart"/>
+      <w:r>
+        <w:rPr>
+          <w:rFonts w:cstheme="minorHAnsi"/>
+          <w:color w:val="000000" w:themeColor="text1"/>
+        </w:rPr>
+        <w:t>bank_id</w:t>
+      </w:r>
+      <w:proofErr w:type="spellEnd"/>
+      <w:r>
+        <w:rPr>
+          <w:rFonts w:cstheme="minorHAnsi"/>
+          <w:color w:val="000000" w:themeColor="text1"/>
+        </w:rPr>
+        <w:t>),</w:t>
+      </w:r>
+    </w:p>
+    <w:p>
+      <w:pPr>
+        <w:autoSpaceDE w:val="0"/>
+        <w:autoSpaceDN w:val="0"/>
+        <w:adjustRightInd w:val="0"/>
+        <w:spacing w:after="0" w:line="240" w:lineRule="auto"/>
+        <w:rPr>
+          <w:rFonts w:cstheme="minorHAnsi"/>
+          <w:color w:val="000000" w:themeColor="text1"/>
+        </w:rPr>
+      </w:pPr>
       <w:r>
         <w:rPr>
           <w:rFonts w:cstheme="minorHAnsi"/>
           <w:color w:val="000000" w:themeColor="text1"/>
         </w:rPr>
         <w:tab/>
-        <w:t>CONSTRAINT fk_cust FOREIGN KEY(acct_owner_id) references bank.customer(cust_id),</w:t>
-      </w:r>
-    </w:p>
-    <w:p>
-      <w:pPr>
-        <w:autoSpaceDE w:val="0"/>
-        <w:autoSpaceDN w:val="0"/>
-        <w:adjustRightInd w:val="0"/>
-        <w:spacing w:after="0" w:line="240" w:lineRule="auto"/>
-        <w:rPr>
-          <w:rFonts w:cstheme="minorHAnsi"/>
-          <w:color w:val="000000" w:themeColor="text1"/>
-        </w:rPr>
-      </w:pPr>
-      <w:r>
-        <w:rPr>
-          <w:rFonts w:cstheme="minorHAnsi"/>
-          <w:color w:val="000000" w:themeColor="text1"/>
-        </w:rPr>
-        <w:t>--</w:t>
-      </w:r>
+        <w:t xml:space="preserve">CONSTRAINT </w:t>
+      </w:r>
+      <w:proofErr w:type="spellStart"/>
+      <w:r>
+        <w:rPr>
+          <w:rFonts w:cstheme="minorHAnsi"/>
+          <w:color w:val="000000" w:themeColor="text1"/>
+        </w:rPr>
+        <w:t>fk_cust</w:t>
+      </w:r>
+      <w:proofErr w:type="spellEnd"/>
+      <w:r>
+        <w:rPr>
+          <w:rFonts w:cstheme="minorHAnsi"/>
+          <w:color w:val="000000" w:themeColor="text1"/>
+        </w:rPr>
+        <w:t xml:space="preserve"> FOREIGN </w:t>
+      </w:r>
+      <w:proofErr w:type="gramStart"/>
+      <w:r>
+        <w:rPr>
+          <w:rFonts w:cstheme="minorHAnsi"/>
+          <w:color w:val="000000" w:themeColor="text1"/>
+        </w:rPr>
+        <w:t>KEY(</w:t>
+      </w:r>
+      <w:proofErr w:type="spellStart"/>
+      <w:proofErr w:type="gramEnd"/>
+      <w:r>
+        <w:rPr>
+          <w:rFonts w:cstheme="minorHAnsi"/>
+          <w:color w:val="000000" w:themeColor="text1"/>
+        </w:rPr>
+        <w:t>acct_</w:t>
+      </w:r>
+      <w:r>
+        <w:rPr>
+          <w:rFonts w:cstheme="minorHAnsi"/>
+          <w:color w:val="000000" w:themeColor="text1"/>
+        </w:rPr>
+        <w:t>cust_</w:t>
+      </w:r>
+      <w:r>
+        <w:rPr>
+          <w:rFonts w:cstheme="minorHAnsi"/>
+          <w:color w:val="000000" w:themeColor="text1"/>
+        </w:rPr>
+        <w:t>own_id</w:t>
+      </w:r>
+      <w:proofErr w:type="spellEnd"/>
+      <w:r>
+        <w:rPr>
+          <w:rFonts w:cstheme="minorHAnsi"/>
+          <w:color w:val="000000" w:themeColor="text1"/>
+        </w:rPr>
+        <w:t xml:space="preserve">) references </w:t>
+      </w:r>
+      <w:proofErr w:type="spellStart"/>
+      <w:r>
+        <w:rPr>
+          <w:rFonts w:cstheme="minorHAnsi"/>
+          <w:color w:val="000000" w:themeColor="text1"/>
+        </w:rPr>
+        <w:t>bank.customer</w:t>
+      </w:r>
+      <w:proofErr w:type="spellEnd"/>
+      <w:r>
+        <w:rPr>
+          <w:rFonts w:cstheme="minorHAnsi"/>
+          <w:color w:val="000000" w:themeColor="text1"/>
+        </w:rPr>
+        <w:t>(</w:t>
+      </w:r>
+      <w:proofErr w:type="spellStart"/>
+      <w:r>
+        <w:rPr>
+          <w:rFonts w:cstheme="minorHAnsi"/>
+          <w:color w:val="000000" w:themeColor="text1"/>
+        </w:rPr>
+        <w:t>cust_id</w:t>
+      </w:r>
+      <w:proofErr w:type="spellEnd"/>
+      <w:r>
+        <w:rPr>
+          <w:rFonts w:cstheme="minorHAnsi"/>
+          <w:color w:val="000000" w:themeColor="text1"/>
+        </w:rPr>
+        <w:t>),</w:t>
+      </w:r>
+    </w:p>
+    <w:p>
+      <w:pPr>
+        <w:autoSpaceDE w:val="0"/>
+        <w:autoSpaceDN w:val="0"/>
+        <w:adjustRightInd w:val="0"/>
+        <w:spacing w:after="0" w:line="240" w:lineRule="auto"/>
+        <w:rPr>
+          <w:rFonts w:cstheme="minorHAnsi"/>
+          <w:color w:val="000000" w:themeColor="text1"/>
+        </w:rPr>
+      </w:pPr>
       <w:r>
         <w:rPr>
           <w:rFonts w:cstheme="minorHAnsi"/>
           <w:color w:val="000000" w:themeColor="text1"/>
         </w:rPr>
         <w:tab/>
-        <w:t>CONSTRAINT fk_emp FOREIGN KEY(acct_owner_id) references bank.employee(emp_id)</w:t>
+        <w:t xml:space="preserve">CONSTRAINT </w:t>
+      </w:r>
+      <w:proofErr w:type="spellStart"/>
+      <w:r>
+        <w:rPr>
+          <w:rFonts w:cstheme="minorHAnsi"/>
+          <w:color w:val="000000" w:themeColor="text1"/>
+        </w:rPr>
+        <w:t>fk_emp</w:t>
+      </w:r>
+      <w:proofErr w:type="spellEnd"/>
+      <w:r>
+        <w:rPr>
+          <w:rFonts w:cstheme="minorHAnsi"/>
+          <w:color w:val="000000" w:themeColor="text1"/>
+        </w:rPr>
+        <w:t xml:space="preserve"> FOREIGN </w:t>
+      </w:r>
+      <w:proofErr w:type="gramStart"/>
+      <w:r>
+        <w:rPr>
+          <w:rFonts w:cstheme="minorHAnsi"/>
+          <w:color w:val="000000" w:themeColor="text1"/>
+        </w:rPr>
+        <w:t>KEY(</w:t>
+      </w:r>
+      <w:proofErr w:type="spellStart"/>
+      <w:proofErr w:type="gramEnd"/>
+      <w:r>
+        <w:rPr>
+          <w:rFonts w:cstheme="minorHAnsi"/>
+          <w:color w:val="000000" w:themeColor="text1"/>
+        </w:rPr>
+        <w:t>acct_</w:t>
+      </w:r>
+      <w:r>
+        <w:rPr>
+          <w:rFonts w:cstheme="minorHAnsi"/>
+          <w:color w:val="000000" w:themeColor="text1"/>
+        </w:rPr>
+        <w:t>emp_</w:t>
+      </w:r>
+      <w:r>
+        <w:rPr>
+          <w:rFonts w:cstheme="minorHAnsi"/>
+          <w:color w:val="000000" w:themeColor="text1"/>
+        </w:rPr>
+        <w:t>own_id</w:t>
+      </w:r>
+      <w:proofErr w:type="spellEnd"/>
+      <w:r>
+        <w:rPr>
+          <w:rFonts w:cstheme="minorHAnsi"/>
+          <w:color w:val="000000" w:themeColor="text1"/>
+        </w:rPr>
+        <w:t xml:space="preserve">) references </w:t>
+      </w:r>
+      <w:proofErr w:type="spellStart"/>
+      <w:r>
+        <w:rPr>
+          <w:rFonts w:cstheme="minorHAnsi"/>
+          <w:color w:val="000000" w:themeColor="text1"/>
+        </w:rPr>
+        <w:t>bank.employee</w:t>
+      </w:r>
+      <w:proofErr w:type="spellEnd"/>
+      <w:r>
+        <w:rPr>
+          <w:rFonts w:cstheme="minorHAnsi"/>
+          <w:color w:val="000000" w:themeColor="text1"/>
+        </w:rPr>
+        <w:t>(</w:t>
+      </w:r>
+      <w:proofErr w:type="spellStart"/>
+      <w:r>
+        <w:rPr>
+          <w:rFonts w:cstheme="minorHAnsi"/>
+          <w:color w:val="000000" w:themeColor="text1"/>
+        </w:rPr>
+        <w:t>emp_id</w:t>
+      </w:r>
+      <w:proofErr w:type="spellEnd"/>
+      <w:r>
+        <w:rPr>
+          <w:rFonts w:cstheme="minorHAnsi"/>
+          <w:color w:val="000000" w:themeColor="text1"/>
+        </w:rPr>
+        <w:t>)</w:t>
       </w:r>
     </w:p>
     <w:p>
@@ -2553,26 +4178,62 @@
           <w:rFonts w:cstheme="minorHAnsi"/>
           <w:color w:val="000000" w:themeColor="text1"/>
         </w:rPr>
-        <w:t>--DROP TABLE IF EXISTS bank.transaction;</w:t>
-      </w:r>
-    </w:p>
-    <w:p>
-      <w:pPr>
-        <w:autoSpaceDE w:val="0"/>
-        <w:autoSpaceDN w:val="0"/>
-        <w:adjustRightInd w:val="0"/>
-        <w:spacing w:after="0" w:line="240" w:lineRule="auto"/>
-        <w:rPr>
-          <w:rFonts w:cstheme="minorHAnsi"/>
-          <w:color w:val="000000" w:themeColor="text1"/>
-        </w:rPr>
-      </w:pPr>
-      <w:r>
-        <w:rPr>
-          <w:rFonts w:cstheme="minorHAnsi"/>
-          <w:color w:val="000000" w:themeColor="text1"/>
-        </w:rPr>
-        <w:t>CREATE TABLE bank.transaction (</w:t>
+        <w:t xml:space="preserve">--DROP TABLE IF EXISTS </w:t>
+      </w:r>
+      <w:proofErr w:type="spellStart"/>
+      <w:proofErr w:type="gramStart"/>
+      <w:r>
+        <w:rPr>
+          <w:rFonts w:cstheme="minorHAnsi"/>
+          <w:color w:val="000000" w:themeColor="text1"/>
+        </w:rPr>
+        <w:t>bank.transaction</w:t>
+      </w:r>
+      <w:proofErr w:type="spellEnd"/>
+      <w:proofErr w:type="gramEnd"/>
+      <w:r>
+        <w:rPr>
+          <w:rFonts w:cstheme="minorHAnsi"/>
+          <w:color w:val="000000" w:themeColor="text1"/>
+        </w:rPr>
+        <w:t>;</w:t>
+      </w:r>
+    </w:p>
+    <w:p>
+      <w:pPr>
+        <w:autoSpaceDE w:val="0"/>
+        <w:autoSpaceDN w:val="0"/>
+        <w:adjustRightInd w:val="0"/>
+        <w:spacing w:after="0" w:line="240" w:lineRule="auto"/>
+        <w:rPr>
+          <w:rFonts w:cstheme="minorHAnsi"/>
+          <w:color w:val="000000" w:themeColor="text1"/>
+        </w:rPr>
+      </w:pPr>
+      <w:r>
+        <w:rPr>
+          <w:rFonts w:cstheme="minorHAnsi"/>
+          <w:color w:val="000000" w:themeColor="text1"/>
+        </w:rPr>
+        <w:t xml:space="preserve">CREATE TABLE </w:t>
+      </w:r>
+      <w:proofErr w:type="spellStart"/>
+      <w:proofErr w:type="gramStart"/>
+      <w:r>
+        <w:rPr>
+          <w:rFonts w:cstheme="minorHAnsi"/>
+          <w:color w:val="000000" w:themeColor="text1"/>
+        </w:rPr>
+        <w:t>bank.transaction</w:t>
+      </w:r>
+      <w:proofErr w:type="spellEnd"/>
+      <w:proofErr w:type="gramEnd"/>
+      <w:r>
+        <w:rPr>
+          <w:rFonts w:cstheme="minorHAnsi"/>
+          <w:color w:val="000000" w:themeColor="text1"/>
+        </w:rPr>
+        <w:t xml:space="preserve"> (</w:t>
       </w:r>
     </w:p>
     <w:p>
@@ -2592,7 +4253,22 @@
           <w:color w:val="000000" w:themeColor="text1"/>
         </w:rPr>
         <w:tab/>
-        <w:t>tran_id serial NOT NULL,</w:t>
+      </w:r>
+      <w:proofErr w:type="spellStart"/>
+      <w:r>
+        <w:rPr>
+          <w:rFonts w:cstheme="minorHAnsi"/>
+          <w:color w:val="000000" w:themeColor="text1"/>
+        </w:rPr>
+        <w:t>tran_id</w:t>
+      </w:r>
+      <w:proofErr w:type="spellEnd"/>
+      <w:r>
+        <w:rPr>
+          <w:rFonts w:cstheme="minorHAnsi"/>
+          <w:color w:val="000000" w:themeColor="text1"/>
+        </w:rPr>
+        <w:t xml:space="preserve"> serial NOT NULL,</w:t>
       </w:r>
     </w:p>
     <w:p>
@@ -2612,7 +4288,22 @@
           <w:color w:val="000000" w:themeColor="text1"/>
         </w:rPr>
         <w:tab/>
-        <w:t xml:space="preserve">tran_acct_id </w:t>
+      </w:r>
+      <w:proofErr w:type="spellStart"/>
+      <w:r>
+        <w:rPr>
+          <w:rFonts w:cstheme="minorHAnsi"/>
+          <w:color w:val="000000" w:themeColor="text1"/>
+        </w:rPr>
+        <w:t>tran_acct_id</w:t>
+      </w:r>
+      <w:proofErr w:type="spellEnd"/>
+      <w:r>
+        <w:rPr>
+          <w:rFonts w:cstheme="minorHAnsi"/>
+          <w:color w:val="000000" w:themeColor="text1"/>
+        </w:rPr>
+        <w:t xml:space="preserve"> </w:t>
       </w:r>
       <w:r>
         <w:rPr>
@@ -2646,7 +4337,22 @@
           <w:color w:val="000000" w:themeColor="text1"/>
         </w:rPr>
         <w:tab/>
-        <w:t xml:space="preserve">tran_bank_id </w:t>
+      </w:r>
+      <w:proofErr w:type="spellStart"/>
+      <w:r>
+        <w:rPr>
+          <w:rFonts w:cstheme="minorHAnsi"/>
+          <w:color w:val="000000" w:themeColor="text1"/>
+        </w:rPr>
+        <w:t>tran_bank_id</w:t>
+      </w:r>
+      <w:proofErr w:type="spellEnd"/>
+      <w:r>
+        <w:rPr>
+          <w:rFonts w:cstheme="minorHAnsi"/>
+          <w:color w:val="000000" w:themeColor="text1"/>
+        </w:rPr>
+        <w:t xml:space="preserve"> </w:t>
       </w:r>
       <w:r>
         <w:rPr>
@@ -2680,7 +4386,22 @@
           <w:color w:val="000000" w:themeColor="text1"/>
         </w:rPr>
         <w:tab/>
-        <w:t xml:space="preserve">tran_date timestamp </w:t>
+      </w:r>
+      <w:proofErr w:type="spellStart"/>
+      <w:r>
+        <w:rPr>
+          <w:rFonts w:cstheme="minorHAnsi"/>
+          <w:color w:val="000000" w:themeColor="text1"/>
+        </w:rPr>
+        <w:t>tran_date</w:t>
+      </w:r>
+      <w:proofErr w:type="spellEnd"/>
+      <w:r>
+        <w:rPr>
+          <w:rFonts w:cstheme="minorHAnsi"/>
+          <w:color w:val="000000" w:themeColor="text1"/>
+        </w:rPr>
+        <w:t xml:space="preserve"> timestamp </w:t>
       </w:r>
       <w:r>
         <w:rPr>
@@ -2721,7 +4442,38 @@
           <w:color w:val="000000" w:themeColor="text1"/>
         </w:rPr>
         <w:tab/>
-        <w:t>tran_type varchar(1) NOT NULL</w:t>
+      </w:r>
+      <w:proofErr w:type="spellStart"/>
+      <w:r>
+        <w:rPr>
+          <w:rFonts w:cstheme="minorHAnsi"/>
+          <w:color w:val="000000" w:themeColor="text1"/>
+        </w:rPr>
+        <w:t>tran_type</w:t>
+      </w:r>
+      <w:proofErr w:type="spellEnd"/>
+      <w:r>
+        <w:rPr>
+          <w:rFonts w:cstheme="minorHAnsi"/>
+          <w:color w:val="000000" w:themeColor="text1"/>
+        </w:rPr>
+        <w:t xml:space="preserve"> </w:t>
+      </w:r>
+      <w:proofErr w:type="gramStart"/>
+      <w:r>
+        <w:rPr>
+          <w:rFonts w:cstheme="minorHAnsi"/>
+          <w:color w:val="000000" w:themeColor="text1"/>
+        </w:rPr>
+        <w:t>varchar(</w:t>
+      </w:r>
+      <w:proofErr w:type="gramEnd"/>
+      <w:r>
+        <w:rPr>
+          <w:rFonts w:cstheme="minorHAnsi"/>
+          <w:color w:val="000000" w:themeColor="text1"/>
+        </w:rPr>
+        <w:t>1) NOT NULL</w:t>
       </w:r>
       <w:r>
         <w:rPr>
@@ -2777,7 +4529,29 @@
           <w:szCs w:val="20"/>
           <w:shd w:val="clear" w:color="auto" w:fill="E8F2FE"/>
         </w:rPr>
-        <w:t xml:space="preserve">(tran_type </w:t>
+        <w:t>(</w:t>
+      </w:r>
+      <w:proofErr w:type="spellStart"/>
+      <w:r>
+        <w:rPr>
+          <w:rFonts w:ascii="Consolas" w:hAnsi="Consolas" w:cs="Consolas"/>
+          <w:color w:val="000000"/>
+          <w:sz w:val="20"/>
+          <w:szCs w:val="20"/>
+          <w:shd w:val="clear" w:color="auto" w:fill="E8F2FE"/>
+        </w:rPr>
+        <w:t>tran_type</w:t>
+      </w:r>
+      <w:proofErr w:type="spellEnd"/>
+      <w:r>
+        <w:rPr>
+          <w:rFonts w:ascii="Consolas" w:hAnsi="Consolas" w:cs="Consolas"/>
+          <w:color w:val="000000"/>
+          <w:sz w:val="20"/>
+          <w:szCs w:val="20"/>
+          <w:shd w:val="clear" w:color="auto" w:fill="E8F2FE"/>
+        </w:rPr>
+        <w:t xml:space="preserve"> </w:t>
       </w:r>
       <w:r>
         <w:rPr>
@@ -2906,7 +4680,22 @@
           <w:color w:val="000000" w:themeColor="text1"/>
         </w:rPr>
         <w:tab/>
-        <w:t>tran_transfer_to_acct_id int4,</w:t>
+      </w:r>
+      <w:proofErr w:type="spellStart"/>
+      <w:r>
+        <w:rPr>
+          <w:rFonts w:cstheme="minorHAnsi"/>
+          <w:color w:val="000000" w:themeColor="text1"/>
+        </w:rPr>
+        <w:t>tran_transfer_to_acct_id</w:t>
+      </w:r>
+      <w:proofErr w:type="spellEnd"/>
+      <w:r>
+        <w:rPr>
+          <w:rFonts w:cstheme="minorHAnsi"/>
+          <w:color w:val="000000" w:themeColor="text1"/>
+        </w:rPr>
+        <w:t xml:space="preserve"> int4,</w:t>
       </w:r>
     </w:p>
     <w:p>
@@ -2926,7 +4715,22 @@
           <w:color w:val="000000" w:themeColor="text1"/>
         </w:rPr>
         <w:tab/>
-        <w:t>tran_transfer_from_acct_id int4,</w:t>
+      </w:r>
+      <w:proofErr w:type="spellStart"/>
+      <w:r>
+        <w:rPr>
+          <w:rFonts w:cstheme="minorHAnsi"/>
+          <w:color w:val="000000" w:themeColor="text1"/>
+        </w:rPr>
+        <w:t>tran_transfer_from_acct_id</w:t>
+      </w:r>
+      <w:proofErr w:type="spellEnd"/>
+      <w:r>
+        <w:rPr>
+          <w:rFonts w:cstheme="minorHAnsi"/>
+          <w:color w:val="000000" w:themeColor="text1"/>
+        </w:rPr>
+        <w:t xml:space="preserve"> int4,</w:t>
       </w:r>
     </w:p>
     <w:p>
@@ -2946,7 +4750,22 @@
           <w:color w:val="000000" w:themeColor="text1"/>
         </w:rPr>
         <w:tab/>
-        <w:t>tran_transfer_from_accepted bool</w:t>
+      </w:r>
+      <w:proofErr w:type="spellStart"/>
+      <w:r>
+        <w:rPr>
+          <w:rFonts w:cstheme="minorHAnsi"/>
+          <w:color w:val="000000" w:themeColor="text1"/>
+        </w:rPr>
+        <w:t>tran_transfer_from_accepted</w:t>
+      </w:r>
+      <w:proofErr w:type="spellEnd"/>
+      <w:r>
+        <w:rPr>
+          <w:rFonts w:cstheme="minorHAnsi"/>
+          <w:color w:val="000000" w:themeColor="text1"/>
+        </w:rPr>
+        <w:t xml:space="preserve"> bool</w:t>
       </w:r>
       <w:r>
         <w:rPr>
@@ -2980,6 +4799,13 @@
           <w:color w:val="000000" w:themeColor="text1"/>
         </w:rPr>
         <w:tab/>
+      </w:r>
+      <w:proofErr w:type="spellStart"/>
+      <w:r>
+        <w:rPr>
+          <w:rFonts w:cstheme="minorHAnsi"/>
+          <w:color w:val="000000" w:themeColor="text1"/>
+        </w:rPr>
         <w:t>tran_am</w:t>
       </w:r>
       <w:r>
@@ -2989,6 +4815,7 @@
         </w:rPr>
         <w:t>t</w:t>
       </w:r>
+      <w:proofErr w:type="spellEnd"/>
       <w:r>
         <w:rPr>
           <w:rFonts w:cstheme="minorHAnsi"/>
@@ -3023,7 +4850,47 @@
           <w:szCs w:val="20"/>
         </w:rPr>
         <w:tab/>
-        <w:t>CONSTRAINT tran_pkey PRIMARY KEY (tran_id)</w:t>
+        <w:t xml:space="preserve">CONSTRAINT </w:t>
+      </w:r>
+      <w:proofErr w:type="spellStart"/>
+      <w:r>
+        <w:rPr>
+          <w:rFonts w:ascii="Consolas" w:hAnsi="Consolas" w:cs="Consolas"/>
+          <w:color w:val="000000"/>
+          <w:sz w:val="20"/>
+          <w:szCs w:val="20"/>
+        </w:rPr>
+        <w:t>tran_pkey</w:t>
+      </w:r>
+      <w:proofErr w:type="spellEnd"/>
+      <w:r>
+        <w:rPr>
+          <w:rFonts w:ascii="Consolas" w:hAnsi="Consolas" w:cs="Consolas"/>
+          <w:color w:val="000000"/>
+          <w:sz w:val="20"/>
+          <w:szCs w:val="20"/>
+        </w:rPr>
+        <w:t xml:space="preserve"> PRIMARY KEY (</w:t>
+      </w:r>
+      <w:proofErr w:type="spellStart"/>
+      <w:r>
+        <w:rPr>
+          <w:rFonts w:ascii="Consolas" w:hAnsi="Consolas" w:cs="Consolas"/>
+          <w:color w:val="000000"/>
+          <w:sz w:val="20"/>
+          <w:szCs w:val="20"/>
+        </w:rPr>
+        <w:t>tran_id</w:t>
+      </w:r>
+      <w:proofErr w:type="spellEnd"/>
+      <w:r>
+        <w:rPr>
+          <w:rFonts w:ascii="Consolas" w:hAnsi="Consolas" w:cs="Consolas"/>
+          <w:color w:val="000000"/>
+          <w:sz w:val="20"/>
+          <w:szCs w:val="20"/>
+        </w:rPr>
+        <w:t>)</w:t>
       </w:r>
       <w:r>
         <w:rPr>
@@ -3050,7 +4917,80 @@
           <w:color w:val="000000" w:themeColor="text1"/>
         </w:rPr>
         <w:tab/>
-        <w:t>CONSTRAINT fk_acct FOREIGN KEY(tran_acct_id) references bank.account(acct_id),</w:t>
+        <w:t xml:space="preserve">CONSTRAINT </w:t>
+      </w:r>
+      <w:proofErr w:type="spellStart"/>
+      <w:r>
+        <w:rPr>
+          <w:rFonts w:cstheme="minorHAnsi"/>
+          <w:color w:val="000000" w:themeColor="text1"/>
+        </w:rPr>
+        <w:t>fk_acct</w:t>
+      </w:r>
+      <w:proofErr w:type="spellEnd"/>
+      <w:r>
+        <w:rPr>
+          <w:rFonts w:cstheme="minorHAnsi"/>
+          <w:color w:val="000000" w:themeColor="text1"/>
+        </w:rPr>
+        <w:t xml:space="preserve"> FOREIGN </w:t>
+      </w:r>
+      <w:proofErr w:type="gramStart"/>
+      <w:r>
+        <w:rPr>
+          <w:rFonts w:cstheme="minorHAnsi"/>
+          <w:color w:val="000000" w:themeColor="text1"/>
+        </w:rPr>
+        <w:t>KEY(</w:t>
+      </w:r>
+      <w:proofErr w:type="spellStart"/>
+      <w:proofErr w:type="gramEnd"/>
+      <w:r>
+        <w:rPr>
+          <w:rFonts w:cstheme="minorHAnsi"/>
+          <w:color w:val="000000" w:themeColor="text1"/>
+        </w:rPr>
+        <w:t>tran_acct_id</w:t>
+      </w:r>
+      <w:proofErr w:type="spellEnd"/>
+      <w:r>
+        <w:rPr>
+          <w:rFonts w:cstheme="minorHAnsi"/>
+          <w:color w:val="000000" w:themeColor="text1"/>
+        </w:rPr>
+        <w:t xml:space="preserve">) references </w:t>
+      </w:r>
+      <w:proofErr w:type="spellStart"/>
+      <w:r>
+        <w:rPr>
+          <w:rFonts w:cstheme="minorHAnsi"/>
+          <w:color w:val="000000" w:themeColor="text1"/>
+        </w:rPr>
+        <w:t>bank.account</w:t>
+      </w:r>
+      <w:proofErr w:type="spellEnd"/>
+      <w:r>
+        <w:rPr>
+          <w:rFonts w:cstheme="minorHAnsi"/>
+          <w:color w:val="000000" w:themeColor="text1"/>
+        </w:rPr>
+        <w:t>(</w:t>
+      </w:r>
+      <w:proofErr w:type="spellStart"/>
+      <w:r>
+        <w:rPr>
+          <w:rFonts w:cstheme="minorHAnsi"/>
+          <w:color w:val="000000" w:themeColor="text1"/>
+        </w:rPr>
+        <w:t>acct_id</w:t>
+      </w:r>
+      <w:proofErr w:type="spellEnd"/>
+      <w:r>
+        <w:rPr>
+          <w:rFonts w:cstheme="minorHAnsi"/>
+          <w:color w:val="000000" w:themeColor="text1"/>
+        </w:rPr>
+        <w:t>),</w:t>
       </w:r>
     </w:p>
     <w:p>
@@ -3070,7 +5010,80 @@
           <w:color w:val="000000" w:themeColor="text1"/>
         </w:rPr>
         <w:tab/>
-        <w:t>CONSTRAINT fk_bank FOREIGN KEY(tran_bank_id) references bank.bank(bank_id),</w:t>
+        <w:t xml:space="preserve">CONSTRAINT </w:t>
+      </w:r>
+      <w:proofErr w:type="spellStart"/>
+      <w:r>
+        <w:rPr>
+          <w:rFonts w:cstheme="minorHAnsi"/>
+          <w:color w:val="000000" w:themeColor="text1"/>
+        </w:rPr>
+        <w:t>fk_bank</w:t>
+      </w:r>
+      <w:proofErr w:type="spellEnd"/>
+      <w:r>
+        <w:rPr>
+          <w:rFonts w:cstheme="minorHAnsi"/>
+          <w:color w:val="000000" w:themeColor="text1"/>
+        </w:rPr>
+        <w:t xml:space="preserve"> FOREIGN </w:t>
+      </w:r>
+      <w:proofErr w:type="gramStart"/>
+      <w:r>
+        <w:rPr>
+          <w:rFonts w:cstheme="minorHAnsi"/>
+          <w:color w:val="000000" w:themeColor="text1"/>
+        </w:rPr>
+        <w:t>KEY(</w:t>
+      </w:r>
+      <w:proofErr w:type="spellStart"/>
+      <w:proofErr w:type="gramEnd"/>
+      <w:r>
+        <w:rPr>
+          <w:rFonts w:cstheme="minorHAnsi"/>
+          <w:color w:val="000000" w:themeColor="text1"/>
+        </w:rPr>
+        <w:t>tran_bank_id</w:t>
+      </w:r>
+      <w:proofErr w:type="spellEnd"/>
+      <w:r>
+        <w:rPr>
+          <w:rFonts w:cstheme="minorHAnsi"/>
+          <w:color w:val="000000" w:themeColor="text1"/>
+        </w:rPr>
+        <w:t xml:space="preserve">) references </w:t>
+      </w:r>
+      <w:proofErr w:type="spellStart"/>
+      <w:r>
+        <w:rPr>
+          <w:rFonts w:cstheme="minorHAnsi"/>
+          <w:color w:val="000000" w:themeColor="text1"/>
+        </w:rPr>
+        <w:t>bank.bank</w:t>
+      </w:r>
+      <w:proofErr w:type="spellEnd"/>
+      <w:r>
+        <w:rPr>
+          <w:rFonts w:cstheme="minorHAnsi"/>
+          <w:color w:val="000000" w:themeColor="text1"/>
+        </w:rPr>
+        <w:t>(</w:t>
+      </w:r>
+      <w:proofErr w:type="spellStart"/>
+      <w:r>
+        <w:rPr>
+          <w:rFonts w:cstheme="minorHAnsi"/>
+          <w:color w:val="000000" w:themeColor="text1"/>
+        </w:rPr>
+        <w:t>bank_id</w:t>
+      </w:r>
+      <w:proofErr w:type="spellEnd"/>
+      <w:r>
+        <w:rPr>
+          <w:rFonts w:cstheme="minorHAnsi"/>
+          <w:color w:val="000000" w:themeColor="text1"/>
+        </w:rPr>
+        <w:t>),</w:t>
       </w:r>
     </w:p>
     <w:p>
@@ -3090,7 +5103,80 @@
           <w:color w:val="000000" w:themeColor="text1"/>
         </w:rPr>
         <w:tab/>
-        <w:t>CONSTRAINT fk_xfer_to FOREIGN KEY(tran_acct_id) references bank.account(acct_id),</w:t>
+        <w:t xml:space="preserve">CONSTRAINT </w:t>
+      </w:r>
+      <w:proofErr w:type="spellStart"/>
+      <w:r>
+        <w:rPr>
+          <w:rFonts w:cstheme="minorHAnsi"/>
+          <w:color w:val="000000" w:themeColor="text1"/>
+        </w:rPr>
+        <w:t>fk_xfer_to</w:t>
+      </w:r>
+      <w:proofErr w:type="spellEnd"/>
+      <w:r>
+        <w:rPr>
+          <w:rFonts w:cstheme="minorHAnsi"/>
+          <w:color w:val="000000" w:themeColor="text1"/>
+        </w:rPr>
+        <w:t xml:space="preserve"> FOREIGN </w:t>
+      </w:r>
+      <w:proofErr w:type="gramStart"/>
+      <w:r>
+        <w:rPr>
+          <w:rFonts w:cstheme="minorHAnsi"/>
+          <w:color w:val="000000" w:themeColor="text1"/>
+        </w:rPr>
+        <w:t>KEY(</w:t>
+      </w:r>
+      <w:proofErr w:type="spellStart"/>
+      <w:proofErr w:type="gramEnd"/>
+      <w:r>
+        <w:rPr>
+          <w:rFonts w:cstheme="minorHAnsi"/>
+          <w:color w:val="000000" w:themeColor="text1"/>
+        </w:rPr>
+        <w:t>tran_transfer_to_acct_id</w:t>
+      </w:r>
+      <w:proofErr w:type="spellEnd"/>
+      <w:r>
+        <w:rPr>
+          <w:rFonts w:cstheme="minorHAnsi"/>
+          <w:color w:val="000000" w:themeColor="text1"/>
+        </w:rPr>
+        <w:t xml:space="preserve">) references </w:t>
+      </w:r>
+      <w:proofErr w:type="spellStart"/>
+      <w:r>
+        <w:rPr>
+          <w:rFonts w:cstheme="minorHAnsi"/>
+          <w:color w:val="000000" w:themeColor="text1"/>
+        </w:rPr>
+        <w:t>bank.account</w:t>
+      </w:r>
+      <w:proofErr w:type="spellEnd"/>
+      <w:r>
+        <w:rPr>
+          <w:rFonts w:cstheme="minorHAnsi"/>
+          <w:color w:val="000000" w:themeColor="text1"/>
+        </w:rPr>
+        <w:t>(</w:t>
+      </w:r>
+      <w:proofErr w:type="spellStart"/>
+      <w:r>
+        <w:rPr>
+          <w:rFonts w:cstheme="minorHAnsi"/>
+          <w:color w:val="000000" w:themeColor="text1"/>
+        </w:rPr>
+        <w:t>acct_id</w:t>
+      </w:r>
+      <w:proofErr w:type="spellEnd"/>
+      <w:r>
+        <w:rPr>
+          <w:rFonts w:cstheme="minorHAnsi"/>
+          <w:color w:val="000000" w:themeColor="text1"/>
+        </w:rPr>
+        <w:t>),</w:t>
       </w:r>
     </w:p>
     <w:p>
@@ -3110,7 +5196,80 @@
           <w:color w:val="000000" w:themeColor="text1"/>
         </w:rPr>
         <w:tab/>
-        <w:t>CONSTRAINT fk_xfer_from FOREIGN KEY(tran_acct_id) references bank.account(acct_id)</w:t>
+        <w:t xml:space="preserve">CONSTRAINT </w:t>
+      </w:r>
+      <w:proofErr w:type="spellStart"/>
+      <w:r>
+        <w:rPr>
+          <w:rFonts w:cstheme="minorHAnsi"/>
+          <w:color w:val="000000" w:themeColor="text1"/>
+        </w:rPr>
+        <w:t>fk_xfer_from</w:t>
+      </w:r>
+      <w:proofErr w:type="spellEnd"/>
+      <w:r>
+        <w:rPr>
+          <w:rFonts w:cstheme="minorHAnsi"/>
+          <w:color w:val="000000" w:themeColor="text1"/>
+        </w:rPr>
+        <w:t xml:space="preserve"> FOREIGN </w:t>
+      </w:r>
+      <w:proofErr w:type="gramStart"/>
+      <w:r>
+        <w:rPr>
+          <w:rFonts w:cstheme="minorHAnsi"/>
+          <w:color w:val="000000" w:themeColor="text1"/>
+        </w:rPr>
+        <w:t>KEY(</w:t>
+      </w:r>
+      <w:proofErr w:type="spellStart"/>
+      <w:proofErr w:type="gramEnd"/>
+      <w:r>
+        <w:rPr>
+          <w:rFonts w:cstheme="minorHAnsi"/>
+          <w:color w:val="000000" w:themeColor="text1"/>
+        </w:rPr>
+        <w:t>tran_transfer_from_acct_id</w:t>
+      </w:r>
+      <w:proofErr w:type="spellEnd"/>
+      <w:r>
+        <w:rPr>
+          <w:rFonts w:cstheme="minorHAnsi"/>
+          <w:color w:val="000000" w:themeColor="text1"/>
+        </w:rPr>
+        <w:t xml:space="preserve">) references </w:t>
+      </w:r>
+      <w:proofErr w:type="spellStart"/>
+      <w:r>
+        <w:rPr>
+          <w:rFonts w:cstheme="minorHAnsi"/>
+          <w:color w:val="000000" w:themeColor="text1"/>
+        </w:rPr>
+        <w:t>bank.account</w:t>
+      </w:r>
+      <w:proofErr w:type="spellEnd"/>
+      <w:r>
+        <w:rPr>
+          <w:rFonts w:cstheme="minorHAnsi"/>
+          <w:color w:val="000000" w:themeColor="text1"/>
+        </w:rPr>
+        <w:t>(</w:t>
+      </w:r>
+      <w:proofErr w:type="spellStart"/>
+      <w:r>
+        <w:rPr>
+          <w:rFonts w:cstheme="minorHAnsi"/>
+          <w:color w:val="000000" w:themeColor="text1"/>
+        </w:rPr>
+        <w:t>acct_id</w:t>
+      </w:r>
+      <w:proofErr w:type="spellEnd"/>
+      <w:r>
+        <w:rPr>
+          <w:rFonts w:cstheme="minorHAnsi"/>
+          <w:color w:val="000000" w:themeColor="text1"/>
+        </w:rPr>
+        <w:t>)</w:t>
       </w:r>
     </w:p>
     <w:p>
@@ -3131,6 +5290,14 @@
         </w:rPr>
         <w:t>);</w:t>
       </w:r>
+    </w:p>
+    <w:p>
+      <w:pPr>
+        <w:rPr>
+          <w:rFonts w:cstheme="minorHAnsi"/>
+          <w:color w:val="000000" w:themeColor="text1"/>
+        </w:rPr>
+      </w:pPr>
       <w:r>
         <w:rPr>
           <w:rFonts w:cstheme="minorHAnsi"/>
@@ -3246,29 +5413,82 @@
           <w:sz w:val="20"/>
           <w:szCs w:val="20"/>
         </w:rPr>
-        <w:t xml:space="preserve"> bank.bank</w:t>
-      </w:r>
-    </w:p>
-    <w:p>
-      <w:pPr>
-        <w:autoSpaceDE w:val="0"/>
-        <w:autoSpaceDN w:val="0"/>
-        <w:adjustRightInd w:val="0"/>
-        <w:spacing w:after="0" w:line="240" w:lineRule="auto"/>
-        <w:rPr>
-          <w:rFonts w:ascii="Consolas" w:hAnsi="Consolas" w:cs="Consolas"/>
-          <w:sz w:val="20"/>
-          <w:szCs w:val="20"/>
-        </w:rPr>
-      </w:pPr>
-      <w:r>
-        <w:rPr>
-          <w:rFonts w:ascii="Consolas" w:hAnsi="Consolas" w:cs="Consolas"/>
-          <w:color w:val="000000"/>
-          <w:sz w:val="20"/>
-          <w:szCs w:val="20"/>
-        </w:rPr>
-        <w:t>(bank_name, bank_address)</w:t>
+        <w:t xml:space="preserve"> </w:t>
+      </w:r>
+      <w:proofErr w:type="spellStart"/>
+      <w:proofErr w:type="gramStart"/>
+      <w:r>
+        <w:rPr>
+          <w:rFonts w:ascii="Consolas" w:hAnsi="Consolas" w:cs="Consolas"/>
+          <w:color w:val="000000"/>
+          <w:sz w:val="20"/>
+          <w:szCs w:val="20"/>
+        </w:rPr>
+        <w:t>bank.bank</w:t>
+      </w:r>
+      <w:proofErr w:type="spellEnd"/>
+      <w:proofErr w:type="gramEnd"/>
+    </w:p>
+    <w:p>
+      <w:pPr>
+        <w:autoSpaceDE w:val="0"/>
+        <w:autoSpaceDN w:val="0"/>
+        <w:adjustRightInd w:val="0"/>
+        <w:spacing w:after="0" w:line="240" w:lineRule="auto"/>
+        <w:rPr>
+          <w:rFonts w:ascii="Consolas" w:hAnsi="Consolas" w:cs="Consolas"/>
+          <w:sz w:val="20"/>
+          <w:szCs w:val="20"/>
+        </w:rPr>
+      </w:pPr>
+      <w:r>
+        <w:rPr>
+          <w:rFonts w:ascii="Consolas" w:hAnsi="Consolas" w:cs="Consolas"/>
+          <w:color w:val="000000"/>
+          <w:sz w:val="20"/>
+          <w:szCs w:val="20"/>
+        </w:rPr>
+        <w:t>(</w:t>
+      </w:r>
+      <w:proofErr w:type="spellStart"/>
+      <w:r>
+        <w:rPr>
+          <w:rFonts w:ascii="Consolas" w:hAnsi="Consolas" w:cs="Consolas"/>
+          <w:color w:val="000000"/>
+          <w:sz w:val="20"/>
+          <w:szCs w:val="20"/>
+        </w:rPr>
+        <w:t>bank_name</w:t>
+      </w:r>
+      <w:proofErr w:type="spellEnd"/>
+      <w:r>
+        <w:rPr>
+          <w:rFonts w:ascii="Consolas" w:hAnsi="Consolas" w:cs="Consolas"/>
+          <w:color w:val="000000"/>
+          <w:sz w:val="20"/>
+          <w:szCs w:val="20"/>
+        </w:rPr>
+        <w:t xml:space="preserve">, </w:t>
+      </w:r>
+      <w:proofErr w:type="spellStart"/>
+      <w:r>
+        <w:rPr>
+          <w:rFonts w:ascii="Consolas" w:hAnsi="Consolas" w:cs="Consolas"/>
+          <w:color w:val="000000"/>
+          <w:sz w:val="20"/>
+          <w:szCs w:val="20"/>
+        </w:rPr>
+        <w:t>bank_address</w:t>
+      </w:r>
+      <w:proofErr w:type="spellEnd"/>
+      <w:r>
+        <w:rPr>
+          <w:rFonts w:ascii="Consolas" w:hAnsi="Consolas" w:cs="Consolas"/>
+          <w:color w:val="000000"/>
+          <w:sz w:val="20"/>
+          <w:szCs w:val="20"/>
+        </w:rPr>
+        <w:t>)</w:t>
       </w:r>
     </w:p>
     <w:p>
@@ -3343,6 +5563,7 @@
         </w:rPr>
         <w:t>'123 Main St, Houston, TX 77000'</w:t>
       </w:r>
+      <w:proofErr w:type="gramStart"/>
       <w:r>
         <w:rPr>
           <w:rFonts w:ascii="Consolas" w:hAnsi="Consolas" w:cs="Consolas"/>
@@ -3361,6 +5582,7 @@
         </w:rPr>
         <w:t>;</w:t>
       </w:r>
+      <w:proofErr w:type="gramEnd"/>
     </w:p>
     <w:p>
       <w:pPr>
@@ -3425,29 +5647,142 @@
           <w:sz w:val="20"/>
           <w:szCs w:val="20"/>
         </w:rPr>
-        <w:t xml:space="preserve"> bank.employee</w:t>
-      </w:r>
-    </w:p>
-    <w:p>
-      <w:pPr>
-        <w:autoSpaceDE w:val="0"/>
-        <w:autoSpaceDN w:val="0"/>
-        <w:adjustRightInd w:val="0"/>
-        <w:spacing w:after="0" w:line="240" w:lineRule="auto"/>
-        <w:rPr>
-          <w:rFonts w:ascii="Consolas" w:hAnsi="Consolas" w:cs="Consolas"/>
-          <w:sz w:val="20"/>
-          <w:szCs w:val="20"/>
-        </w:rPr>
-      </w:pPr>
-      <w:r>
-        <w:rPr>
-          <w:rFonts w:ascii="Consolas" w:hAnsi="Consolas" w:cs="Consolas"/>
-          <w:color w:val="000000"/>
-          <w:sz w:val="20"/>
-          <w:szCs w:val="20"/>
-        </w:rPr>
-        <w:t>(emp_bank_id, emp_fname, emp_lname, emp_log_id, emp_log_pw)</w:t>
+        <w:t xml:space="preserve"> </w:t>
+      </w:r>
+      <w:proofErr w:type="spellStart"/>
+      <w:proofErr w:type="gramStart"/>
+      <w:r>
+        <w:rPr>
+          <w:rFonts w:ascii="Consolas" w:hAnsi="Consolas" w:cs="Consolas"/>
+          <w:color w:val="000000"/>
+          <w:sz w:val="20"/>
+          <w:szCs w:val="20"/>
+        </w:rPr>
+        <w:t>bank.employee</w:t>
+      </w:r>
+      <w:proofErr w:type="spellEnd"/>
+      <w:proofErr w:type="gramEnd"/>
+    </w:p>
+    <w:p>
+      <w:pPr>
+        <w:autoSpaceDE w:val="0"/>
+        <w:autoSpaceDN w:val="0"/>
+        <w:adjustRightInd w:val="0"/>
+        <w:spacing w:after="0" w:line="240" w:lineRule="auto"/>
+        <w:rPr>
+          <w:rFonts w:ascii="Consolas" w:hAnsi="Consolas" w:cs="Consolas"/>
+          <w:sz w:val="20"/>
+          <w:szCs w:val="20"/>
+        </w:rPr>
+      </w:pPr>
+      <w:r>
+        <w:rPr>
+          <w:rFonts w:ascii="Consolas" w:hAnsi="Consolas" w:cs="Consolas"/>
+          <w:color w:val="000000"/>
+          <w:sz w:val="20"/>
+          <w:szCs w:val="20"/>
+        </w:rPr>
+        <w:t>(</w:t>
+      </w:r>
+      <w:proofErr w:type="spellStart"/>
+      <w:r>
+        <w:rPr>
+          <w:rFonts w:ascii="Consolas" w:hAnsi="Consolas" w:cs="Consolas"/>
+          <w:color w:val="000000"/>
+          <w:sz w:val="20"/>
+          <w:szCs w:val="20"/>
+        </w:rPr>
+        <w:t>emp_bank_id</w:t>
+      </w:r>
+      <w:proofErr w:type="spellEnd"/>
+      <w:r>
+        <w:rPr>
+          <w:rFonts w:ascii="Consolas" w:hAnsi="Consolas" w:cs="Consolas"/>
+          <w:color w:val="000000"/>
+          <w:sz w:val="20"/>
+          <w:szCs w:val="20"/>
+        </w:rPr>
+        <w:t xml:space="preserve">, </w:t>
+      </w:r>
+      <w:proofErr w:type="spellStart"/>
+      <w:r>
+        <w:rPr>
+          <w:rFonts w:ascii="Consolas" w:hAnsi="Consolas" w:cs="Consolas"/>
+          <w:color w:val="000000"/>
+          <w:sz w:val="20"/>
+          <w:szCs w:val="20"/>
+        </w:rPr>
+        <w:t>emp_fname</w:t>
+      </w:r>
+      <w:proofErr w:type="spellEnd"/>
+      <w:r>
+        <w:rPr>
+          <w:rFonts w:ascii="Consolas" w:hAnsi="Consolas" w:cs="Consolas"/>
+          <w:color w:val="000000"/>
+          <w:sz w:val="20"/>
+          <w:szCs w:val="20"/>
+        </w:rPr>
+        <w:t xml:space="preserve">, </w:t>
+      </w:r>
+      <w:proofErr w:type="spellStart"/>
+      <w:r>
+        <w:rPr>
+          <w:rFonts w:ascii="Consolas" w:hAnsi="Consolas" w:cs="Consolas"/>
+          <w:color w:val="000000"/>
+          <w:sz w:val="20"/>
+          <w:szCs w:val="20"/>
+        </w:rPr>
+        <w:t>emp_lname</w:t>
+      </w:r>
+      <w:proofErr w:type="spellEnd"/>
+      <w:r>
+        <w:rPr>
+          <w:rFonts w:ascii="Consolas" w:hAnsi="Consolas" w:cs="Consolas"/>
+          <w:color w:val="000000"/>
+          <w:sz w:val="20"/>
+          <w:szCs w:val="20"/>
+        </w:rPr>
+        <w:t xml:space="preserve">, </w:t>
+      </w:r>
+      <w:proofErr w:type="spellStart"/>
+      <w:r>
+        <w:rPr>
+          <w:rFonts w:ascii="Consolas" w:hAnsi="Consolas" w:cs="Consolas"/>
+          <w:color w:val="000000"/>
+          <w:sz w:val="20"/>
+          <w:szCs w:val="20"/>
+        </w:rPr>
+        <w:t>emp_log_id</w:t>
+      </w:r>
+      <w:proofErr w:type="spellEnd"/>
+      <w:r>
+        <w:rPr>
+          <w:rFonts w:ascii="Consolas" w:hAnsi="Consolas" w:cs="Consolas"/>
+          <w:color w:val="000000"/>
+          <w:sz w:val="20"/>
+          <w:szCs w:val="20"/>
+        </w:rPr>
+        <w:t xml:space="preserve">, </w:t>
+      </w:r>
+      <w:proofErr w:type="spellStart"/>
+      <w:r>
+        <w:rPr>
+          <w:rFonts w:ascii="Consolas" w:hAnsi="Consolas" w:cs="Consolas"/>
+          <w:color w:val="000000"/>
+          <w:sz w:val="20"/>
+          <w:szCs w:val="20"/>
+        </w:rPr>
+        <w:t>emp_log_pw</w:t>
+      </w:r>
+      <w:proofErr w:type="spellEnd"/>
+      <w:r>
+        <w:rPr>
+          <w:rFonts w:ascii="Consolas" w:hAnsi="Consolas" w:cs="Consolas"/>
+          <w:color w:val="000000"/>
+          <w:sz w:val="20"/>
+          <w:szCs w:val="20"/>
+        </w:rPr>
+        <w:t>)</w:t>
       </w:r>
     </w:p>
     <w:p>
@@ -3502,7 +5837,7 @@
           <w:sz w:val="20"/>
           <w:szCs w:val="20"/>
         </w:rPr>
-        <w:t>2</w:t>
+        <w:t>1</w:t>
       </w:r>
       <w:r>
         <w:rPr>
@@ -3576,6 +5911,7 @@
         </w:rPr>
         <w:t>'pw'</w:t>
       </w:r>
+      <w:proofErr w:type="gramStart"/>
       <w:r>
         <w:rPr>
           <w:rFonts w:ascii="Consolas" w:hAnsi="Consolas" w:cs="Consolas"/>
@@ -3594,6 +5930,7 @@
         </w:rPr>
         <w:t>;</w:t>
       </w:r>
+      <w:proofErr w:type="gramEnd"/>
     </w:p>
     <w:p>
       <w:pPr>
@@ -3658,29 +5995,142 @@
           <w:sz w:val="20"/>
           <w:szCs w:val="20"/>
         </w:rPr>
-        <w:t xml:space="preserve"> bank.customer</w:t>
-      </w:r>
-    </w:p>
-    <w:p>
-      <w:pPr>
-        <w:autoSpaceDE w:val="0"/>
-        <w:autoSpaceDN w:val="0"/>
-        <w:adjustRightInd w:val="0"/>
-        <w:spacing w:after="0" w:line="240" w:lineRule="auto"/>
-        <w:rPr>
-          <w:rFonts w:ascii="Consolas" w:hAnsi="Consolas" w:cs="Consolas"/>
-          <w:sz w:val="20"/>
-          <w:szCs w:val="20"/>
-        </w:rPr>
-      </w:pPr>
-      <w:r>
-        <w:rPr>
-          <w:rFonts w:ascii="Consolas" w:hAnsi="Consolas" w:cs="Consolas"/>
-          <w:color w:val="000000"/>
-          <w:sz w:val="20"/>
-          <w:szCs w:val="20"/>
-        </w:rPr>
-        <w:t>(cust_bank_id, cust_fname, cust_lname, cust_log_id, cust_log_pw)</w:t>
+        <w:t xml:space="preserve"> </w:t>
+      </w:r>
+      <w:proofErr w:type="spellStart"/>
+      <w:proofErr w:type="gramStart"/>
+      <w:r>
+        <w:rPr>
+          <w:rFonts w:ascii="Consolas" w:hAnsi="Consolas" w:cs="Consolas"/>
+          <w:color w:val="000000"/>
+          <w:sz w:val="20"/>
+          <w:szCs w:val="20"/>
+        </w:rPr>
+        <w:t>bank.customer</w:t>
+      </w:r>
+      <w:proofErr w:type="spellEnd"/>
+      <w:proofErr w:type="gramEnd"/>
+    </w:p>
+    <w:p>
+      <w:pPr>
+        <w:autoSpaceDE w:val="0"/>
+        <w:autoSpaceDN w:val="0"/>
+        <w:adjustRightInd w:val="0"/>
+        <w:spacing w:after="0" w:line="240" w:lineRule="auto"/>
+        <w:rPr>
+          <w:rFonts w:ascii="Consolas" w:hAnsi="Consolas" w:cs="Consolas"/>
+          <w:sz w:val="20"/>
+          <w:szCs w:val="20"/>
+        </w:rPr>
+      </w:pPr>
+      <w:r>
+        <w:rPr>
+          <w:rFonts w:ascii="Consolas" w:hAnsi="Consolas" w:cs="Consolas"/>
+          <w:color w:val="000000"/>
+          <w:sz w:val="20"/>
+          <w:szCs w:val="20"/>
+        </w:rPr>
+        <w:t>(</w:t>
+      </w:r>
+      <w:proofErr w:type="spellStart"/>
+      <w:r>
+        <w:rPr>
+          <w:rFonts w:ascii="Consolas" w:hAnsi="Consolas" w:cs="Consolas"/>
+          <w:color w:val="000000"/>
+          <w:sz w:val="20"/>
+          <w:szCs w:val="20"/>
+        </w:rPr>
+        <w:t>cust_bank_id</w:t>
+      </w:r>
+      <w:proofErr w:type="spellEnd"/>
+      <w:r>
+        <w:rPr>
+          <w:rFonts w:ascii="Consolas" w:hAnsi="Consolas" w:cs="Consolas"/>
+          <w:color w:val="000000"/>
+          <w:sz w:val="20"/>
+          <w:szCs w:val="20"/>
+        </w:rPr>
+        <w:t xml:space="preserve">, </w:t>
+      </w:r>
+      <w:proofErr w:type="spellStart"/>
+      <w:r>
+        <w:rPr>
+          <w:rFonts w:ascii="Consolas" w:hAnsi="Consolas" w:cs="Consolas"/>
+          <w:color w:val="000000"/>
+          <w:sz w:val="20"/>
+          <w:szCs w:val="20"/>
+        </w:rPr>
+        <w:t>cust_fname</w:t>
+      </w:r>
+      <w:proofErr w:type="spellEnd"/>
+      <w:r>
+        <w:rPr>
+          <w:rFonts w:ascii="Consolas" w:hAnsi="Consolas" w:cs="Consolas"/>
+          <w:color w:val="000000"/>
+          <w:sz w:val="20"/>
+          <w:szCs w:val="20"/>
+        </w:rPr>
+        <w:t xml:space="preserve">, </w:t>
+      </w:r>
+      <w:proofErr w:type="spellStart"/>
+      <w:r>
+        <w:rPr>
+          <w:rFonts w:ascii="Consolas" w:hAnsi="Consolas" w:cs="Consolas"/>
+          <w:color w:val="000000"/>
+          <w:sz w:val="20"/>
+          <w:szCs w:val="20"/>
+        </w:rPr>
+        <w:t>cust_lname</w:t>
+      </w:r>
+      <w:proofErr w:type="spellEnd"/>
+      <w:r>
+        <w:rPr>
+          <w:rFonts w:ascii="Consolas" w:hAnsi="Consolas" w:cs="Consolas"/>
+          <w:color w:val="000000"/>
+          <w:sz w:val="20"/>
+          <w:szCs w:val="20"/>
+        </w:rPr>
+        <w:t xml:space="preserve">, </w:t>
+      </w:r>
+      <w:proofErr w:type="spellStart"/>
+      <w:r>
+        <w:rPr>
+          <w:rFonts w:ascii="Consolas" w:hAnsi="Consolas" w:cs="Consolas"/>
+          <w:color w:val="000000"/>
+          <w:sz w:val="20"/>
+          <w:szCs w:val="20"/>
+        </w:rPr>
+        <w:t>cust_log_id</w:t>
+      </w:r>
+      <w:proofErr w:type="spellEnd"/>
+      <w:r>
+        <w:rPr>
+          <w:rFonts w:ascii="Consolas" w:hAnsi="Consolas" w:cs="Consolas"/>
+          <w:color w:val="000000"/>
+          <w:sz w:val="20"/>
+          <w:szCs w:val="20"/>
+        </w:rPr>
+        <w:t xml:space="preserve">, </w:t>
+      </w:r>
+      <w:proofErr w:type="spellStart"/>
+      <w:r>
+        <w:rPr>
+          <w:rFonts w:ascii="Consolas" w:hAnsi="Consolas" w:cs="Consolas"/>
+          <w:color w:val="000000"/>
+          <w:sz w:val="20"/>
+          <w:szCs w:val="20"/>
+        </w:rPr>
+        <w:t>cust_log_pw</w:t>
+      </w:r>
+      <w:proofErr w:type="spellEnd"/>
+      <w:r>
+        <w:rPr>
+          <w:rFonts w:ascii="Consolas" w:hAnsi="Consolas" w:cs="Consolas"/>
+          <w:color w:val="000000"/>
+          <w:sz w:val="20"/>
+          <w:szCs w:val="20"/>
+        </w:rPr>
+        <w:t>)</w:t>
       </w:r>
     </w:p>
     <w:p>
@@ -3735,7 +6185,7 @@
           <w:sz w:val="20"/>
           <w:szCs w:val="20"/>
         </w:rPr>
-        <w:t>2</w:t>
+        <w:t>1</w:t>
       </w:r>
       <w:r>
         <w:rPr>
@@ -3809,6 +6259,7 @@
         </w:rPr>
         <w:t>'pw'</w:t>
       </w:r>
+      <w:proofErr w:type="gramStart"/>
       <w:r>
         <w:rPr>
           <w:rFonts w:ascii="Consolas" w:hAnsi="Consolas" w:cs="Consolas"/>
@@ -3827,6 +6278,7 @@
         </w:rPr>
         <w:t>;</w:t>
       </w:r>
+      <w:proofErr w:type="gramEnd"/>
     </w:p>
     <w:p>
       <w:pPr>
@@ -3891,29 +6343,142 @@
           <w:sz w:val="20"/>
           <w:szCs w:val="20"/>
         </w:rPr>
-        <w:t xml:space="preserve"> bank.account</w:t>
-      </w:r>
-    </w:p>
-    <w:p>
-      <w:pPr>
-        <w:autoSpaceDE w:val="0"/>
-        <w:autoSpaceDN w:val="0"/>
-        <w:adjustRightInd w:val="0"/>
-        <w:spacing w:after="0" w:line="240" w:lineRule="auto"/>
-        <w:rPr>
-          <w:rFonts w:ascii="Consolas" w:hAnsi="Consolas" w:cs="Consolas"/>
-          <w:sz w:val="20"/>
-          <w:szCs w:val="20"/>
-        </w:rPr>
-      </w:pPr>
-      <w:r>
-        <w:rPr>
-          <w:rFonts w:ascii="Consolas" w:hAnsi="Consolas" w:cs="Consolas"/>
-          <w:color w:val="000000"/>
-          <w:sz w:val="20"/>
-          <w:szCs w:val="20"/>
-        </w:rPr>
-        <w:t>(acct_owner_type, acct_bank_id, acct_owner_id, acct_type, acct_initial_deposit_amt)</w:t>
+        <w:t xml:space="preserve"> </w:t>
+      </w:r>
+      <w:proofErr w:type="spellStart"/>
+      <w:proofErr w:type="gramStart"/>
+      <w:r>
+        <w:rPr>
+          <w:rFonts w:ascii="Consolas" w:hAnsi="Consolas" w:cs="Consolas"/>
+          <w:color w:val="000000"/>
+          <w:sz w:val="20"/>
+          <w:szCs w:val="20"/>
+        </w:rPr>
+        <w:t>bank.account</w:t>
+      </w:r>
+      <w:proofErr w:type="spellEnd"/>
+      <w:proofErr w:type="gramEnd"/>
+    </w:p>
+    <w:p>
+      <w:pPr>
+        <w:autoSpaceDE w:val="0"/>
+        <w:autoSpaceDN w:val="0"/>
+        <w:adjustRightInd w:val="0"/>
+        <w:spacing w:after="0" w:line="240" w:lineRule="auto"/>
+        <w:rPr>
+          <w:rFonts w:ascii="Consolas" w:hAnsi="Consolas" w:cs="Consolas"/>
+          <w:sz w:val="20"/>
+          <w:szCs w:val="20"/>
+        </w:rPr>
+      </w:pPr>
+      <w:r>
+        <w:rPr>
+          <w:rFonts w:ascii="Consolas" w:hAnsi="Consolas" w:cs="Consolas"/>
+          <w:color w:val="000000"/>
+          <w:sz w:val="20"/>
+          <w:szCs w:val="20"/>
+        </w:rPr>
+        <w:t>(</w:t>
+      </w:r>
+      <w:proofErr w:type="spellStart"/>
+      <w:r>
+        <w:rPr>
+          <w:rFonts w:ascii="Consolas" w:hAnsi="Consolas" w:cs="Consolas"/>
+          <w:color w:val="000000"/>
+          <w:sz w:val="20"/>
+          <w:szCs w:val="20"/>
+        </w:rPr>
+        <w:t>acct_owner_type</w:t>
+      </w:r>
+      <w:proofErr w:type="spellEnd"/>
+      <w:r>
+        <w:rPr>
+          <w:rFonts w:ascii="Consolas" w:hAnsi="Consolas" w:cs="Consolas"/>
+          <w:color w:val="000000"/>
+          <w:sz w:val="20"/>
+          <w:szCs w:val="20"/>
+        </w:rPr>
+        <w:t xml:space="preserve">, </w:t>
+      </w:r>
+      <w:proofErr w:type="spellStart"/>
+      <w:r>
+        <w:rPr>
+          <w:rFonts w:ascii="Consolas" w:hAnsi="Consolas" w:cs="Consolas"/>
+          <w:color w:val="000000"/>
+          <w:sz w:val="20"/>
+          <w:szCs w:val="20"/>
+        </w:rPr>
+        <w:t>acct_bank_id</w:t>
+      </w:r>
+      <w:proofErr w:type="spellEnd"/>
+      <w:r>
+        <w:rPr>
+          <w:rFonts w:ascii="Consolas" w:hAnsi="Consolas" w:cs="Consolas"/>
+          <w:color w:val="000000"/>
+          <w:sz w:val="20"/>
+          <w:szCs w:val="20"/>
+        </w:rPr>
+        <w:t xml:space="preserve">, </w:t>
+      </w:r>
+      <w:proofErr w:type="spellStart"/>
+      <w:r>
+        <w:rPr>
+          <w:rFonts w:ascii="Consolas" w:hAnsi="Consolas" w:cs="Consolas"/>
+          <w:color w:val="000000"/>
+          <w:sz w:val="20"/>
+          <w:szCs w:val="20"/>
+        </w:rPr>
+        <w:t>acct_cust_own_id</w:t>
+      </w:r>
+      <w:proofErr w:type="spellEnd"/>
+      <w:r>
+        <w:rPr>
+          <w:rFonts w:ascii="Consolas" w:hAnsi="Consolas" w:cs="Consolas"/>
+          <w:color w:val="000000"/>
+          <w:sz w:val="20"/>
+          <w:szCs w:val="20"/>
+        </w:rPr>
+        <w:t xml:space="preserve">, </w:t>
+      </w:r>
+      <w:proofErr w:type="spellStart"/>
+      <w:r>
+        <w:rPr>
+          <w:rFonts w:ascii="Consolas" w:hAnsi="Consolas" w:cs="Consolas"/>
+          <w:color w:val="000000"/>
+          <w:sz w:val="20"/>
+          <w:szCs w:val="20"/>
+        </w:rPr>
+        <w:t>acct_type</w:t>
+      </w:r>
+      <w:proofErr w:type="spellEnd"/>
+      <w:r>
+        <w:rPr>
+          <w:rFonts w:ascii="Consolas" w:hAnsi="Consolas" w:cs="Consolas"/>
+          <w:color w:val="000000"/>
+          <w:sz w:val="20"/>
+          <w:szCs w:val="20"/>
+        </w:rPr>
+        <w:t xml:space="preserve">, </w:t>
+      </w:r>
+      <w:proofErr w:type="spellStart"/>
+      <w:r>
+        <w:rPr>
+          <w:rFonts w:ascii="Consolas" w:hAnsi="Consolas" w:cs="Consolas"/>
+          <w:color w:val="000000"/>
+          <w:sz w:val="20"/>
+          <w:szCs w:val="20"/>
+        </w:rPr>
+        <w:t>acct_initial_deposit_amt</w:t>
+      </w:r>
+      <w:proofErr w:type="spellEnd"/>
+      <w:r>
+        <w:rPr>
+          <w:rFonts w:ascii="Consolas" w:hAnsi="Consolas" w:cs="Consolas"/>
+          <w:color w:val="000000"/>
+          <w:sz w:val="20"/>
+          <w:szCs w:val="20"/>
+        </w:rPr>
+        <w:t>)</w:t>
       </w:r>
     </w:p>
     <w:p>
@@ -3986,7 +6551,7 @@
           <w:sz w:val="20"/>
           <w:szCs w:val="20"/>
         </w:rPr>
-        <w:t>2</w:t>
+        <w:t>1</w:t>
       </w:r>
       <w:r>
         <w:rPr>
@@ -4060,6 +6625,7 @@
         </w:rPr>
         <w:t>99</w:t>
       </w:r>
+      <w:proofErr w:type="gramStart"/>
       <w:r>
         <w:rPr>
           <w:rFonts w:ascii="Consolas" w:hAnsi="Consolas" w:cs="Consolas"/>
@@ -4078,6 +6644,7 @@
         </w:rPr>
         <w:t>;</w:t>
       </w:r>
+      <w:proofErr w:type="gramEnd"/>
     </w:p>
     <w:p>
       <w:pPr>
@@ -4142,7 +6709,18 @@
           <w:sz w:val="20"/>
           <w:szCs w:val="20"/>
         </w:rPr>
-        <w:t xml:space="preserve"> bank.</w:t>
+        <w:t xml:space="preserve"> </w:t>
+      </w:r>
+      <w:proofErr w:type="spellStart"/>
+      <w:proofErr w:type="gramStart"/>
+      <w:r>
+        <w:rPr>
+          <w:rFonts w:ascii="Consolas" w:hAnsi="Consolas" w:cs="Consolas"/>
+          <w:color w:val="000000"/>
+          <w:sz w:val="20"/>
+          <w:szCs w:val="20"/>
+        </w:rPr>
+        <w:t>bank.</w:t>
       </w:r>
       <w:r>
         <w:rPr>
@@ -4155,27 +6733,109 @@
         </w:rPr>
         <w:t>transaction</w:t>
       </w:r>
-    </w:p>
-    <w:p>
-      <w:pPr>
-        <w:autoSpaceDE w:val="0"/>
-        <w:autoSpaceDN w:val="0"/>
-        <w:adjustRightInd w:val="0"/>
-        <w:spacing w:after="0" w:line="240" w:lineRule="auto"/>
-        <w:rPr>
-          <w:rFonts w:ascii="Consolas" w:hAnsi="Consolas" w:cs="Consolas"/>
-          <w:sz w:val="20"/>
-          <w:szCs w:val="20"/>
-        </w:rPr>
-      </w:pPr>
-      <w:r>
-        <w:rPr>
-          <w:rFonts w:ascii="Consolas" w:hAnsi="Consolas" w:cs="Consolas"/>
-          <w:color w:val="000000"/>
-          <w:sz w:val="20"/>
-          <w:szCs w:val="20"/>
-        </w:rPr>
-        <w:t>(tran_acct_id, tran_bank_id, tran_type, tran_amt)</w:t>
+      <w:proofErr w:type="spellEnd"/>
+      <w:proofErr w:type="gramEnd"/>
+    </w:p>
+    <w:p>
+      <w:pPr>
+        <w:autoSpaceDE w:val="0"/>
+        <w:autoSpaceDN w:val="0"/>
+        <w:adjustRightInd w:val="0"/>
+        <w:spacing w:after="0" w:line="240" w:lineRule="auto"/>
+        <w:rPr>
+          <w:rFonts w:ascii="Consolas" w:hAnsi="Consolas" w:cs="Consolas"/>
+          <w:sz w:val="20"/>
+          <w:szCs w:val="20"/>
+        </w:rPr>
+      </w:pPr>
+      <w:r>
+        <w:rPr>
+          <w:rFonts w:ascii="Consolas" w:hAnsi="Consolas" w:cs="Consolas"/>
+          <w:color w:val="000000"/>
+          <w:sz w:val="20"/>
+          <w:szCs w:val="20"/>
+        </w:rPr>
+        <w:t>(</w:t>
+      </w:r>
+      <w:proofErr w:type="spellStart"/>
+      <w:r>
+        <w:rPr>
+          <w:rFonts w:ascii="Consolas" w:hAnsi="Consolas" w:cs="Consolas"/>
+          <w:color w:val="000000"/>
+          <w:sz w:val="20"/>
+          <w:szCs w:val="20"/>
+        </w:rPr>
+        <w:t>tran_acct_id</w:t>
+      </w:r>
+      <w:proofErr w:type="spellEnd"/>
+      <w:r>
+        <w:rPr>
+          <w:rFonts w:ascii="Consolas" w:hAnsi="Consolas" w:cs="Consolas"/>
+          <w:color w:val="000000"/>
+          <w:sz w:val="20"/>
+          <w:szCs w:val="20"/>
+        </w:rPr>
+        <w:t xml:space="preserve">, </w:t>
+      </w:r>
+      <w:proofErr w:type="spellStart"/>
+      <w:r>
+        <w:rPr>
+          <w:rFonts w:ascii="Consolas" w:hAnsi="Consolas" w:cs="Consolas"/>
+          <w:color w:val="000000"/>
+          <w:sz w:val="20"/>
+          <w:szCs w:val="20"/>
+        </w:rPr>
+        <w:t>tran_bank_id</w:t>
+      </w:r>
+      <w:proofErr w:type="spellEnd"/>
+      <w:r>
+        <w:rPr>
+          <w:rFonts w:ascii="Consolas" w:hAnsi="Consolas" w:cs="Consolas"/>
+          <w:color w:val="000000"/>
+          <w:sz w:val="20"/>
+          <w:szCs w:val="20"/>
+        </w:rPr>
+        <w:t xml:space="preserve">, </w:t>
+      </w:r>
+      <w:proofErr w:type="spellStart"/>
+      <w:r>
+        <w:rPr>
+          <w:rFonts w:ascii="Consolas" w:hAnsi="Consolas" w:cs="Consolas"/>
+          <w:color w:val="000000"/>
+          <w:sz w:val="20"/>
+          <w:szCs w:val="20"/>
+        </w:rPr>
+        <w:t>tran_type</w:t>
+      </w:r>
+      <w:proofErr w:type="spellEnd"/>
+      <w:r>
+        <w:rPr>
+          <w:rFonts w:ascii="Consolas" w:hAnsi="Consolas" w:cs="Consolas"/>
+          <w:color w:val="000000"/>
+          <w:sz w:val="20"/>
+          <w:szCs w:val="20"/>
+        </w:rPr>
+        <w:t xml:space="preserve">, </w:t>
+      </w:r>
+      <w:proofErr w:type="spellStart"/>
+      <w:r>
+        <w:rPr>
+          <w:rFonts w:ascii="Consolas" w:hAnsi="Consolas" w:cs="Consolas"/>
+          <w:color w:val="000000"/>
+          <w:sz w:val="20"/>
+          <w:szCs w:val="20"/>
+        </w:rPr>
+        <w:t>tran_amt</w:t>
+      </w:r>
+      <w:proofErr w:type="spellEnd"/>
+      <w:r>
+        <w:rPr>
+          <w:rFonts w:ascii="Consolas" w:hAnsi="Consolas" w:cs="Consolas"/>
+          <w:color w:val="000000"/>
+          <w:sz w:val="20"/>
+          <w:szCs w:val="20"/>
+        </w:rPr>
+        <w:t>)</w:t>
       </w:r>
     </w:p>
     <w:p>
@@ -4248,7 +6908,7 @@
           <w:sz w:val="20"/>
           <w:szCs w:val="20"/>
         </w:rPr>
-        <w:t>2</w:t>
+        <w:t>1</w:t>
       </w:r>
       <w:r>
         <w:rPr>
@@ -4304,6 +6964,7 @@
         </w:rPr>
         <w:t>88</w:t>
       </w:r>
+      <w:proofErr w:type="gramStart"/>
       <w:r>
         <w:rPr>
           <w:rFonts w:ascii="Consolas" w:hAnsi="Consolas" w:cs="Consolas"/>
@@ -4322,6 +6983,7 @@
         </w:rPr>
         <w:t>;</w:t>
       </w:r>
+      <w:proofErr w:type="gramEnd"/>
     </w:p>
     <w:p>
       <w:pPr>

</xml_diff>

<commit_message>
making SQLException messages nicer
</commit_message>
<xml_diff>
--- a/Bank_DB_Design.docx
+++ b/Bank_DB_Design.docx
@@ -496,6 +496,20 @@
         <w:spacing w:line="240" w:lineRule="auto"/>
         <w:contextualSpacing/>
       </w:pPr>
+      <w:proofErr w:type="spellStart"/>
+      <w:r>
+        <w:t>cust_email</w:t>
+      </w:r>
+      <w:proofErr w:type="spellEnd"/>
+      <w:r>
+        <w:t xml:space="preserve"> varchar</w:t>
+      </w:r>
+    </w:p>
+    <w:p>
+      <w:pPr>
+        <w:spacing w:line="240" w:lineRule="auto"/>
+        <w:contextualSpacing/>
+      </w:pPr>
     </w:p>
     <w:p>
       <w:pPr>
@@ -923,19 +937,7 @@
       </w:pPr>
       <w:proofErr w:type="spellStart"/>
       <w:r>
-        <w:t>tran_xfer_</w:t>
-      </w:r>
-      <w:r>
-        <w:t>from</w:t>
-      </w:r>
-      <w:r>
-        <w:t>_cust</w:t>
-      </w:r>
-      <w:r>
-        <w:t>_id</w:t>
-      </w:r>
-      <w:r>
-        <w:t>_from</w:t>
+        <w:t>tran_xfer_from_cust_id_from</w:t>
       </w:r>
       <w:proofErr w:type="spellEnd"/>
       <w:r>
@@ -1086,8 +1088,17 @@
           <w:rFonts w:cstheme="minorHAnsi"/>
           <w:color w:val="000000" w:themeColor="text1"/>
         </w:rPr>
-        <w:t>--DROP SCHEMA bank;</w:t>
-      </w:r>
+        <w:t xml:space="preserve">--DROP SCHEMA </w:t>
+      </w:r>
+      <w:proofErr w:type="gramStart"/>
+      <w:r>
+        <w:rPr>
+          <w:rFonts w:cstheme="minorHAnsi"/>
+          <w:color w:val="000000" w:themeColor="text1"/>
+        </w:rPr>
+        <w:t>bank;</w:t>
+      </w:r>
+      <w:proofErr w:type="gramEnd"/>
     </w:p>
     <w:p>
       <w:pPr>
@@ -1124,6 +1135,7 @@
         <w:t xml:space="preserve"> AUTHORIZATION </w:t>
       </w:r>
       <w:proofErr w:type="spellStart"/>
+      <w:proofErr w:type="gramStart"/>
       <w:r>
         <w:rPr>
           <w:rFonts w:cstheme="minorHAnsi"/>
@@ -1139,6 +1151,7 @@
         </w:rPr>
         <w:t>;</w:t>
       </w:r>
+      <w:proofErr w:type="gramEnd"/>
     </w:p>
     <w:p>
       <w:pPr>
@@ -1171,6 +1184,7 @@
         <w:t xml:space="preserve">DROP TABLE IF EXISTS </w:t>
       </w:r>
       <w:proofErr w:type="spellStart"/>
+      <w:proofErr w:type="gramStart"/>
       <w:r>
         <w:rPr>
           <w:rFonts w:cstheme="minorHAnsi"/>
@@ -1179,6 +1193,7 @@
         <w:t>bank.transaction</w:t>
       </w:r>
       <w:proofErr w:type="spellEnd"/>
+      <w:proofErr w:type="gramEnd"/>
       <w:r>
         <w:rPr>
           <w:rFonts w:cstheme="minorHAnsi"/>
@@ -1206,6 +1221,7 @@
         <w:t xml:space="preserve">DROP TABLE IF EXISTS </w:t>
       </w:r>
       <w:proofErr w:type="spellStart"/>
+      <w:proofErr w:type="gramStart"/>
       <w:r>
         <w:rPr>
           <w:rFonts w:cstheme="minorHAnsi"/>
@@ -1214,6 +1230,7 @@
         <w:t>bank.account</w:t>
       </w:r>
       <w:proofErr w:type="spellEnd"/>
+      <w:proofErr w:type="gramEnd"/>
       <w:r>
         <w:rPr>
           <w:rFonts w:cstheme="minorHAnsi"/>
@@ -1241,6 +1258,7 @@
         <w:t xml:space="preserve">DROP TABLE IF EXISTS </w:t>
       </w:r>
       <w:proofErr w:type="spellStart"/>
+      <w:proofErr w:type="gramStart"/>
       <w:r>
         <w:rPr>
           <w:rFonts w:cstheme="minorHAnsi"/>
@@ -1249,12 +1267,13 @@
         <w:t>bank.customer</w:t>
       </w:r>
       <w:proofErr w:type="spellEnd"/>
-      <w:r>
-        <w:rPr>
-          <w:rFonts w:cstheme="minorHAnsi"/>
-          <w:color w:val="000000" w:themeColor="text1"/>
-        </w:rPr>
-        <w:t xml:space="preserve"> CASCADE;</w:t>
+      <w:proofErr w:type="gramEnd"/>
+      <w:r>
+        <w:rPr>
+          <w:rFonts w:cstheme="minorHAnsi"/>
+          <w:color w:val="000000" w:themeColor="text1"/>
+        </w:rPr>
+        <w:t>;</w:t>
       </w:r>
     </w:p>
     <w:p>
@@ -1276,6 +1295,7 @@
         <w:t xml:space="preserve">DROP TABLE IF EXISTS </w:t>
       </w:r>
       <w:proofErr w:type="spellStart"/>
+      <w:proofErr w:type="gramStart"/>
       <w:r>
         <w:rPr>
           <w:rFonts w:cstheme="minorHAnsi"/>
@@ -1284,12 +1304,13 @@
         <w:t>bank.employee</w:t>
       </w:r>
       <w:proofErr w:type="spellEnd"/>
-      <w:r>
-        <w:rPr>
-          <w:rFonts w:cstheme="minorHAnsi"/>
-          <w:color w:val="000000" w:themeColor="text1"/>
-        </w:rPr>
-        <w:t xml:space="preserve"> CASCADE;</w:t>
+      <w:proofErr w:type="gramEnd"/>
+      <w:r>
+        <w:rPr>
+          <w:rFonts w:cstheme="minorHAnsi"/>
+          <w:color w:val="000000" w:themeColor="text1"/>
+        </w:rPr>
+        <w:t>;</w:t>
       </w:r>
     </w:p>
     <w:p>
@@ -1311,6 +1332,7 @@
         <w:t xml:space="preserve">DROP TABLE IF EXISTS </w:t>
       </w:r>
       <w:proofErr w:type="spellStart"/>
+      <w:proofErr w:type="gramStart"/>
       <w:r>
         <w:rPr>
           <w:rFonts w:cstheme="minorHAnsi"/>
@@ -1319,12 +1341,13 @@
         <w:t>bank.bank</w:t>
       </w:r>
       <w:proofErr w:type="spellEnd"/>
-      <w:r>
-        <w:rPr>
-          <w:rFonts w:cstheme="minorHAnsi"/>
-          <w:color w:val="000000" w:themeColor="text1"/>
-        </w:rPr>
-        <w:t xml:space="preserve"> CASCADE;</w:t>
+      <w:proofErr w:type="gramEnd"/>
+      <w:r>
+        <w:rPr>
+          <w:rFonts w:cstheme="minorHAnsi"/>
+          <w:color w:val="000000" w:themeColor="text1"/>
+        </w:rPr>
+        <w:t>;</w:t>
       </w:r>
     </w:p>
     <w:p>
@@ -1358,6 +1381,7 @@
         <w:t xml:space="preserve">--DROP TABLE IF EXISTS </w:t>
       </w:r>
       <w:proofErr w:type="spellStart"/>
+      <w:proofErr w:type="gramStart"/>
       <w:r>
         <w:rPr>
           <w:rFonts w:cstheme="minorHAnsi"/>
@@ -1366,12 +1390,13 @@
         <w:t>bank.bank</w:t>
       </w:r>
       <w:proofErr w:type="spellEnd"/>
-      <w:r>
-        <w:rPr>
-          <w:rFonts w:cstheme="minorHAnsi"/>
-          <w:color w:val="000000" w:themeColor="text1"/>
-        </w:rPr>
-        <w:t xml:space="preserve"> CASCADE;</w:t>
+      <w:proofErr w:type="gramEnd"/>
+      <w:r>
+        <w:rPr>
+          <w:rFonts w:cstheme="minorHAnsi"/>
+          <w:color w:val="000000" w:themeColor="text1"/>
+        </w:rPr>
+        <w:t>;</w:t>
       </w:r>
     </w:p>
     <w:p>
@@ -1393,6 +1418,7 @@
         <w:t xml:space="preserve">CREATE TABLE </w:t>
       </w:r>
       <w:proofErr w:type="spellStart"/>
+      <w:proofErr w:type="gramStart"/>
       <w:r>
         <w:rPr>
           <w:rFonts w:cstheme="minorHAnsi"/>
@@ -1401,6 +1427,7 @@
         <w:t>bank.bank</w:t>
       </w:r>
       <w:proofErr w:type="spellEnd"/>
+      <w:proofErr w:type="gramEnd"/>
       <w:r>
         <w:rPr>
           <w:rFonts w:cstheme="minorHAnsi"/>
@@ -1476,7 +1503,23 @@
           <w:rFonts w:cstheme="minorHAnsi"/>
           <w:color w:val="000000" w:themeColor="text1"/>
         </w:rPr>
-        <w:t xml:space="preserve"> varchar(50) NOT NULL,</w:t>
+        <w:t xml:space="preserve"> </w:t>
+      </w:r>
+      <w:proofErr w:type="gramStart"/>
+      <w:r>
+        <w:rPr>
+          <w:rFonts w:cstheme="minorHAnsi"/>
+          <w:color w:val="000000" w:themeColor="text1"/>
+        </w:rPr>
+        <w:t>varchar(</w:t>
+      </w:r>
+      <w:proofErr w:type="gramEnd"/>
+      <w:r>
+        <w:rPr>
+          <w:rFonts w:cstheme="minorHAnsi"/>
+          <w:color w:val="000000" w:themeColor="text1"/>
+        </w:rPr>
+        <w:t>50) NOT NULL,</w:t>
       </w:r>
     </w:p>
     <w:p>
@@ -1527,7 +1570,23 @@
           <w:rFonts w:cstheme="minorHAnsi"/>
           <w:color w:val="000000" w:themeColor="text1"/>
         </w:rPr>
-        <w:t xml:space="preserve"> varchar(50) NOT NULL</w:t>
+        <w:t xml:space="preserve"> </w:t>
+      </w:r>
+      <w:proofErr w:type="gramStart"/>
+      <w:r>
+        <w:rPr>
+          <w:rFonts w:cstheme="minorHAnsi"/>
+          <w:color w:val="000000" w:themeColor="text1"/>
+        </w:rPr>
+        <w:t>varchar(</w:t>
+      </w:r>
+      <w:proofErr w:type="gramEnd"/>
+      <w:r>
+        <w:rPr>
+          <w:rFonts w:cstheme="minorHAnsi"/>
+          <w:color w:val="000000" w:themeColor="text1"/>
+        </w:rPr>
+        <w:t>50) NOT NULL</w:t>
       </w:r>
       <w:r>
         <w:rPr>
@@ -1652,6 +1711,7 @@
         <w:t xml:space="preserve">--DROP TABLE IF EXISTS </w:t>
       </w:r>
       <w:proofErr w:type="spellStart"/>
+      <w:proofErr w:type="gramStart"/>
       <w:r>
         <w:rPr>
           <w:rFonts w:cstheme="minorHAnsi"/>
@@ -1660,12 +1720,13 @@
         <w:t>bank.employee</w:t>
       </w:r>
       <w:proofErr w:type="spellEnd"/>
-      <w:r>
-        <w:rPr>
-          <w:rFonts w:cstheme="minorHAnsi"/>
-          <w:color w:val="000000" w:themeColor="text1"/>
-        </w:rPr>
-        <w:t xml:space="preserve"> CASCADE;</w:t>
+      <w:proofErr w:type="gramEnd"/>
+      <w:r>
+        <w:rPr>
+          <w:rFonts w:cstheme="minorHAnsi"/>
+          <w:color w:val="000000" w:themeColor="text1"/>
+        </w:rPr>
+        <w:t>;</w:t>
       </w:r>
     </w:p>
     <w:p>
@@ -1687,6 +1748,7 @@
         <w:t xml:space="preserve">CREATE TABLE </w:t>
       </w:r>
       <w:proofErr w:type="spellStart"/>
+      <w:proofErr w:type="gramStart"/>
       <w:r>
         <w:rPr>
           <w:rFonts w:cstheme="minorHAnsi"/>
@@ -1695,6 +1757,7 @@
         <w:t>bank.employee</w:t>
       </w:r>
       <w:proofErr w:type="spellEnd"/>
+      <w:proofErr w:type="gramEnd"/>
       <w:r>
         <w:rPr>
           <w:rFonts w:cstheme="minorHAnsi"/>
@@ -1805,7 +1868,23 @@
           <w:rFonts w:cstheme="minorHAnsi"/>
           <w:color w:val="000000" w:themeColor="text1"/>
         </w:rPr>
-        <w:t xml:space="preserve"> varchar(50) NOT NULL,</w:t>
+        <w:t xml:space="preserve"> </w:t>
+      </w:r>
+      <w:proofErr w:type="gramStart"/>
+      <w:r>
+        <w:rPr>
+          <w:rFonts w:cstheme="minorHAnsi"/>
+          <w:color w:val="000000" w:themeColor="text1"/>
+        </w:rPr>
+        <w:t>varchar(</w:t>
+      </w:r>
+      <w:proofErr w:type="gramEnd"/>
+      <w:r>
+        <w:rPr>
+          <w:rFonts w:cstheme="minorHAnsi"/>
+          <w:color w:val="000000" w:themeColor="text1"/>
+        </w:rPr>
+        <w:t>50) NOT NULL,</w:t>
       </w:r>
     </w:p>
     <w:p>
@@ -1842,7 +1921,23 @@
           <w:rFonts w:cstheme="minorHAnsi"/>
           <w:color w:val="000000" w:themeColor="text1"/>
         </w:rPr>
-        <w:t xml:space="preserve"> varchar(50) NOT NULL</w:t>
+        <w:t xml:space="preserve"> </w:t>
+      </w:r>
+      <w:proofErr w:type="gramStart"/>
+      <w:r>
+        <w:rPr>
+          <w:rFonts w:cstheme="minorHAnsi"/>
+          <w:color w:val="000000" w:themeColor="text1"/>
+        </w:rPr>
+        <w:t>varchar(</w:t>
+      </w:r>
+      <w:proofErr w:type="gramEnd"/>
+      <w:r>
+        <w:rPr>
+          <w:rFonts w:cstheme="minorHAnsi"/>
+          <w:color w:val="000000" w:themeColor="text1"/>
+        </w:rPr>
+        <w:t>50) NOT NULL</w:t>
       </w:r>
       <w:r>
         <w:rPr>
@@ -1895,17 +1990,33 @@
           <w:rFonts w:cstheme="minorHAnsi"/>
           <w:color w:val="000000" w:themeColor="text1"/>
         </w:rPr>
-        <w:t xml:space="preserve"> varchar(50) NOT NULL</w:t>
-      </w:r>
-      <w:r>
-        <w:rPr>
-          <w:rFonts w:ascii="Consolas" w:hAnsi="Consolas" w:cs="Consolas"/>
-          <w:color w:val="000000"/>
-          <w:sz w:val="20"/>
-          <w:szCs w:val="20"/>
-        </w:rPr>
         <w:t xml:space="preserve"> </w:t>
       </w:r>
+      <w:proofErr w:type="gramStart"/>
+      <w:r>
+        <w:rPr>
+          <w:rFonts w:cstheme="minorHAnsi"/>
+          <w:color w:val="000000" w:themeColor="text1"/>
+        </w:rPr>
+        <w:t>varchar(</w:t>
+      </w:r>
+      <w:proofErr w:type="gramEnd"/>
+      <w:r>
+        <w:rPr>
+          <w:rFonts w:cstheme="minorHAnsi"/>
+          <w:color w:val="000000" w:themeColor="text1"/>
+        </w:rPr>
+        <w:t>50) NOT NULL</w:t>
+      </w:r>
+      <w:r>
+        <w:rPr>
+          <w:rFonts w:ascii="Consolas" w:hAnsi="Consolas" w:cs="Consolas"/>
+          <w:color w:val="000000"/>
+          <w:sz w:val="20"/>
+          <w:szCs w:val="20"/>
+        </w:rPr>
+        <w:t xml:space="preserve"> </w:t>
+      </w:r>
       <w:r>
         <w:rPr>
           <w:rFonts w:ascii="Consolas" w:hAnsi="Consolas" w:cs="Consolas"/>
@@ -1957,7 +2068,23 @@
           <w:rFonts w:cstheme="minorHAnsi"/>
           <w:color w:val="000000" w:themeColor="text1"/>
         </w:rPr>
-        <w:t xml:space="preserve"> varchar(50) NOT NULL</w:t>
+        <w:t xml:space="preserve"> </w:t>
+      </w:r>
+      <w:proofErr w:type="gramStart"/>
+      <w:r>
+        <w:rPr>
+          <w:rFonts w:cstheme="minorHAnsi"/>
+          <w:color w:val="000000" w:themeColor="text1"/>
+        </w:rPr>
+        <w:t>varchar(</w:t>
+      </w:r>
+      <w:proofErr w:type="gramEnd"/>
+      <w:r>
+        <w:rPr>
+          <w:rFonts w:cstheme="minorHAnsi"/>
+          <w:color w:val="000000" w:themeColor="text1"/>
+        </w:rPr>
+        <w:t>50) NOT NULL</w:t>
       </w:r>
       <w:r>
         <w:rPr>
@@ -2078,9 +2205,18 @@
           <w:rFonts w:cstheme="minorHAnsi"/>
           <w:color w:val="000000" w:themeColor="text1"/>
         </w:rPr>
-        <w:t xml:space="preserve"> FOREIGN KEY(</w:t>
-      </w:r>
-      <w:proofErr w:type="spellStart"/>
+        <w:t xml:space="preserve"> FOREIGN </w:t>
+      </w:r>
+      <w:proofErr w:type="gramStart"/>
+      <w:r>
+        <w:rPr>
+          <w:rFonts w:cstheme="minorHAnsi"/>
+          <w:color w:val="000000" w:themeColor="text1"/>
+        </w:rPr>
+        <w:t>KEY(</w:t>
+      </w:r>
+      <w:proofErr w:type="spellStart"/>
+      <w:proofErr w:type="gramEnd"/>
       <w:r>
         <w:rPr>
           <w:rFonts w:cstheme="minorHAnsi"/>
@@ -2186,6 +2322,7 @@
         <w:t xml:space="preserve">--DROP TABLE IF EXISTS </w:t>
       </w:r>
       <w:proofErr w:type="spellStart"/>
+      <w:proofErr w:type="gramStart"/>
       <w:r>
         <w:rPr>
           <w:rFonts w:cstheme="minorHAnsi"/>
@@ -2194,12 +2331,13 @@
         <w:t>bank.customer</w:t>
       </w:r>
       <w:proofErr w:type="spellEnd"/>
-      <w:r>
-        <w:rPr>
-          <w:rFonts w:cstheme="minorHAnsi"/>
-          <w:color w:val="000000" w:themeColor="text1"/>
-        </w:rPr>
-        <w:t xml:space="preserve"> CASCADE;</w:t>
+      <w:proofErr w:type="gramEnd"/>
+      <w:r>
+        <w:rPr>
+          <w:rFonts w:cstheme="minorHAnsi"/>
+          <w:color w:val="000000" w:themeColor="text1"/>
+        </w:rPr>
+        <w:t>;</w:t>
       </w:r>
     </w:p>
     <w:p>
@@ -2222,6 +2360,7 @@
       </w:r>
       <w:bookmarkStart w:id="0" w:name="_Hlk63531836"/>
       <w:proofErr w:type="spellStart"/>
+      <w:proofErr w:type="gramStart"/>
       <w:r>
         <w:rPr>
           <w:rFonts w:cstheme="minorHAnsi"/>
@@ -2231,6 +2370,7 @@
       </w:r>
       <w:bookmarkEnd w:id="0"/>
       <w:proofErr w:type="spellEnd"/>
+      <w:proofErr w:type="gramEnd"/>
       <w:r>
         <w:rPr>
           <w:rFonts w:cstheme="minorHAnsi"/>
@@ -2341,7 +2481,23 @@
           <w:rFonts w:cstheme="minorHAnsi"/>
           <w:color w:val="000000" w:themeColor="text1"/>
         </w:rPr>
-        <w:t xml:space="preserve"> varchar(50) NOT NULL,</w:t>
+        <w:t xml:space="preserve"> </w:t>
+      </w:r>
+      <w:proofErr w:type="gramStart"/>
+      <w:r>
+        <w:rPr>
+          <w:rFonts w:cstheme="minorHAnsi"/>
+          <w:color w:val="000000" w:themeColor="text1"/>
+        </w:rPr>
+        <w:t>varchar(</w:t>
+      </w:r>
+      <w:proofErr w:type="gramEnd"/>
+      <w:r>
+        <w:rPr>
+          <w:rFonts w:cstheme="minorHAnsi"/>
+          <w:color w:val="000000" w:themeColor="text1"/>
+        </w:rPr>
+        <w:t>50) NOT NULL,</w:t>
       </w:r>
     </w:p>
     <w:p>
@@ -2376,7 +2532,23 @@
           <w:rFonts w:cstheme="minorHAnsi"/>
           <w:color w:val="000000" w:themeColor="text1"/>
         </w:rPr>
-        <w:t xml:space="preserve"> varchar(50) NOT NULL</w:t>
+        <w:t xml:space="preserve"> </w:t>
+      </w:r>
+      <w:proofErr w:type="gramStart"/>
+      <w:r>
+        <w:rPr>
+          <w:rFonts w:cstheme="minorHAnsi"/>
+          <w:color w:val="000000" w:themeColor="text1"/>
+        </w:rPr>
+        <w:t>varchar(</w:t>
+      </w:r>
+      <w:proofErr w:type="gramEnd"/>
+      <w:r>
+        <w:rPr>
+          <w:rFonts w:cstheme="minorHAnsi"/>
+          <w:color w:val="000000" w:themeColor="text1"/>
+        </w:rPr>
+        <w:t>50) NOT NULL</w:t>
       </w:r>
       <w:r>
         <w:rPr>
@@ -2416,7 +2588,23 @@
           <w:rFonts w:cstheme="minorHAnsi"/>
           <w:color w:val="000000" w:themeColor="text1"/>
         </w:rPr>
-        <w:t xml:space="preserve"> varchar(50) NOT NULL</w:t>
+        <w:t xml:space="preserve"> </w:t>
+      </w:r>
+      <w:proofErr w:type="gramStart"/>
+      <w:r>
+        <w:rPr>
+          <w:rFonts w:cstheme="minorHAnsi"/>
+          <w:color w:val="000000" w:themeColor="text1"/>
+        </w:rPr>
+        <w:t>varchar(</w:t>
+      </w:r>
+      <w:proofErr w:type="gramEnd"/>
+      <w:r>
+        <w:rPr>
+          <w:rFonts w:cstheme="minorHAnsi"/>
+          <w:color w:val="000000" w:themeColor="text1"/>
+        </w:rPr>
+        <w:t>50) NOT NULL</w:t>
       </w:r>
       <w:r>
         <w:rPr>
@@ -2456,7 +2644,23 @@
           <w:rFonts w:cstheme="minorHAnsi"/>
           <w:color w:val="000000" w:themeColor="text1"/>
         </w:rPr>
-        <w:t xml:space="preserve"> varchar(50) NOT NULL,</w:t>
+        <w:t xml:space="preserve"> </w:t>
+      </w:r>
+      <w:proofErr w:type="gramStart"/>
+      <w:r>
+        <w:rPr>
+          <w:rFonts w:cstheme="minorHAnsi"/>
+          <w:color w:val="000000" w:themeColor="text1"/>
+        </w:rPr>
+        <w:t>varchar(</w:t>
+      </w:r>
+      <w:proofErr w:type="gramEnd"/>
+      <w:r>
+        <w:rPr>
+          <w:rFonts w:cstheme="minorHAnsi"/>
+          <w:color w:val="000000" w:themeColor="text1"/>
+        </w:rPr>
+        <w:t>50) NOT NULL,</w:t>
       </w:r>
     </w:p>
     <w:p>
@@ -2468,6 +2672,48 @@
           <w:color w:val="000000" w:themeColor="text1"/>
         </w:rPr>
       </w:pPr>
+      <w:proofErr w:type="spellStart"/>
+      <w:r>
+        <w:rPr>
+          <w:rFonts w:cstheme="minorHAnsi"/>
+          <w:color w:val="000000" w:themeColor="text1"/>
+        </w:rPr>
+        <w:t>cust_email</w:t>
+      </w:r>
+      <w:proofErr w:type="spellEnd"/>
+      <w:r>
+        <w:rPr>
+          <w:rFonts w:cstheme="minorHAnsi"/>
+          <w:color w:val="000000" w:themeColor="text1"/>
+        </w:rPr>
+        <w:t xml:space="preserve"> </w:t>
+      </w:r>
+      <w:proofErr w:type="gramStart"/>
+      <w:r>
+        <w:rPr>
+          <w:rFonts w:cstheme="minorHAnsi"/>
+          <w:color w:val="000000" w:themeColor="text1"/>
+        </w:rPr>
+        <w:t>varchar(</w:t>
+      </w:r>
+      <w:proofErr w:type="gramEnd"/>
+      <w:r>
+        <w:rPr>
+          <w:rFonts w:cstheme="minorHAnsi"/>
+          <w:color w:val="000000" w:themeColor="text1"/>
+        </w:rPr>
+        <w:t>50),</w:t>
+      </w:r>
+    </w:p>
+    <w:p>
+      <w:pPr>
+        <w:spacing w:after="0"/>
+        <w:ind w:left="720"/>
+        <w:rPr>
+          <w:rFonts w:cstheme="minorHAnsi"/>
+          <w:color w:val="000000" w:themeColor="text1"/>
+        </w:rPr>
+      </w:pPr>
       <w:r>
         <w:rPr>
           <w:rFonts w:ascii="Consolas" w:hAnsi="Consolas" w:cs="Consolas"/>
@@ -2558,9 +2804,18 @@
           <w:rFonts w:cstheme="minorHAnsi"/>
           <w:color w:val="000000" w:themeColor="text1"/>
         </w:rPr>
-        <w:t xml:space="preserve"> FOREIGN KEY(</w:t>
-      </w:r>
-      <w:proofErr w:type="spellStart"/>
+        <w:t xml:space="preserve"> FOREIGN </w:t>
+      </w:r>
+      <w:proofErr w:type="gramStart"/>
+      <w:r>
+        <w:rPr>
+          <w:rFonts w:cstheme="minorHAnsi"/>
+          <w:color w:val="000000" w:themeColor="text1"/>
+        </w:rPr>
+        <w:t>KEY(</w:t>
+      </w:r>
+      <w:proofErr w:type="spellStart"/>
+      <w:proofErr w:type="gramEnd"/>
       <w:r>
         <w:rPr>
           <w:rFonts w:cstheme="minorHAnsi"/>
@@ -2615,18 +2870,6 @@
         </w:rPr>
         <w:t>)</w:t>
       </w:r>
-    </w:p>
-    <w:p>
-      <w:pPr>
-        <w:autoSpaceDE w:val="0"/>
-        <w:autoSpaceDN w:val="0"/>
-        <w:adjustRightInd w:val="0"/>
-        <w:spacing w:after="0" w:line="240" w:lineRule="auto"/>
-        <w:rPr>
-          <w:rFonts w:cstheme="minorHAnsi"/>
-          <w:color w:val="000000" w:themeColor="text1"/>
-        </w:rPr>
-      </w:pPr>
       <w:r>
         <w:rPr>
           <w:rFonts w:cstheme="minorHAnsi"/>
@@ -2647,41 +2890,18 @@
           <w:rFonts w:cstheme="minorHAnsi"/>
           <w:color w:val="000000" w:themeColor="text1"/>
         </w:rPr>
+        <w:br w:type="page"/>
+      </w:r>
+      <w:r>
+        <w:rPr>
+          <w:rFonts w:cstheme="minorHAnsi"/>
+          <w:color w:val="000000" w:themeColor="text1"/>
+        </w:rPr>
         <w:lastRenderedPageBreak/>
-        <w:br w:type="page"/>
-      </w:r>
-    </w:p>
-    <w:p>
-      <w:pPr>
-        <w:autoSpaceDE w:val="0"/>
-        <w:autoSpaceDN w:val="0"/>
-        <w:adjustRightInd w:val="0"/>
-        <w:spacing w:after="0" w:line="240" w:lineRule="auto"/>
-        <w:rPr>
-          <w:rFonts w:cstheme="minorHAnsi"/>
-          <w:color w:val="000000" w:themeColor="text1"/>
-        </w:rPr>
-      </w:pPr>
-    </w:p>
-    <w:p>
-      <w:pPr>
-        <w:autoSpaceDE w:val="0"/>
-        <w:autoSpaceDN w:val="0"/>
-        <w:adjustRightInd w:val="0"/>
-        <w:spacing w:after="0" w:line="240" w:lineRule="auto"/>
-        <w:rPr>
-          <w:rFonts w:cstheme="minorHAnsi"/>
-          <w:color w:val="000000" w:themeColor="text1"/>
-        </w:rPr>
-      </w:pPr>
-      <w:r>
-        <w:rPr>
-          <w:rFonts w:cstheme="minorHAnsi"/>
-          <w:color w:val="000000" w:themeColor="text1"/>
-        </w:rPr>
         <w:t xml:space="preserve">--DROP TABLE IF EXISTS </w:t>
       </w:r>
       <w:proofErr w:type="spellStart"/>
+      <w:proofErr w:type="gramStart"/>
       <w:r>
         <w:rPr>
           <w:rFonts w:cstheme="minorHAnsi"/>
@@ -2690,33 +2910,35 @@
         <w:t>bank.account</w:t>
       </w:r>
       <w:proofErr w:type="spellEnd"/>
-      <w:r>
-        <w:rPr>
-          <w:rFonts w:cstheme="minorHAnsi"/>
-          <w:color w:val="000000" w:themeColor="text1"/>
-        </w:rPr>
-        <w:t xml:space="preserve"> CASCADE;</w:t>
-      </w:r>
-    </w:p>
-    <w:p>
-      <w:pPr>
-        <w:autoSpaceDE w:val="0"/>
-        <w:autoSpaceDN w:val="0"/>
-        <w:adjustRightInd w:val="0"/>
-        <w:spacing w:after="0" w:line="240" w:lineRule="auto"/>
-        <w:rPr>
-          <w:rFonts w:cstheme="minorHAnsi"/>
-          <w:color w:val="000000" w:themeColor="text1"/>
-        </w:rPr>
-      </w:pPr>
-      <w:r>
-        <w:rPr>
-          <w:rFonts w:cstheme="minorHAnsi"/>
-          <w:color w:val="000000" w:themeColor="text1"/>
-        </w:rPr>
-        <w:t xml:space="preserve">--DROP TABLE IF EXISTS </w:t>
-      </w:r>
-      <w:proofErr w:type="spellStart"/>
+      <w:proofErr w:type="gramEnd"/>
+      <w:r>
+        <w:rPr>
+          <w:rFonts w:cstheme="minorHAnsi"/>
+          <w:color w:val="000000" w:themeColor="text1"/>
+        </w:rPr>
+        <w:t>;</w:t>
+      </w:r>
+    </w:p>
+    <w:p>
+      <w:pPr>
+        <w:autoSpaceDE w:val="0"/>
+        <w:autoSpaceDN w:val="0"/>
+        <w:adjustRightInd w:val="0"/>
+        <w:spacing w:after="0" w:line="240" w:lineRule="auto"/>
+        <w:rPr>
+          <w:rFonts w:cstheme="minorHAnsi"/>
+          <w:color w:val="000000" w:themeColor="text1"/>
+        </w:rPr>
+      </w:pPr>
+      <w:r>
+        <w:rPr>
+          <w:rFonts w:cstheme="minorHAnsi"/>
+          <w:color w:val="000000" w:themeColor="text1"/>
+        </w:rPr>
+        <w:t xml:space="preserve">CREATE TABLE </w:t>
+      </w:r>
+      <w:proofErr w:type="spellStart"/>
+      <w:proofErr w:type="gramStart"/>
       <w:r>
         <w:rPr>
           <w:rFonts w:cstheme="minorHAnsi"/>
@@ -2725,41 +2947,7 @@
         <w:t>bank.account</w:t>
       </w:r>
       <w:proofErr w:type="spellEnd"/>
-      <w:r>
-        <w:rPr>
-          <w:rFonts w:cstheme="minorHAnsi"/>
-          <w:color w:val="000000" w:themeColor="text1"/>
-        </w:rPr>
-        <w:t>;</w:t>
-      </w:r>
-    </w:p>
-    <w:p>
-      <w:pPr>
-        <w:autoSpaceDE w:val="0"/>
-        <w:autoSpaceDN w:val="0"/>
-        <w:adjustRightInd w:val="0"/>
-        <w:spacing w:after="0" w:line="240" w:lineRule="auto"/>
-        <w:rPr>
-          <w:rFonts w:cstheme="minorHAnsi"/>
-          <w:color w:val="000000" w:themeColor="text1"/>
-        </w:rPr>
-      </w:pPr>
-      <w:r>
-        <w:rPr>
-          <w:rFonts w:cstheme="minorHAnsi"/>
-          <w:color w:val="000000" w:themeColor="text1"/>
-        </w:rPr>
-        <w:t xml:space="preserve">CREATE TABLE </w:t>
-      </w:r>
-      <w:proofErr w:type="spellStart"/>
-      <w:r>
-        <w:rPr>
-          <w:rFonts w:cstheme="minorHAnsi"/>
-          <w:color w:val="000000" w:themeColor="text1"/>
-        </w:rPr>
-        <w:t>bank.account</w:t>
-      </w:r>
-      <w:proofErr w:type="spellEnd"/>
+      <w:proofErr w:type="gramEnd"/>
       <w:r>
         <w:rPr>
           <w:rFonts w:cstheme="minorHAnsi"/>
@@ -2835,7 +3023,23 @@
           <w:rFonts w:cstheme="minorHAnsi"/>
           <w:color w:val="000000" w:themeColor="text1"/>
         </w:rPr>
-        <w:t xml:space="preserve"> varchar(1) NOT NULL</w:t>
+        <w:t xml:space="preserve"> </w:t>
+      </w:r>
+      <w:proofErr w:type="gramStart"/>
+      <w:r>
+        <w:rPr>
+          <w:rFonts w:cstheme="minorHAnsi"/>
+          <w:color w:val="000000" w:themeColor="text1"/>
+        </w:rPr>
+        <w:t>varchar(</w:t>
+      </w:r>
+      <w:proofErr w:type="gramEnd"/>
+      <w:r>
+        <w:rPr>
+          <w:rFonts w:cstheme="minorHAnsi"/>
+          <w:color w:val="000000" w:themeColor="text1"/>
+        </w:rPr>
+        <w:t>1) NOT NULL</w:t>
       </w:r>
       <w:r>
         <w:rPr>
@@ -3160,7 +3364,23 @@
           <w:rFonts w:cstheme="minorHAnsi"/>
           <w:color w:val="000000" w:themeColor="text1"/>
         </w:rPr>
-        <w:t xml:space="preserve"> varchar(1) NOT NULL</w:t>
+        <w:t xml:space="preserve"> </w:t>
+      </w:r>
+      <w:proofErr w:type="gramStart"/>
+      <w:r>
+        <w:rPr>
+          <w:rFonts w:cstheme="minorHAnsi"/>
+          <w:color w:val="000000" w:themeColor="text1"/>
+        </w:rPr>
+        <w:t>varchar(</w:t>
+      </w:r>
+      <w:proofErr w:type="gramEnd"/>
+      <w:r>
+        <w:rPr>
+          <w:rFonts w:cstheme="minorHAnsi"/>
+          <w:color w:val="000000" w:themeColor="text1"/>
+        </w:rPr>
+        <w:t>1) NOT NULL</w:t>
       </w:r>
       <w:r>
         <w:rPr>
@@ -3506,23 +3726,53 @@
           <w:rFonts w:cstheme="minorHAnsi"/>
           <w:color w:val="000000" w:themeColor="text1"/>
         </w:rPr>
-        <w:t xml:space="preserve">L CHECK ( </w:t>
-      </w:r>
-      <w:proofErr w:type="spellStart"/>
-      <w:r>
-        <w:rPr>
-          <w:rFonts w:cstheme="minorHAnsi"/>
-          <w:color w:val="000000" w:themeColor="text1"/>
-        </w:rPr>
-        <w:t>acct_initial_deposit_amt</w:t>
-      </w:r>
-      <w:proofErr w:type="spellEnd"/>
-      <w:r>
-        <w:rPr>
-          <w:rFonts w:cstheme="minorHAnsi"/>
-          <w:color w:val="000000" w:themeColor="text1"/>
-        </w:rPr>
-        <w:t xml:space="preserve"> &gt; 0 )</w:t>
+        <w:t xml:space="preserve">L CHECK </w:t>
+      </w:r>
+      <w:proofErr w:type="gramStart"/>
+      <w:r>
+        <w:rPr>
+          <w:rFonts w:cstheme="minorHAnsi"/>
+          <w:color w:val="000000" w:themeColor="text1"/>
+        </w:rPr>
+        <w:t xml:space="preserve">( </w:t>
+      </w:r>
+      <w:proofErr w:type="spellStart"/>
+      <w:r>
+        <w:rPr>
+          <w:rFonts w:cstheme="minorHAnsi"/>
+          <w:color w:val="000000" w:themeColor="text1"/>
+        </w:rPr>
+        <w:t>acct</w:t>
+      </w:r>
+      <w:proofErr w:type="gramEnd"/>
+      <w:r>
+        <w:rPr>
+          <w:rFonts w:cstheme="minorHAnsi"/>
+          <w:color w:val="000000" w:themeColor="text1"/>
+        </w:rPr>
+        <w:t>_initial_deposit_amt</w:t>
+      </w:r>
+      <w:proofErr w:type="spellEnd"/>
+      <w:r>
+        <w:rPr>
+          <w:rFonts w:cstheme="minorHAnsi"/>
+          <w:color w:val="000000" w:themeColor="text1"/>
+        </w:rPr>
+        <w:t xml:space="preserve"> &gt;</w:t>
+      </w:r>
+      <w:r>
+        <w:rPr>
+          <w:rFonts w:cstheme="minorHAnsi"/>
+          <w:color w:val="000000" w:themeColor="text1"/>
+        </w:rPr>
+        <w:t>=</w:t>
+      </w:r>
+      <w:r>
+        <w:rPr>
+          <w:rFonts w:cstheme="minorHAnsi"/>
+          <w:color w:val="000000" w:themeColor="text1"/>
+        </w:rPr>
+        <w:t xml:space="preserve"> 0 )</w:t>
       </w:r>
       <w:r>
         <w:rPr>
@@ -3580,6 +3830,7 @@
         </w:rPr>
         <w:t xml:space="preserve">CHECK </w:t>
       </w:r>
+      <w:proofErr w:type="gramStart"/>
       <w:r>
         <w:rPr>
           <w:rFonts w:cstheme="minorHAnsi"/>
@@ -3593,15 +3844,51 @@
           <w:rFonts w:cstheme="minorHAnsi"/>
           <w:color w:val="000000" w:themeColor="text1"/>
         </w:rPr>
-        <w:t>acct_current_bal</w:t>
-      </w:r>
-      <w:proofErr w:type="spellEnd"/>
-      <w:r>
-        <w:rPr>
-          <w:rFonts w:cstheme="minorHAnsi"/>
-          <w:color w:val="000000" w:themeColor="text1"/>
-        </w:rPr>
-        <w:t xml:space="preserve"> &gt; 0 )</w:t>
+        <w:t>acct</w:t>
+      </w:r>
+      <w:proofErr w:type="gramEnd"/>
+      <w:r>
+        <w:rPr>
+          <w:rFonts w:cstheme="minorHAnsi"/>
+          <w:color w:val="000000" w:themeColor="text1"/>
+        </w:rPr>
+        <w:t>_current_bal</w:t>
+      </w:r>
+      <w:proofErr w:type="spellEnd"/>
+      <w:r>
+        <w:rPr>
+          <w:rFonts w:cstheme="minorHAnsi"/>
+          <w:color w:val="000000" w:themeColor="text1"/>
+        </w:rPr>
+        <w:t xml:space="preserve"> </w:t>
+      </w:r>
+      <w:r>
+        <w:rPr>
+          <w:rFonts w:cstheme="minorHAnsi"/>
+          <w:color w:val="000000" w:themeColor="text1"/>
+        </w:rPr>
+        <w:t xml:space="preserve"> </w:t>
+      </w:r>
+      <w:r>
+        <w:rPr>
+          <w:rFonts w:cstheme="minorHAnsi"/>
+          <w:color w:val="000000" w:themeColor="text1"/>
+        </w:rPr>
+        <w:t>&gt;</w:t>
+      </w:r>
+      <w:r>
+        <w:rPr>
+          <w:rFonts w:cstheme="minorHAnsi"/>
+          <w:color w:val="000000" w:themeColor="text1"/>
+        </w:rPr>
+        <w:t xml:space="preserve">= </w:t>
+      </w:r>
+      <w:r>
+        <w:rPr>
+          <w:rFonts w:cstheme="minorHAnsi"/>
+          <w:color w:val="000000" w:themeColor="text1"/>
+        </w:rPr>
+        <w:t xml:space="preserve"> 0 )</w:t>
       </w:r>
       <w:r>
         <w:rPr>
@@ -3713,9 +4000,18 @@
           <w:rFonts w:cstheme="minorHAnsi"/>
           <w:color w:val="000000" w:themeColor="text1"/>
         </w:rPr>
-        <w:t xml:space="preserve"> FOREIGN KEY(</w:t>
-      </w:r>
-      <w:proofErr w:type="spellStart"/>
+        <w:t xml:space="preserve"> FOREIGN </w:t>
+      </w:r>
+      <w:proofErr w:type="gramStart"/>
+      <w:r>
+        <w:rPr>
+          <w:rFonts w:cstheme="minorHAnsi"/>
+          <w:color w:val="000000" w:themeColor="text1"/>
+        </w:rPr>
+        <w:t>KEY(</w:t>
+      </w:r>
+      <w:proofErr w:type="spellStart"/>
+      <w:proofErr w:type="gramEnd"/>
       <w:r>
         <w:rPr>
           <w:rFonts w:cstheme="minorHAnsi"/>
@@ -3797,9 +4093,18 @@
           <w:rFonts w:cstheme="minorHAnsi"/>
           <w:color w:val="000000" w:themeColor="text1"/>
         </w:rPr>
-        <w:t xml:space="preserve"> FOREIGN KEY(</w:t>
-      </w:r>
-      <w:proofErr w:type="spellStart"/>
+        <w:t xml:space="preserve"> FOREIGN </w:t>
+      </w:r>
+      <w:proofErr w:type="gramStart"/>
+      <w:r>
+        <w:rPr>
+          <w:rFonts w:cstheme="minorHAnsi"/>
+          <w:color w:val="000000" w:themeColor="text1"/>
+        </w:rPr>
+        <w:t>KEY(</w:t>
+      </w:r>
+      <w:proofErr w:type="spellStart"/>
+      <w:proofErr w:type="gramEnd"/>
       <w:r>
         <w:rPr>
           <w:rFonts w:cstheme="minorHAnsi"/>
@@ -3895,9 +4200,18 @@
           <w:rFonts w:cstheme="minorHAnsi"/>
           <w:color w:val="000000" w:themeColor="text1"/>
         </w:rPr>
-        <w:t xml:space="preserve"> FOREIGN KEY(</w:t>
-      </w:r>
-      <w:proofErr w:type="spellStart"/>
+        <w:t xml:space="preserve"> FOREIGN </w:t>
+      </w:r>
+      <w:proofErr w:type="gramStart"/>
+      <w:r>
+        <w:rPr>
+          <w:rFonts w:cstheme="minorHAnsi"/>
+          <w:color w:val="000000" w:themeColor="text1"/>
+        </w:rPr>
+        <w:t>KEY(</w:t>
+      </w:r>
+      <w:proofErr w:type="spellStart"/>
+      <w:proofErr w:type="gramEnd"/>
       <w:r>
         <w:rPr>
           <w:rFonts w:cstheme="minorHAnsi"/>
@@ -4010,6 +4324,7 @@
         <w:t xml:space="preserve">--DROP TABLE IF EXISTS </w:t>
       </w:r>
       <w:proofErr w:type="spellStart"/>
+      <w:proofErr w:type="gramStart"/>
       <w:r>
         <w:rPr>
           <w:rFonts w:cstheme="minorHAnsi"/>
@@ -4018,6 +4333,7 @@
         <w:t>bank.transaction</w:t>
       </w:r>
       <w:proofErr w:type="spellEnd"/>
+      <w:proofErr w:type="gramEnd"/>
       <w:r>
         <w:rPr>
           <w:rFonts w:cstheme="minorHAnsi"/>
@@ -4045,6 +4361,7 @@
         <w:t xml:space="preserve">CREATE TABLE </w:t>
       </w:r>
       <w:proofErr w:type="spellStart"/>
+      <w:proofErr w:type="gramStart"/>
       <w:r>
         <w:rPr>
           <w:rFonts w:cstheme="minorHAnsi"/>
@@ -4053,6 +4370,7 @@
         <w:t>bank.transaction</w:t>
       </w:r>
       <w:proofErr w:type="spellEnd"/>
+      <w:proofErr w:type="gramEnd"/>
       <w:r>
         <w:rPr>
           <w:rFonts w:cstheme="minorHAnsi"/>
@@ -4285,8 +4603,17 @@
           <w:rFonts w:cstheme="minorHAnsi"/>
           <w:color w:val="000000" w:themeColor="text1"/>
         </w:rPr>
-        <w:t xml:space="preserve"> varchar(</w:t>
-      </w:r>
+        <w:t xml:space="preserve"> </w:t>
+      </w:r>
+      <w:proofErr w:type="gramStart"/>
+      <w:r>
+        <w:rPr>
+          <w:rFonts w:cstheme="minorHAnsi"/>
+          <w:color w:val="000000" w:themeColor="text1"/>
+        </w:rPr>
+        <w:t>varchar(</w:t>
+      </w:r>
+      <w:proofErr w:type="gramEnd"/>
       <w:r>
         <w:rPr>
           <w:rFonts w:cstheme="minorHAnsi"/>
@@ -4361,6 +4688,7 @@
         </w:rPr>
         <w:t xml:space="preserve">type </w:t>
       </w:r>
+      <w:proofErr w:type="gramStart"/>
       <w:r>
         <w:rPr>
           <w:rFonts w:ascii="Consolas" w:hAnsi="Consolas" w:cs="Consolas"/>
@@ -4384,6 +4712,7 @@
         <w:t>(</w:t>
       </w:r>
       <w:proofErr w:type="spellStart"/>
+      <w:proofErr w:type="gramEnd"/>
       <w:r>
         <w:rPr>
           <w:rFonts w:ascii="Consolas" w:hAnsi="Consolas" w:cs="Consolas"/>
@@ -4804,6 +5133,7 @@
         </w:rPr>
         <w:t xml:space="preserve"> </w:t>
       </w:r>
+      <w:proofErr w:type="gramStart"/>
       <w:r>
         <w:rPr>
           <w:rFonts w:cstheme="minorHAnsi"/>
@@ -4824,15 +5154,37 @@
           <w:rFonts w:cstheme="minorHAnsi"/>
           <w:color w:val="000000" w:themeColor="text1"/>
         </w:rPr>
-        <w:t>tran_amt</w:t>
-      </w:r>
-      <w:proofErr w:type="spellEnd"/>
-      <w:r>
-        <w:rPr>
-          <w:rFonts w:cstheme="minorHAnsi"/>
-          <w:color w:val="000000" w:themeColor="text1"/>
-        </w:rPr>
-        <w:t xml:space="preserve"> &gt; 0 )</w:t>
+        <w:t>tran</w:t>
+      </w:r>
+      <w:proofErr w:type="gramEnd"/>
+      <w:r>
+        <w:rPr>
+          <w:rFonts w:cstheme="minorHAnsi"/>
+          <w:color w:val="000000" w:themeColor="text1"/>
+        </w:rPr>
+        <w:t>_amt</w:t>
+      </w:r>
+      <w:proofErr w:type="spellEnd"/>
+      <w:r>
+        <w:rPr>
+          <w:rFonts w:cstheme="minorHAnsi"/>
+          <w:color w:val="000000" w:themeColor="text1"/>
+        </w:rPr>
+        <w:t xml:space="preserve"> &gt;</w:t>
+      </w:r>
+      <w:r>
+        <w:rPr>
+          <w:rFonts w:cstheme="minorHAnsi"/>
+          <w:color w:val="000000" w:themeColor="text1"/>
+        </w:rPr>
+        <w:t>=</w:t>
+      </w:r>
+      <w:r>
+        <w:rPr>
+          <w:rFonts w:cstheme="minorHAnsi"/>
+          <w:color w:val="000000" w:themeColor="text1"/>
+        </w:rPr>
+        <w:t xml:space="preserve"> 0 )</w:t>
       </w:r>
       <w:r>
         <w:rPr>
@@ -4944,9 +5296,18 @@
           <w:rFonts w:cstheme="minorHAnsi"/>
           <w:color w:val="000000" w:themeColor="text1"/>
         </w:rPr>
-        <w:t xml:space="preserve"> FOREIGN KEY(</w:t>
-      </w:r>
-      <w:proofErr w:type="spellStart"/>
+        <w:t xml:space="preserve"> FOREIGN </w:t>
+      </w:r>
+      <w:proofErr w:type="gramStart"/>
+      <w:r>
+        <w:rPr>
+          <w:rFonts w:cstheme="minorHAnsi"/>
+          <w:color w:val="000000" w:themeColor="text1"/>
+        </w:rPr>
+        <w:t>KEY(</w:t>
+      </w:r>
+      <w:proofErr w:type="spellStart"/>
+      <w:proofErr w:type="gramEnd"/>
       <w:r>
         <w:rPr>
           <w:rFonts w:cstheme="minorHAnsi"/>
@@ -5028,9 +5389,18 @@
           <w:rFonts w:cstheme="minorHAnsi"/>
           <w:color w:val="000000" w:themeColor="text1"/>
         </w:rPr>
-        <w:t xml:space="preserve"> FOREIGN KEY(</w:t>
-      </w:r>
-      <w:proofErr w:type="spellStart"/>
+        <w:t xml:space="preserve"> FOREIGN </w:t>
+      </w:r>
+      <w:proofErr w:type="gramStart"/>
+      <w:r>
+        <w:rPr>
+          <w:rFonts w:cstheme="minorHAnsi"/>
+          <w:color w:val="000000" w:themeColor="text1"/>
+        </w:rPr>
+        <w:t>KEY(</w:t>
+      </w:r>
+      <w:proofErr w:type="spellStart"/>
+      <w:proofErr w:type="gramEnd"/>
       <w:r>
         <w:rPr>
           <w:rFonts w:cstheme="minorHAnsi"/>
@@ -5195,9 +5565,18 @@
           <w:rFonts w:cstheme="minorHAnsi"/>
           <w:color w:val="000000" w:themeColor="text1"/>
         </w:rPr>
-        <w:t xml:space="preserve"> FOREIGN KEY(</w:t>
-      </w:r>
-      <w:proofErr w:type="spellStart"/>
+        <w:t xml:space="preserve"> FOREIGN </w:t>
+      </w:r>
+      <w:proofErr w:type="gramStart"/>
+      <w:r>
+        <w:rPr>
+          <w:rFonts w:cstheme="minorHAnsi"/>
+          <w:color w:val="000000" w:themeColor="text1"/>
+        </w:rPr>
+        <w:t>KEY(</w:t>
+      </w:r>
+      <w:proofErr w:type="spellStart"/>
+      <w:proofErr w:type="gramEnd"/>
       <w:r>
         <w:rPr>
           <w:rFonts w:cstheme="minorHAnsi"/>
@@ -5286,9 +5665,18 @@
           <w:rFonts w:cstheme="minorHAnsi"/>
           <w:color w:val="000000" w:themeColor="text1"/>
         </w:rPr>
-        <w:t xml:space="preserve"> FOREIGN KEY(</w:t>
-      </w:r>
-      <w:proofErr w:type="spellStart"/>
+        <w:t xml:space="preserve"> FOREIGN </w:t>
+      </w:r>
+      <w:proofErr w:type="gramStart"/>
+      <w:r>
+        <w:rPr>
+          <w:rFonts w:cstheme="minorHAnsi"/>
+          <w:color w:val="000000" w:themeColor="text1"/>
+        </w:rPr>
+        <w:t>KEY(</w:t>
+      </w:r>
+      <w:proofErr w:type="spellStart"/>
+      <w:proofErr w:type="gramEnd"/>
       <w:r>
         <w:rPr>
           <w:rFonts w:cstheme="minorHAnsi"/>
@@ -5481,6 +5869,7 @@
         <w:t xml:space="preserve"> </w:t>
       </w:r>
       <w:proofErr w:type="spellStart"/>
+      <w:proofErr w:type="gramStart"/>
       <w:r>
         <w:rPr>
           <w:rFonts w:ascii="Consolas" w:hAnsi="Consolas" w:cs="Consolas"/>
@@ -5491,6 +5880,7 @@
         <w:t>bank.bank</w:t>
       </w:r>
       <w:proofErr w:type="spellEnd"/>
+      <w:proofErr w:type="gramEnd"/>
     </w:p>
     <w:p>
       <w:pPr>
@@ -5626,6 +6016,7 @@
         </w:rPr>
         <w:t>'123 Main St, Houston, TX 77000'</w:t>
       </w:r>
+      <w:proofErr w:type="gramStart"/>
       <w:r>
         <w:rPr>
           <w:rFonts w:ascii="Consolas" w:hAnsi="Consolas" w:cs="Consolas"/>
@@ -5644,6 +6035,7 @@
         </w:rPr>
         <w:t>;</w:t>
       </w:r>
+      <w:proofErr w:type="gramEnd"/>
     </w:p>
     <w:p>
       <w:pPr>
@@ -5711,6 +6103,7 @@
         <w:t xml:space="preserve"> </w:t>
       </w:r>
       <w:proofErr w:type="spellStart"/>
+      <w:proofErr w:type="gramStart"/>
       <w:r>
         <w:rPr>
           <w:rFonts w:ascii="Consolas" w:hAnsi="Consolas" w:cs="Consolas"/>
@@ -5721,6 +6114,7 @@
         <w:t>bank.employee</w:t>
       </w:r>
       <w:proofErr w:type="spellEnd"/>
+      <w:proofErr w:type="gramEnd"/>
     </w:p>
     <w:p>
       <w:pPr>
@@ -5970,6 +6364,7 @@
         </w:rPr>
         <w:t>'pw'</w:t>
       </w:r>
+      <w:proofErr w:type="gramStart"/>
       <w:r>
         <w:rPr>
           <w:rFonts w:ascii="Consolas" w:hAnsi="Consolas" w:cs="Consolas"/>
@@ -5988,6 +6383,7 @@
         </w:rPr>
         <w:t>;</w:t>
       </w:r>
+      <w:proofErr w:type="gramEnd"/>
     </w:p>
     <w:p>
       <w:pPr>
@@ -6055,6 +6451,7 @@
         <w:t xml:space="preserve"> </w:t>
       </w:r>
       <w:proofErr w:type="spellStart"/>
+      <w:proofErr w:type="gramStart"/>
       <w:r>
         <w:rPr>
           <w:rFonts w:ascii="Consolas" w:hAnsi="Consolas" w:cs="Consolas"/>
@@ -6065,6 +6462,7 @@
         <w:t>bank.customer</w:t>
       </w:r>
       <w:proofErr w:type="spellEnd"/>
+      <w:proofErr w:type="gramEnd"/>
     </w:p>
     <w:p>
       <w:pPr>
@@ -6314,6 +6712,7 @@
         </w:rPr>
         <w:t>'pw'</w:t>
       </w:r>
+      <w:proofErr w:type="gramStart"/>
       <w:r>
         <w:rPr>
           <w:rFonts w:ascii="Consolas" w:hAnsi="Consolas" w:cs="Consolas"/>
@@ -6332,6 +6731,7 @@
         </w:rPr>
         <w:t>;</w:t>
       </w:r>
+      <w:proofErr w:type="gramEnd"/>
     </w:p>
     <w:p>
       <w:pPr>
@@ -6399,6 +6799,7 @@
         <w:t xml:space="preserve"> </w:t>
       </w:r>
       <w:proofErr w:type="spellStart"/>
+      <w:proofErr w:type="gramStart"/>
       <w:r>
         <w:rPr>
           <w:rFonts w:ascii="Consolas" w:hAnsi="Consolas" w:cs="Consolas"/>
@@ -6409,6 +6810,7 @@
         <w:t>bank.account</w:t>
       </w:r>
       <w:proofErr w:type="spellEnd"/>
+      <w:proofErr w:type="gramEnd"/>
     </w:p>
     <w:p>
       <w:pPr>
@@ -6676,6 +7078,7 @@
         </w:rPr>
         <w:t>99</w:t>
       </w:r>
+      <w:proofErr w:type="gramStart"/>
       <w:r>
         <w:rPr>
           <w:rFonts w:ascii="Consolas" w:hAnsi="Consolas" w:cs="Consolas"/>
@@ -6694,6 +7097,7 @@
         </w:rPr>
         <w:t>;</w:t>
       </w:r>
+      <w:proofErr w:type="gramEnd"/>
     </w:p>
     <w:p>
       <w:pPr>
@@ -6761,6 +7165,7 @@
         <w:t xml:space="preserve"> </w:t>
       </w:r>
       <w:proofErr w:type="spellStart"/>
+      <w:proofErr w:type="gramStart"/>
       <w:r>
         <w:rPr>
           <w:rFonts w:ascii="Consolas" w:hAnsi="Consolas" w:cs="Consolas"/>
@@ -6782,6 +7187,7 @@
         <w:t>transaction</w:t>
       </w:r>
       <w:proofErr w:type="spellEnd"/>
+      <w:proofErr w:type="gramEnd"/>
     </w:p>
     <w:p>
       <w:pPr>
@@ -7011,6 +7417,7 @@
         </w:rPr>
         <w:t>88</w:t>
       </w:r>
+      <w:proofErr w:type="gramStart"/>
       <w:r>
         <w:rPr>
           <w:rFonts w:ascii="Consolas" w:hAnsi="Consolas" w:cs="Consolas"/>
@@ -7029,6 +7436,7 @@
         </w:rPr>
         <w:t>;</w:t>
       </w:r>
+      <w:proofErr w:type="gramEnd"/>
     </w:p>
     <w:p>
       <w:pPr>

</xml_diff>